<commit_message>
Update pdf and results
</commit_message>
<xml_diff>
--- a/SOCbudgetPaper/SOCbudget.docx
+++ b/SOCbudgetPaper/SOCbudget.docx
@@ -1524,241 +1524,16 @@
       <w:pPr>
         <w:pStyle w:val="BodyText"/>
       </w:pPr>
-      <m:oMathPara>
-        <m:oMathParaPr>
-          <m:jc m:val="center"/>
-        </m:oMathParaPr>
-        <m:oMath>
-          <m:sSub>
-            <m:e>
-              <m:r>
-                <m:t>k</m:t>
-              </m:r>
-            </m:e>
-            <m:sub>
-              <m:r>
-                <m:t>s</m:t>
-              </m:r>
-              <m:r>
-                <m:t>u</m:t>
-              </m:r>
-              <m:r>
-                <m:t>b</m:t>
-              </m:r>
-              <m:r>
-                <m:t>,</m:t>
-              </m:r>
-              <m:r>
-                <m:t>t</m:t>
-              </m:r>
-              <m:r>
-                <m:t>,</m:t>
-              </m:r>
-              <m:r>
-                <m:t>i</m:t>
-              </m:r>
-            </m:sub>
-          </m:sSub>
-          <m:r>
-            <m:t>=</m:t>
-          </m:r>
-          <m:r>
-            <m:t> </m:t>
-          </m:r>
-          <m:sSub>
-            <m:e>
-              <m:r>
-                <m:t>k</m:t>
-              </m:r>
-            </m:e>
-            <m:sub>
-              <m:r>
-                <m:t>s</m:t>
-              </m:r>
-              <m:r>
-                <m:t>u</m:t>
-              </m:r>
-              <m:r>
-                <m:t>b</m:t>
-              </m:r>
-            </m:sub>
-          </m:sSub>
-          <m:r>
-            <m:t> </m:t>
-          </m:r>
-          <m:r>
-            <m:t>⋅</m:t>
-          </m:r>
-          <m:r>
-            <m:t>t</m:t>
-          </m:r>
-          <m:r>
-            <m:t>e</m:t>
-          </m:r>
-          <m:r>
-            <m:t>m</m:t>
-          </m:r>
-          <m:sSub>
-            <m:e>
-              <m:r>
-                <m:t>p</m:t>
-              </m:r>
-            </m:e>
-            <m:sub>
-              <m:r>
-                <m:t>t</m:t>
-              </m:r>
-              <m:r>
-                <m:t>,</m:t>
-              </m:r>
-              <m:r>
-                <m:t>i</m:t>
-              </m:r>
-            </m:sub>
-          </m:sSub>
-          <m:r>
-            <m:t> </m:t>
-          </m:r>
-          <m:r>
-            <m:t>⋅</m:t>
-          </m:r>
-          <m:r>
-            <m:t>w</m:t>
-          </m:r>
-          <m:r>
-            <m:t>a</m:t>
-          </m:r>
-          <m:sSub>
-            <m:e>
-              <m:r>
-                <m:t>t</m:t>
-              </m:r>
-            </m:e>
-            <m:sub>
-              <m:r>
-                <m:t>t</m:t>
-              </m:r>
-              <m:r>
-                <m:t>,</m:t>
-              </m:r>
-              <m:r>
-                <m:t>i</m:t>
-              </m:r>
-            </m:sub>
-          </m:sSub>
-          <m:r>
-            <m:t> </m:t>
-          </m:r>
-          <m:limLow>
-            <m:e>
-              <m:limLow>
-                <m:e>
-                  <m:r>
-                    <m:t>⋅</m:t>
-                  </m:r>
-                  <m:r>
-                    <m:t>t</m:t>
-                  </m:r>
-                  <m:r>
-                    <m:t>i</m:t>
-                  </m:r>
-                  <m:r>
-                    <m:t>l</m:t>
-                  </m:r>
-                  <m:sSub>
-                    <m:e>
-                      <m:r>
-                        <m:t>l</m:t>
-                      </m:r>
-                    </m:e>
-                    <m:sub>
-                      <m:r>
-                        <m:t>t</m:t>
-                      </m:r>
-                      <m:r>
-                        <m:t>,</m:t>
-                      </m:r>
-                      <m:r>
-                        <m:t>i</m:t>
-                      </m:r>
-                    </m:sub>
-                  </m:sSub>
-                  <m:r>
-                    <m:t> </m:t>
-                  </m:r>
-                  <m:limUpp>
-                    <m:e>
-                      <m:groupChr>
-                        <m:groupChrPr>
-                          <m:chr m:val="⏞"/>
-                          <m:pos m:val="top"/>
-                          <m:vertJc m:val="bot"/>
-                        </m:groupChrPr>
-                        <m:e>
-                          <m:r>
-                            <m:t>⋅</m:t>
-                          </m:r>
-                          <m:r>
-                            <m:t>s</m:t>
-                          </m:r>
-                          <m:sSub>
-                            <m:e>
-                              <m:r>
-                                <m:t>f</m:t>
-                              </m:r>
-                            </m:e>
-                            <m:sub>
-                              <m:r>
-                                <m:t>t</m:t>
-                              </m:r>
-                              <m:r>
-                                <m:t>,</m:t>
-                              </m:r>
-                              <m:r>
-                                <m:t>i</m:t>
-                              </m:r>
-                            </m:sub>
-                          </m:sSub>
-                          <m:r>
-                            <m:t>.</m:t>
-                          </m:r>
-                        </m:e>
-                      </m:groupChr>
-                    </m:e>
-                    <m:lim>
-                      <m:r>
-                        <m:rPr>
-                          <m:nor/>
-                          <m:sty m:val="p"/>
-                        </m:rPr>
-                        <m:t>only for sub = active</m:t>
-                      </m:r>
-                    </m:lim>
-                  </m:limUpp>
-                </m:e>
-                <m:lim>
-                  <m:r>
-                    <m:t>⏟</m:t>
-                  </m:r>
-                </m:lim>
-              </m:limLow>
-            </m:e>
-            <m:lim>
-              <m:r>
-                <m:rPr>
-                  <m:nor/>
-                  <m:sty m:val="p"/>
-                </m:rPr>
-                <m:t>for sub = (active,slow)</m:t>
-              </m:r>
-            </m:lim>
-          </m:limLow>
-        </m:oMath>
-      </m:oMathPara>
+      <w:r>
+        <w:t xml:space="preserve">$$</w:t>
+      </w:r>
+      <w:r>
+        <w:t xml:space="preserve">$$</w:t>
+      </w:r>
     </w:p>
     <w:p>
       <w:pPr>
-        <w:pStyle w:val="FirstParagraph"/>
+        <w:pStyle w:val="BodyText"/>
       </w:pPr>
       <w:r>
         <w:t xml:space="preserve">For cropland we performed an assessment of tillage types and irrigation conditions, whereas on pastures and natural vegetation, we assume rainfed and non-tilled conditions. Data sources as well as considered effects for each land use types are shown in table</w:t>

</xml_diff>

<commit_message>
include figures in pdf and docx
</commit_message>
<xml_diff>
--- a/SOCbudgetPaper/SOCbudget.docx
+++ b/SOCbudgetPaper/SOCbudget.docx
@@ -1241,7 +1241,13 @@
         <w:pStyle w:val="FirstParagraph"/>
       </w:pPr>
       <w:r>
-        <w:t xml:space="preserve">We calculate annual land use type specific soil organic carbon stocks for cropland, pastures and natural vegetation on half-degree resolution for the period of 1965 to 2010 based on the following three steps: (1) Calculating the land use (sub-)type specific steady-states and decay rates for SOC stocks given the current biophysical, climatic and agronomic conditions, (2) accounting for land conversation effects by transferring SOC between land use types and (3) updating SOC stocks based on the previous stock, the steady-state and the decay rate.</w:t>
+        <w:t xml:space="preserve">Following the tier 2 approach of the refinement of IPCC guidelines vol. 4 (</w:t>
+      </w:r>
+      <w:r>
+        <w:t xml:space="preserve">IPCC (2019)</w:t>
+      </w:r>
+      <w:r>
+        <w:t xml:space="preserve">), we calculate annual land use type specific soil organic carbon stocks for cropland, pastures and natural vegetation on half-degree resolution for the period of 1965 to 2010 based on the following three steps: (1) Calculating the land use (sub-)type specific steady-states and decay rates for SOC stocks given the current biophysical, climatic and agronomic conditions, (2) accounting for land conversation effects by transferring SOC between land use types and (3) updating SOC stocks based on the previous stock, the steady-state and the decay rate.</w:t>
       </w:r>
     </w:p>
     <w:p>
@@ -1446,7 +1452,7 @@
         <w:pStyle w:val="FirstParagraph"/>
       </w:pPr>
       <w:r>
-        <w:t xml:space="preserve">We account for different carbon inputs sources depending on the land use type (see table</w:t>
+        <w:t xml:space="preserve">We account for different carbon input sources depending on the land use type (see table</w:t>
       </w:r>
       <w:r>
         <w:t xml:space="preserve"> </w:t>
@@ -1455,7 +1461,7 @@
         <w:t xml:space="preserve">??</w:t>
       </w:r>
       <w:r>
-        <w:t xml:space="preserve">). Following the IPCC methodology carbon inputs are disaggregated into different structural components depending on their lignin and nitrogen content (see @ref(ipcc_2019_2019)). For each structural components the sum over all carbon inputs sources is allocated to the respective SOC sub-pools. This implies that not only the amount of carbon, but also their structural composition is determining the effective inflow. Data sources for all considered carbon inputs as well as for lignin and nitrogen content can be found in table</w:t>
+        <w:t xml:space="preserve">). Following the IPCC methodology carbon inputs are disaggregated into metabolic and structural components depending on their lignin and nitrogen content (see @ref(ipcc_2019_2019)). For each component the sum over all carbon input sources is allocated to the respective SOC sub-pools via transfer coefficients. This implies that not only the amount of carbon, but also their structural composition is determining the effective inflow. Data sources for all considered carbon inputs as well as for lignin and nitrogen content can be found in table</w:t>
       </w:r>
       <w:r>
         <w:t xml:space="preserve"> </w:t>
@@ -1482,13 +1488,13 @@
         <w:pStyle w:val="FirstParagraph"/>
       </w:pPr>
       <w:r>
-        <w:t xml:space="preserve">Decay rates are influenced by climatic conditions, biophysical and biochemical soil properties as well as management factors that vary over time (t) and space (i). Following the steady-state method of the refinement of the IPCC guidelines vol. 4 (</w:t>
+        <w:t xml:space="preserve">The sub-pool specific decay rates are influenced by climatic conditions, biophysical and biochemical soil properties as well as management factors that vary over time (t) and space (i). Following the steady-state method of the refinement of the IPCC guidelines vol. 4 (</w:t>
       </w:r>
       <w:r>
         <w:t xml:space="preserve">IPCC (2019)</w:t>
       </w:r>
       <w:r>
-        <w:t xml:space="preserve">) for mineral soils we consider temperature (temp), water (wat), sand fraction (sf) and tillage (till) effects to spatially disaggregate default global decay rates. Since the three different SOC sub-pools represent different SOC characteristics, the global decay rates and the associated drivers differ. Thus</w:t>
+        <w:t xml:space="preserve">) for mineral soils we consider temperature (temp), water (wat), sand fraction (sf) and tillage (till) effects to account for spatial variation of decay rates. Thus</w:t>
       </w:r>
       <w:r>
         <w:t xml:space="preserve"> </w:t>
@@ -1524,19 +1530,653 @@
       <w:pPr>
         <w:pStyle w:val="BodyText"/>
       </w:pPr>
-      <w:r>
-        <w:t xml:space="preserve">$$</w:t>
-      </w:r>
-      <w:r>
-        <w:t xml:space="preserve">$$</w:t>
-      </w:r>
-    </w:p>
-    <w:p>
-      <w:pPr>
-        <w:pStyle w:val="BodyText"/>
-      </w:pPr>
-      <w:r>
-        <w:t xml:space="preserve">For cropland we performed an assessment of tillage types and irrigation conditions, whereas on pastures and natural vegetation, we assume rainfed and non-tilled conditions. Data sources as well as considered effects for each land use types are shown in table</w:t>
+      <m:oMathPara>
+        <m:oMathParaPr>
+          <m:jc m:val="center"/>
+        </m:oMathParaPr>
+        <m:oMath>
+          <m:m>
+            <m:mPr>
+              <m:baseJc m:val="center"/>
+              <m:plcHide m:val="1"/>
+              <m:mcs>
+                <m:mc>
+                  <m:mcPr>
+                    <m:mcJc m:val="right"/>
+                    <m:count m:val="1"/>
+                  </m:mcPr>
+                </m:mc>
+                <m:mc>
+                  <m:mcPr>
+                    <m:mcJc m:val="left"/>
+                    <m:count m:val="1"/>
+                  </m:mcPr>
+                </m:mc>
+                <m:mc>
+                  <m:mcPr>
+                    <m:mcJc m:val="right"/>
+                    <m:count m:val="1"/>
+                  </m:mcPr>
+                </m:mc>
+                <m:mc>
+                  <m:mcPr>
+                    <m:mcJc m:val="left"/>
+                    <m:count m:val="1"/>
+                  </m:mcPr>
+                </m:mc>
+                <m:mc>
+                  <m:mcPr>
+                    <m:mcJc m:val="right"/>
+                    <m:count m:val="1"/>
+                  </m:mcPr>
+                </m:mc>
+                <m:mc>
+                  <m:mcPr>
+                    <m:mcJc m:val="left"/>
+                    <m:count m:val="1"/>
+                  </m:mcPr>
+                </m:mc>
+                <m:mc>
+                  <m:mcPr>
+                    <m:mcJc m:val="right"/>
+                    <m:count m:val="1"/>
+                  </m:mcPr>
+                </m:mc>
+                <m:mc>
+                  <m:mcPr>
+                    <m:mcJc m:val="left"/>
+                    <m:count m:val="1"/>
+                  </m:mcPr>
+                </m:mc>
+              </m:mcs>
+            </m:mPr>
+            <m:mr>
+              <m:e/>
+              <m:e>
+                <m:sSub>
+                  <m:e>
+                    <m:r>
+                      <m:t>k</m:t>
+                    </m:r>
+                  </m:e>
+                  <m:sub>
+                    <m:r>
+                      <m:t>a</m:t>
+                    </m:r>
+                    <m:r>
+                      <m:t>c</m:t>
+                    </m:r>
+                    <m:r>
+                      <m:t>t</m:t>
+                    </m:r>
+                    <m:r>
+                      <m:t>i</m:t>
+                    </m:r>
+                    <m:r>
+                      <m:t>v</m:t>
+                    </m:r>
+                    <m:r>
+                      <m:t>e</m:t>
+                    </m:r>
+                    <m:r>
+                      <m:t>,</m:t>
+                    </m:r>
+                    <m:r>
+                      <m:t>t</m:t>
+                    </m:r>
+                    <m:r>
+                      <m:t>,</m:t>
+                    </m:r>
+                    <m:r>
+                      <m:t>i</m:t>
+                    </m:r>
+                  </m:sub>
+                </m:sSub>
+              </m:e>
+              <m:e>
+                <m:r>
+                  <m:t>=</m:t>
+                </m:r>
+              </m:e>
+              <m:e>
+                <m:r>
+                  <m:t> </m:t>
+                </m:r>
+                <m:sSub>
+                  <m:e>
+                    <m:r>
+                      <m:t>k</m:t>
+                    </m:r>
+                  </m:e>
+                  <m:sub>
+                    <m:r>
+                      <m:t>a</m:t>
+                    </m:r>
+                    <m:r>
+                      <m:t>c</m:t>
+                    </m:r>
+                    <m:r>
+                      <m:t>t</m:t>
+                    </m:r>
+                    <m:r>
+                      <m:t>i</m:t>
+                    </m:r>
+                    <m:r>
+                      <m:t>v</m:t>
+                    </m:r>
+                    <m:r>
+                      <m:t>e</m:t>
+                    </m:r>
+                  </m:sub>
+                </m:sSub>
+                <m:r>
+                  <m:t> </m:t>
+                </m:r>
+              </m:e>
+              <m:e>
+                <m:r>
+                  <m:t>⋅</m:t>
+                </m:r>
+                <m:r>
+                  <m:t> </m:t>
+                </m:r>
+                <m:r>
+                  <m:t>t</m:t>
+                </m:r>
+                <m:r>
+                  <m:t>e</m:t>
+                </m:r>
+                <m:r>
+                  <m:t>m</m:t>
+                </m:r>
+                <m:sSub>
+                  <m:e>
+                    <m:r>
+                      <m:t>p</m:t>
+                    </m:r>
+                  </m:e>
+                  <m:sub>
+                    <m:r>
+                      <m:t>t</m:t>
+                    </m:r>
+                    <m:r>
+                      <m:t>,</m:t>
+                    </m:r>
+                    <m:r>
+                      <m:t>i</m:t>
+                    </m:r>
+                  </m:sub>
+                </m:sSub>
+                <m:r>
+                  <m:t> </m:t>
+                </m:r>
+              </m:e>
+              <m:e>
+                <m:r>
+                  <m:t>⋅</m:t>
+                </m:r>
+                <m:r>
+                  <m:t> </m:t>
+                </m:r>
+                <m:r>
+                  <m:t>w</m:t>
+                </m:r>
+                <m:r>
+                  <m:t>a</m:t>
+                </m:r>
+                <m:sSub>
+                  <m:e>
+                    <m:r>
+                      <m:t>t</m:t>
+                    </m:r>
+                  </m:e>
+                  <m:sub>
+                    <m:r>
+                      <m:t>t</m:t>
+                    </m:r>
+                    <m:r>
+                      <m:t>,</m:t>
+                    </m:r>
+                    <m:r>
+                      <m:t>i</m:t>
+                    </m:r>
+                  </m:sub>
+                </m:sSub>
+                <m:r>
+                  <m:t> </m:t>
+                </m:r>
+              </m:e>
+              <m:e>
+                <m:r>
+                  <m:t>⋅</m:t>
+                </m:r>
+                <m:r>
+                  <m:t> </m:t>
+                </m:r>
+                <m:r>
+                  <m:t>t</m:t>
+                </m:r>
+                <m:r>
+                  <m:t>i</m:t>
+                </m:r>
+                <m:r>
+                  <m:t>l</m:t>
+                </m:r>
+                <m:sSub>
+                  <m:e>
+                    <m:r>
+                      <m:t>l</m:t>
+                    </m:r>
+                  </m:e>
+                  <m:sub>
+                    <m:r>
+                      <m:t>t</m:t>
+                    </m:r>
+                    <m:r>
+                      <m:t>,</m:t>
+                    </m:r>
+                    <m:r>
+                      <m:t>i</m:t>
+                    </m:r>
+                  </m:sub>
+                </m:sSub>
+                <m:r>
+                  <m:t> </m:t>
+                </m:r>
+              </m:e>
+              <m:e>
+                <m:r>
+                  <m:t>⋅</m:t>
+                </m:r>
+                <m:r>
+                  <m:t> </m:t>
+                </m:r>
+                <m:r>
+                  <m:t>s</m:t>
+                </m:r>
+                <m:sSub>
+                  <m:e>
+                    <m:r>
+                      <m:t>f</m:t>
+                    </m:r>
+                  </m:e>
+                  <m:sub>
+                    <m:r>
+                      <m:t>t</m:t>
+                    </m:r>
+                    <m:r>
+                      <m:t>,</m:t>
+                    </m:r>
+                    <m:r>
+                      <m:t>i</m:t>
+                    </m:r>
+                  </m:sub>
+                </m:sSub>
+              </m:e>
+            </m:mr>
+            <m:mr>
+              <m:e/>
+              <m:e>
+                <m:sSub>
+                  <m:e>
+                    <m:r>
+                      <m:t>k</m:t>
+                    </m:r>
+                  </m:e>
+                  <m:sub>
+                    <m:r>
+                      <m:t>s</m:t>
+                    </m:r>
+                    <m:r>
+                      <m:t>l</m:t>
+                    </m:r>
+                    <m:r>
+                      <m:t>o</m:t>
+                    </m:r>
+                    <m:r>
+                      <m:t>w</m:t>
+                    </m:r>
+                    <m:r>
+                      <m:t>,</m:t>
+                    </m:r>
+                    <m:r>
+                      <m:t>t</m:t>
+                    </m:r>
+                    <m:r>
+                      <m:t>,</m:t>
+                    </m:r>
+                    <m:r>
+                      <m:t>i</m:t>
+                    </m:r>
+                  </m:sub>
+                </m:sSub>
+              </m:e>
+              <m:e>
+                <m:r>
+                  <m:t>=</m:t>
+                </m:r>
+              </m:e>
+              <m:e>
+                <m:r>
+                  <m:t> </m:t>
+                </m:r>
+                <m:sSub>
+                  <m:e>
+                    <m:r>
+                      <m:t>k</m:t>
+                    </m:r>
+                  </m:e>
+                  <m:sub>
+                    <m:r>
+                      <m:t>s</m:t>
+                    </m:r>
+                    <m:r>
+                      <m:t>l</m:t>
+                    </m:r>
+                    <m:r>
+                      <m:t>o</m:t>
+                    </m:r>
+                    <m:r>
+                      <m:t>w</m:t>
+                    </m:r>
+                  </m:sub>
+                </m:sSub>
+                <m:r>
+                  <m:t> </m:t>
+                </m:r>
+              </m:e>
+              <m:e>
+                <m:r>
+                  <m:t>⋅</m:t>
+                </m:r>
+                <m:r>
+                  <m:t> </m:t>
+                </m:r>
+                <m:r>
+                  <m:t>t</m:t>
+                </m:r>
+                <m:r>
+                  <m:t>e</m:t>
+                </m:r>
+                <m:r>
+                  <m:t>m</m:t>
+                </m:r>
+                <m:sSub>
+                  <m:e>
+                    <m:r>
+                      <m:t>p</m:t>
+                    </m:r>
+                  </m:e>
+                  <m:sub>
+                    <m:r>
+                      <m:t>t</m:t>
+                    </m:r>
+                    <m:r>
+                      <m:t>,</m:t>
+                    </m:r>
+                    <m:r>
+                      <m:t>i</m:t>
+                    </m:r>
+                  </m:sub>
+                </m:sSub>
+                <m:r>
+                  <m:t> </m:t>
+                </m:r>
+              </m:e>
+              <m:e>
+                <m:r>
+                  <m:t>⋅</m:t>
+                </m:r>
+                <m:r>
+                  <m:t> </m:t>
+                </m:r>
+                <m:r>
+                  <m:t>w</m:t>
+                </m:r>
+                <m:r>
+                  <m:t>a</m:t>
+                </m:r>
+                <m:sSub>
+                  <m:e>
+                    <m:r>
+                      <m:t>t</m:t>
+                    </m:r>
+                  </m:e>
+                  <m:sub>
+                    <m:r>
+                      <m:t>t</m:t>
+                    </m:r>
+                    <m:r>
+                      <m:t>,</m:t>
+                    </m:r>
+                    <m:r>
+                      <m:t>i</m:t>
+                    </m:r>
+                  </m:sub>
+                </m:sSub>
+                <m:r>
+                  <m:t> </m:t>
+                </m:r>
+              </m:e>
+              <m:e>
+                <m:r>
+                  <m:t>⋅</m:t>
+                </m:r>
+                <m:r>
+                  <m:t> </m:t>
+                </m:r>
+                <m:r>
+                  <m:t>t</m:t>
+                </m:r>
+                <m:r>
+                  <m:t>i</m:t>
+                </m:r>
+                <m:r>
+                  <m:t>l</m:t>
+                </m:r>
+                <m:sSub>
+                  <m:e>
+                    <m:r>
+                      <m:t>l</m:t>
+                    </m:r>
+                  </m:e>
+                  <m:sub>
+                    <m:r>
+                      <m:t>t</m:t>
+                    </m:r>
+                    <m:r>
+                      <m:t>,</m:t>
+                    </m:r>
+                    <m:r>
+                      <m:t>i</m:t>
+                    </m:r>
+                  </m:sub>
+                </m:sSub>
+                <m:r>
+                  <m:t> </m:t>
+                </m:r>
+              </m:e>
+              <m:e/>
+            </m:mr>
+            <m:mr>
+              <m:e/>
+              <m:e>
+                <m:sSub>
+                  <m:e>
+                    <m:r>
+                      <m:t>k</m:t>
+                    </m:r>
+                  </m:e>
+                  <m:sub>
+                    <m:r>
+                      <m:t>p</m:t>
+                    </m:r>
+                    <m:r>
+                      <m:t>a</m:t>
+                    </m:r>
+                    <m:r>
+                      <m:t>s</m:t>
+                    </m:r>
+                    <m:r>
+                      <m:t>s</m:t>
+                    </m:r>
+                    <m:r>
+                      <m:t>i</m:t>
+                    </m:r>
+                    <m:r>
+                      <m:t>v</m:t>
+                    </m:r>
+                    <m:r>
+                      <m:t>e</m:t>
+                    </m:r>
+                    <m:r>
+                      <m:t>,</m:t>
+                    </m:r>
+                    <m:r>
+                      <m:t>t</m:t>
+                    </m:r>
+                    <m:r>
+                      <m:t>,</m:t>
+                    </m:r>
+                    <m:r>
+                      <m:t>i</m:t>
+                    </m:r>
+                  </m:sub>
+                </m:sSub>
+              </m:e>
+              <m:e>
+                <m:r>
+                  <m:t>=</m:t>
+                </m:r>
+              </m:e>
+              <m:e>
+                <m:r>
+                  <m:t> </m:t>
+                </m:r>
+                <m:sSub>
+                  <m:e>
+                    <m:r>
+                      <m:t>k</m:t>
+                    </m:r>
+                  </m:e>
+                  <m:sub>
+                    <m:r>
+                      <m:t>p</m:t>
+                    </m:r>
+                    <m:r>
+                      <m:t>a</m:t>
+                    </m:r>
+                    <m:r>
+                      <m:t>s</m:t>
+                    </m:r>
+                    <m:r>
+                      <m:t>s</m:t>
+                    </m:r>
+                    <m:r>
+                      <m:t>i</m:t>
+                    </m:r>
+                    <m:r>
+                      <m:t>v</m:t>
+                    </m:r>
+                    <m:r>
+                      <m:t>e</m:t>
+                    </m:r>
+                  </m:sub>
+                </m:sSub>
+                <m:r>
+                  <m:t> </m:t>
+                </m:r>
+              </m:e>
+              <m:e>
+                <m:r>
+                  <m:t>⋅</m:t>
+                </m:r>
+                <m:r>
+                  <m:t> </m:t>
+                </m:r>
+                <m:r>
+                  <m:t>t</m:t>
+                </m:r>
+                <m:r>
+                  <m:t>e</m:t>
+                </m:r>
+                <m:r>
+                  <m:t>m</m:t>
+                </m:r>
+                <m:sSub>
+                  <m:e>
+                    <m:r>
+                      <m:t>p</m:t>
+                    </m:r>
+                  </m:e>
+                  <m:sub>
+                    <m:r>
+                      <m:t>t</m:t>
+                    </m:r>
+                    <m:r>
+                      <m:t>,</m:t>
+                    </m:r>
+                    <m:r>
+                      <m:t>i</m:t>
+                    </m:r>
+                  </m:sub>
+                </m:sSub>
+                <m:r>
+                  <m:t> </m:t>
+                </m:r>
+              </m:e>
+              <m:e>
+                <m:r>
+                  <m:t>⋅</m:t>
+                </m:r>
+                <m:r>
+                  <m:t> </m:t>
+                </m:r>
+                <m:r>
+                  <m:t>w</m:t>
+                </m:r>
+                <m:r>
+                  <m:t>a</m:t>
+                </m:r>
+                <m:sSub>
+                  <m:e>
+                    <m:r>
+                      <m:t>t</m:t>
+                    </m:r>
+                  </m:e>
+                  <m:sub>
+                    <m:r>
+                      <m:t>t</m:t>
+                    </m:r>
+                    <m:r>
+                      <m:t>,</m:t>
+                    </m:r>
+                    <m:r>
+                      <m:t>i</m:t>
+                    </m:r>
+                  </m:sub>
+                </m:sSub>
+                <m:r>
+                  <m:t> </m:t>
+                </m:r>
+              </m:e>
+              <m:e>
+                <m:r>
+                  <m:t> </m:t>
+                </m:r>
+              </m:e>
+              <m:e/>
+            </m:mr>
+          </m:m>
+        </m:oMath>
+      </m:oMathPara>
+    </w:p>
+    <w:p>
+      <w:pPr>
+        <w:pStyle w:val="FirstParagraph"/>
+      </w:pPr>
+      <w:r>
+        <w:t xml:space="preserve">For cropland we distinguish the effect of different tillage (see @ref(#sec:tillage)) and irrigation (see @ref(#sec:irrigation)) practices on decay rates, whereas on pastures and natural vegetation, we assume rainfed and non-tilled conditions. Data sources as well as considered effects for each land use types are shown in table</w:t>
       </w:r>
       <w:r>
         <w:t xml:space="preserve"> </w:t>
@@ -1545,7 +2185,7 @@
         <w:t xml:space="preserve">??</w:t>
       </w:r>
       <w:r>
-        <w:t xml:space="preserve">. To account for variations of decay rates within grid cells based on different tillage and irrigation regimes, average rates based on area shares are calculated.</w:t>
+        <w:t xml:space="preserve">. To account for variations of decay rates within each grid cell due to different tillage and irrigation regimes, average rates based on area shares are calculated.</w:t>
       </w:r>
     </w:p>
     <w:p>
@@ -1563,7 +2203,7 @@
         <w:pStyle w:val="FirstParagraph"/>
       </w:pPr>
       <w:r>
-        <w:t xml:space="preserve">We calculate SOC stocks based on the area shares of land use types (lut) within the half-degree grid cells (i). If land is converted from one land use type into another, a respective share of the SOC stocks have to be reallocated as well. We account for land conversion at the beginning of each time step</w:t>
+        <w:t xml:space="preserve">We calculate SOC stocks based on the area shares of land use types (lut) within the half-degree grid cells (i). If land is converted from one land use type into others (!lut), the respective share of the SOC stocks is reallocated. We account for land conversion at the beginning of each time step</w:t>
       </w:r>
       <w:r>
         <w:t xml:space="preserve"> </w:t>
@@ -2055,13 +2695,13 @@
         </m:r>
       </m:oMath>
       <w:r>
-        <w:t xml:space="preserve">. Data sources and methodology on land use states and changes are descripted in</w:t>
-      </w:r>
-      <w:r>
-        <w:t xml:space="preserve"> </w:t>
-      </w:r>
-      <w:r>
-        <w:t xml:space="preserve">??</w:t>
+        <w:t xml:space="preserve">. Data sources and methodology on land use states and changes are described in</w:t>
+      </w:r>
+      <w:r>
+        <w:t xml:space="preserve"> </w:t>
+      </w:r>
+      <w:r>
+        <w:t xml:space="preserve">1.3.1</w:t>
       </w:r>
       <w:r>
         <w:t xml:space="preserve">.</w:t>
@@ -2102,7 +2742,7 @@
         <w:t xml:space="preserve"> </w:t>
       </w:r>
       <w:r>
-        <w:t xml:space="preserve">for each sub-pool (sub) converge towards the calculate steady-state stock</w:t>
+        <w:t xml:space="preserve">for each sub-pool (sub) converge towards the calculated steady-state stock</w:t>
       </w:r>
       <w:r>
         <w:t xml:space="preserve"> </w:t>
@@ -2147,180 +2787,12 @@
       <w:pPr>
         <w:pStyle w:val="BodyText"/>
       </w:pPr>
-      <m:oMathPara>
-        <m:oMathParaPr>
-          <m:jc m:val="center"/>
-        </m:oMathParaPr>
-        <m:oMath>
-          <m:r>
-            <m:t>S</m:t>
-          </m:r>
-          <m:r>
-            <m:t>O</m:t>
-          </m:r>
-          <m:sSub>
-            <m:e>
-              <m:r>
-                <m:t>C</m:t>
-              </m:r>
-            </m:e>
-            <m:sub>
-              <m:r>
-                <m:t>t</m:t>
-              </m:r>
-            </m:sub>
-          </m:sSub>
-          <m:r>
-            <m:t>=</m:t>
-          </m:r>
-          <m:r>
-            <m:t>S</m:t>
-          </m:r>
-          <m:r>
-            <m:t>O</m:t>
-          </m:r>
-          <m:sSub>
-            <m:e>
-              <m:r>
-                <m:t>C</m:t>
-              </m:r>
-            </m:e>
-            <m:sub>
-              <m:r>
-                <m:t>t</m:t>
-              </m:r>
-              <m:r>
-                <m:t>−</m:t>
-              </m:r>
-              <m:r>
-                <m:t>1</m:t>
-              </m:r>
-            </m:sub>
-          </m:sSub>
-          <m:r>
-            <m:t>+</m:t>
-          </m:r>
-          <m:r>
-            <m:t>(</m:t>
-          </m:r>
-          <m:r>
-            <m:t>S</m:t>
-          </m:r>
-          <m:r>
-            <m:t>O</m:t>
-          </m:r>
-          <m:sSubSup>
-            <m:e>
-              <m:r>
-                <m:t>C</m:t>
-              </m:r>
-            </m:e>
-            <m:sub>
-              <m:r>
-                <m:t>t</m:t>
-              </m:r>
-            </m:sub>
-            <m:sup>
-              <m:r>
-                <m:t>e</m:t>
-              </m:r>
-              <m:r>
-                <m:t>q</m:t>
-              </m:r>
-            </m:sup>
-          </m:sSubSup>
-          <m:r>
-            <m:t>−</m:t>
-          </m:r>
-          <m:r>
-            <m:t>S</m:t>
-          </m:r>
-          <m:r>
-            <m:t>O</m:t>
-          </m:r>
-          <m:sSub>
-            <m:e>
-              <m:r>
-                <m:t>C</m:t>
-              </m:r>
-            </m:e>
-            <m:sub>
-              <m:r>
-                <m:t>t</m:t>
-              </m:r>
-              <m:r>
-                <m:t>−</m:t>
-              </m:r>
-              <m:r>
-                <m:t>1</m:t>
-              </m:r>
-            </m:sub>
-          </m:sSub>
-          <m:r>
-            <m:t>)</m:t>
-          </m:r>
-          <m:r>
-            <m:t>⋅</m:t>
-          </m:r>
-          <m:sSub>
-            <m:e>
-              <m:r>
-                <m:t>k</m:t>
-              </m:r>
-            </m:e>
-            <m:sub>
-              <m:r>
-                <m:t>t</m:t>
-              </m:r>
-            </m:sub>
-          </m:sSub>
-          <m:r>
-            <m:t>⋅</m:t>
-          </m:r>
-          <m:r>
-            <m:t>Δ</m:t>
-          </m:r>
-          <m:r>
-            <m:t>t</m:t>
-          </m:r>
-          <m:r>
-            <m:t>  </m:t>
-          </m:r>
-          <m:r>
-            <m:t>∀</m:t>
-          </m:r>
-          <m:r>
-            <m:t>l</m:t>
-          </m:r>
-          <m:r>
-            <m:t>u</m:t>
-          </m:r>
-          <m:r>
-            <m:t>t</m:t>
-          </m:r>
-          <m:r>
-            <m:t>,</m:t>
-          </m:r>
-          <m:r>
-            <m:t>s</m:t>
-          </m:r>
-          <m:r>
-            <m:t>u</m:t>
-          </m:r>
-          <m:r>
-            <m:t>b</m:t>
-          </m:r>
-          <m:r>
-            <m:t>,</m:t>
-          </m:r>
-          <m:r>
-            <m:t>i</m:t>
-          </m:r>
-          <m:r>
-            <m:t>.</m:t>
-          </m:r>
-        </m:oMath>
-      </m:oMathPara>
+      <w:r>
+        <w:t xml:space="preserve">$$\begin{equation}
+SOC_{t} = SOC_{t-1} + (SOC^{eq}_{t} - SOC_{t-1}) \cdot k_{t} \cdot 1\unit{a} \qquad \forall lut, sub, i.
+\label{eq:steadystate}
+\end{equation}$$</w:t>
+      </w:r>
     </w:p>
     <w:p>
       <w:pPr>
@@ -2497,11 +2969,47 @@
                             </m:e>
                             <m:lim>
                               <m:r>
+                                <m:t>S</m:t>
+                              </m:r>
+                              <m:r>
+                                <m:t>O</m:t>
+                              </m:r>
+                              <m:sSub>
+                                <m:e>
+                                  <m:r>
+                                    <m:t>C</m:t>
+                                  </m:r>
+                                </m:e>
+                                <m:sub>
+                                  <m:r>
+                                    <m:t>l</m:t>
+                                  </m:r>
+                                  <m:r>
+                                    <m:t>u</m:t>
+                                  </m:r>
+                                  <m:r>
+                                    <m:t>t</m:t>
+                                  </m:r>
+                                  <m:r>
+                                    <m:t>,</m:t>
+                                  </m:r>
+                                  <m:r>
+                                    <m:t>t</m:t>
+                                  </m:r>
+                                  <m:r>
+                                    <m:t>,</m:t>
+                                  </m:r>
+                                  <m:r>
+                                    <m:t>i</m:t>
+                                  </m:r>
+                                </m:sub>
+                              </m:sSub>
+                              <m:r>
                                 <m:rPr>
                                   <m:nor/>
                                   <m:sty m:val="p"/>
                                 </m:rPr>
-                                <m:t>land use type specific SOC stock within a grid cell</m:t>
+                                <m:t> - land use type specific SOC stock within cell</m:t>
                               </m:r>
                             </m:lim>
                           </m:limUpp>
@@ -2517,11 +3025,35 @@
                 </m:e>
                 <m:lim>
                   <m:r>
+                    <m:t>S</m:t>
+                  </m:r>
+                  <m:r>
+                    <m:t>O</m:t>
+                  </m:r>
+                  <m:sSub>
+                    <m:e>
+                      <m:r>
+                        <m:t>C</m:t>
+                      </m:r>
+                    </m:e>
+                    <m:sub>
+                      <m:r>
+                        <m:t>t</m:t>
+                      </m:r>
+                      <m:r>
+                        <m:t>,</m:t>
+                      </m:r>
+                      <m:r>
+                        <m:t>i</m:t>
+                      </m:r>
+                    </m:sub>
+                  </m:sSub>
+                  <m:r>
                     <m:rPr>
                       <m:nor/>
                       <m:sty m:val="p"/>
                     </m:rPr>
-                    <m:t>total SOC stock within a grid cell</m:t>
+                    <m:t> - total SOC stock within cell</m:t>
                   </m:r>
                 </m:lim>
               </m:limLow>
@@ -2531,37 +3063,35 @@
       </m:oMathPara>
     </w:p>
     <w:p>
+      <w:pPr>
+        <w:pStyle w:val="Heading3"/>
+      </w:pPr>
+      <w:bookmarkStart w:id="27" w:name="initialisation-of-soc-pools"/>
+      <w:r>
+        <w:t xml:space="preserve">Initialisation of SOC pools</w:t>
+      </w:r>
+      <w:bookmarkEnd w:id="27"/>
+    </w:p>
+    <w:p>
+      <w:pPr>
+        <w:pStyle w:val="FirstParagraph"/>
+      </w:pPr>
+      <w:r>
+        <w:t xml:space="preserve">To initialize all SOC sub-pools we assume that</w:t>
+      </w:r>
+    </w:p>
+    <w:p>
       <w:r>
         <w:br w:type="page"/>
       </w:r>
     </w:p>
     <w:p>
-      <w:r>
-        <w:br w:type="page"/>
-      </w:r>
-    </w:p>
-    <w:p>
-      <w:pPr>
-        <w:pStyle w:val="Heading1"/>
-      </w:pPr>
-      <w:bookmarkStart w:id="27" w:name="results"/>
-      <w:r>
-        <w:t xml:space="preserve">Results</w:t>
-      </w:r>
-      <w:bookmarkEnd w:id="27"/>
-    </w:p>
-    <w:p>
-      <w:r>
-        <w:br w:type="page"/>
-      </w:r>
-    </w:p>
-    <w:p>
-      <w:pPr>
-        <w:pStyle w:val="Heading1"/>
-      </w:pPr>
-      <w:bookmarkStart w:id="28" w:name="discussion"/>
-      <w:r>
-        <w:t xml:space="preserve">Discussion</w:t>
+      <w:pPr>
+        <w:pStyle w:val="Heading2"/>
+      </w:pPr>
+      <w:bookmarkStart w:id="28" w:name="sec:tier1"/>
+      <w:r>
+        <w:t xml:space="preserve">Carbon Budget following Tier 1 (150)</w:t>
       </w:r>
       <w:bookmarkEnd w:id="28"/>
     </w:p>
@@ -2570,7 +3100,706 @@
         <w:pStyle w:val="FirstParagraph"/>
       </w:pPr>
       <w:r>
-        <w:t xml:space="preserve">Shortcommings:</w:t>
+        <w:t xml:space="preserve">Additionally to the tier 2 approach of the refinement of IPCC guidelines vol. 4 (</w:t>
+      </w:r>
+      <w:r>
+        <w:t xml:space="preserve">IPCC (2019)</w:t>
+      </w:r>
+      <w:r>
+        <w:t xml:space="preserve">), we also estimate SOC pools using the IPCC tier 1 approach of IPCC guidelines vol. 4 (</w:t>
+      </w:r>
+      <w:r>
+        <w:t xml:space="preserve">IPCC (2006)</w:t>
+      </w:r>
+      <w:r>
+        <w:t xml:space="preserve">) for comparison. Here, stocks are estimated via stock change factors given by the IPCC for the topsoil (0-30 cm) and based on a review of measurement data. The factors differentiate different crop and management systems reflecting different dynamics under changed in- and outflows without explicitly tracking these. The SOC stocks as thus calulated</w:t>
+      </w:r>
+    </w:p>
+    <w:p>
+      <w:pPr>
+        <w:pStyle w:val="BodyText"/>
+      </w:pPr>
+      <m:oMathPara>
+        <m:oMathParaPr>
+          <m:jc m:val="center"/>
+        </m:oMathParaPr>
+        <m:oMath>
+          <m:r>
+            <m:t>S</m:t>
+          </m:r>
+          <m:r>
+            <m:t>O</m:t>
+          </m:r>
+          <m:sSub>
+            <m:e>
+              <m:r>
+                <m:t>C</m:t>
+              </m:r>
+            </m:e>
+            <m:sub>
+              <m:r>
+                <m:rPr>
+                  <m:nor/>
+                  <m:sty m:val="p"/>
+                </m:rPr>
+                <m:t>target</m:t>
+              </m:r>
+            </m:sub>
+          </m:sSub>
+          <m:r>
+            <m:t>=</m:t>
+          </m:r>
+          <m:nary>
+            <m:naryPr>
+              <m:chr m:val="∑"/>
+              <m:limLoc m:val="undOvr"/>
+              <m:subHide m:val="0"/>
+              <m:supHide m:val="1"/>
+            </m:naryPr>
+            <m:sub>
+              <m:r>
+                <m:t>c</m:t>
+              </m:r>
+              <m:r>
+                <m:t>,</m:t>
+              </m:r>
+              <m:r>
+                <m:t>s</m:t>
+              </m:r>
+              <m:r>
+                <m:t>,</m:t>
+              </m:r>
+              <m:r>
+                <m:t>i</m:t>
+              </m:r>
+            </m:sub>
+            <m:sup>
+              <m:r>
+                <m:t>​</m:t>
+              </m:r>
+            </m:sup>
+            <m:e>
+              <m:r>
+                <m:t>S</m:t>
+              </m:r>
+            </m:e>
+          </m:nary>
+          <m:r>
+            <m:t>O</m:t>
+          </m:r>
+          <m:sSub>
+            <m:e>
+              <m:r>
+                <m:t>C</m:t>
+              </m:r>
+            </m:e>
+            <m:sub>
+              <m:sSub>
+                <m:e>
+                  <m:r>
+                    <m:rPr>
+                      <m:nor/>
+                      <m:sty m:val="p"/>
+                    </m:rPr>
+                    <m:t>ref</m:t>
+                  </m:r>
+                </m:e>
+                <m:sub>
+                  <m:r>
+                    <m:t>c</m:t>
+                  </m:r>
+                  <m:r>
+                    <m:t>,</m:t>
+                  </m:r>
+                  <m:r>
+                    <m:t>s</m:t>
+                  </m:r>
+                  <m:r>
+                    <m:t>,</m:t>
+                  </m:r>
+                  <m:r>
+                    <m:t>i</m:t>
+                  </m:r>
+                </m:sub>
+              </m:sSub>
+            </m:sub>
+          </m:sSub>
+          <m:r>
+            <m:t>⋅</m:t>
+          </m:r>
+          <m:sSub>
+            <m:e>
+              <m:r>
+                <m:t>F</m:t>
+              </m:r>
+            </m:e>
+            <m:sub>
+              <m:sSub>
+                <m:e>
+                  <m:r>
+                    <m:rPr>
+                      <m:nor/>
+                      <m:sty m:val="p"/>
+                    </m:rPr>
+                    <m:t>LU</m:t>
+                  </m:r>
+                </m:e>
+                <m:sub>
+                  <m:r>
+                    <m:t>c</m:t>
+                  </m:r>
+                  <m:r>
+                    <m:t>,</m:t>
+                  </m:r>
+                  <m:r>
+                    <m:t>s</m:t>
+                  </m:r>
+                  <m:r>
+                    <m:t>,</m:t>
+                  </m:r>
+                  <m:r>
+                    <m:t>i</m:t>
+                  </m:r>
+                </m:sub>
+              </m:sSub>
+            </m:sub>
+          </m:sSub>
+          <m:r>
+            <m:t>⋅</m:t>
+          </m:r>
+          <m:sSub>
+            <m:e>
+              <m:r>
+                <m:t>F</m:t>
+              </m:r>
+            </m:e>
+            <m:sub>
+              <m:sSub>
+                <m:e>
+                  <m:r>
+                    <m:rPr>
+                      <m:nor/>
+                      <m:sty m:val="p"/>
+                    </m:rPr>
+                    <m:t>MG</m:t>
+                  </m:r>
+                </m:e>
+                <m:sub>
+                  <m:r>
+                    <m:t>c</m:t>
+                  </m:r>
+                  <m:r>
+                    <m:t>,</m:t>
+                  </m:r>
+                  <m:r>
+                    <m:t>s</m:t>
+                  </m:r>
+                  <m:r>
+                    <m:t>,</m:t>
+                  </m:r>
+                  <m:r>
+                    <m:t>i</m:t>
+                  </m:r>
+                </m:sub>
+              </m:sSub>
+            </m:sub>
+          </m:sSub>
+          <m:r>
+            <m:t>⋅</m:t>
+          </m:r>
+          <m:sSub>
+            <m:e>
+              <m:r>
+                <m:t>F</m:t>
+              </m:r>
+            </m:e>
+            <m:sub>
+              <m:sSub>
+                <m:e>
+                  <m:r>
+                    <m:rPr>
+                      <m:nor/>
+                      <m:sty m:val="p"/>
+                    </m:rPr>
+                    <m:t>I</m:t>
+                  </m:r>
+                </m:e>
+                <m:sub>
+                  <m:r>
+                    <m:t>c</m:t>
+                  </m:r>
+                  <m:r>
+                    <m:t>,</m:t>
+                  </m:r>
+                  <m:r>
+                    <m:t>s</m:t>
+                  </m:r>
+                  <m:r>
+                    <m:t>,</m:t>
+                  </m:r>
+                  <m:r>
+                    <m:t>i</m:t>
+                  </m:r>
+                </m:sub>
+              </m:sSub>
+            </m:sub>
+          </m:sSub>
+          <m:r>
+            <m:t>⋅</m:t>
+          </m:r>
+          <m:sSub>
+            <m:e>
+              <m:r>
+                <m:t>A</m:t>
+              </m:r>
+            </m:e>
+            <m:sub>
+              <m:r>
+                <m:t>c</m:t>
+              </m:r>
+              <m:r>
+                <m:t>,</m:t>
+              </m:r>
+              <m:r>
+                <m:t>s</m:t>
+              </m:r>
+              <m:r>
+                <m:t>,</m:t>
+              </m:r>
+              <m:r>
+                <m:t>i</m:t>
+              </m:r>
+            </m:sub>
+          </m:sSub>
+        </m:oMath>
+      </m:oMathPara>
+    </w:p>
+    <w:p>
+      <w:pPr>
+        <w:pStyle w:val="FirstParagraph"/>
+      </w:pPr>
+      <w:r>
+        <w:t xml:space="preserve">&lt;!- also include an equation here –&gt;</w:t>
+      </w:r>
+      <w:r>
+        <w:t xml:space="preserve"> </w:t>
+      </w:r>
+      <w:r>
+        <w:t xml:space="preserve">&lt;!- even if there are just</w:t>
+      </w:r>
+      <w:r>
+        <w:t xml:space="preserve"> </w:t>
+      </w:r>
+      <w:r>
+        <w:t xml:space="preserve">“</w:t>
+      </w:r>
+      <w:r>
+        <w:t xml:space="preserve">copied</w:t>
+      </w:r>
+      <w:r>
+        <w:t xml:space="preserve">”</w:t>
+      </w:r>
+      <w:r>
+        <w:t xml:space="preserve"> </w:t>
+      </w:r>
+      <w:r>
+        <w:t xml:space="preserve">out of te guidelines so to say? –&gt;</w:t>
+      </w:r>
+      <w:r>
+        <w:t xml:space="preserve"> </w:t>
+      </w:r>
+      <w:r>
+        <w:t xml:space="preserve">&lt;!- more details will follow - how deep to go? –&gt;</w:t>
+      </w:r>
+    </w:p>
+    <w:p>
+      <w:pPr>
+        <w:pStyle w:val="Heading2"/>
+      </w:pPr>
+      <w:bookmarkStart w:id="29" w:name="sec:agrimanagement"/>
+      <w:r>
+        <w:t xml:space="preserve">Agricultural management data on 0.5 degrees (50)</w:t>
+      </w:r>
+      <w:bookmarkEnd w:id="29"/>
+    </w:p>
+    <w:p>
+      <w:pPr>
+        <w:pStyle w:val="Heading3"/>
+      </w:pPr>
+      <w:bookmarkStart w:id="30" w:name="sec:landuse"/>
+      <w:r>
+        <w:t xml:space="preserve">Landuse and Landuse Change (150)</w:t>
+      </w:r>
+      <w:bookmarkEnd w:id="30"/>
+    </w:p>
+    <w:p>
+      <w:pPr>
+        <w:pStyle w:val="FirstParagraph"/>
+      </w:pPr>
+      <w:r>
+        <w:t xml:space="preserve">Land use patterns are based on the Land-Use Harmonization 2 (LUH2,</w:t>
+      </w:r>
+      <w:r>
+        <w:t xml:space="preserve"> </w:t>
+      </w:r>
+      <w:r>
+        <w:t xml:space="preserve">(</w:t>
+      </w:r>
+      <w:r>
+        <w:rPr>
+          <w:b/>
+        </w:rPr>
+        <w:t xml:space="preserve">???</w:t>
+      </w:r>
+      <w:r>
+        <w:t xml:space="preserve">)</w:t>
+      </w:r>
+      <w:r>
+        <w:t xml:space="preserve">) data set, which we aggregate from quarter degree to half degree resolution. We disaggregate the five different cropland subcategories (c3ann, c3per, c4ann, c4per, c3nfx) of LUH2 into our 17 crop groups, assuming relative shares for each gridcell based on the country and year specific area shares of FAOSTAT data (</w:t>
+      </w:r>
+      <w:r>
+        <w:t xml:space="preserve">(</w:t>
+      </w:r>
+      <w:r>
+        <w:rPr>
+          <w:b/>
+        </w:rPr>
+        <w:t xml:space="preserve">???</w:t>
+      </w:r>
+      <w:r>
+        <w:t xml:space="preserve">)</w:t>
+      </w:r>
+      <w:r>
+        <w:t xml:space="preserve">) (see @ref(append:Table_luh2fao2mag) for more details on the crop type mapping). Land use transitions are calculated as net area differences of the land use data on half-degree.</w:t>
+      </w:r>
+    </w:p>
+    <w:p>
+      <w:pPr>
+        <w:pStyle w:val="Heading3"/>
+      </w:pPr>
+      <w:bookmarkStart w:id="31" w:name="X820eb337d8559c4b402a5b73eaa9b5d441c3efe"/>
+      <w:r>
+        <w:t xml:space="preserve">Crop, Crop Residues and Pasture Production (300)</w:t>
+      </w:r>
+      <w:bookmarkEnd w:id="31"/>
+    </w:p>
+    <w:p>
+      <w:pPr>
+        <w:pStyle w:val="FirstParagraph"/>
+      </w:pPr>
+      <w:r>
+        <w:t xml:space="preserve">Using half-degree yield data from LPJmL (</w:t>
+      </w:r>
+      <w:r>
+        <w:t xml:space="preserve">(</w:t>
+      </w:r>
+      <w:r>
+        <w:rPr>
+          <w:b/>
+        </w:rPr>
+        <w:t xml:space="preserve">???</w:t>
+      </w:r>
+      <w:r>
+        <w:t xml:space="preserve">)</w:t>
+      </w:r>
+      <w:r>
+        <w:t xml:space="preserve">) as well as half-degree cropland patterns (see @ref(#sec:landuse)) we compile crop group specific half-degree production patterns. We calibrate cellular yields with one country-level calibration factor for each crop group to meet historical FAOSTAT production (</w:t>
+      </w:r>
+      <w:r>
+        <w:t xml:space="preserve">(</w:t>
+      </w:r>
+      <w:r>
+        <w:rPr>
+          <w:b/>
+        </w:rPr>
+        <w:t xml:space="preserve">???</w:t>
+      </w:r>
+      <w:r>
+        <w:t xml:space="preserve">)</w:t>
+      </w:r>
+      <w:r>
+        <w:t xml:space="preserve">). Note that by using physical cropland areas we account for multiple crop harvest events as well as for fallows.</w:t>
+      </w:r>
+    </w:p>
+    <w:p>
+      <w:pPr>
+        <w:pStyle w:val="BodyText"/>
+      </w:pPr>
+      <w:r>
+        <w:t xml:space="preserve">Crop residue production and management is based on a revised methodology of (</w:t>
+      </w:r>
+      <w:r>
+        <w:t xml:space="preserve">(</w:t>
+      </w:r>
+      <w:r>
+        <w:rPr>
+          <w:b/>
+        </w:rPr>
+        <w:t xml:space="preserve">???</w:t>
+      </w:r>
+      <w:r>
+        <w:t xml:space="preserve">)</w:t>
+      </w:r>
+      <w:r>
+        <w:t xml:space="preserve">) and will be explained in key aspects again due to its central role for soil carbon modelling. Starting from crop production estimates of the harvested organs and their respective crop area, we estimate above-ground (ag) and below-ground (bg) residual biomass using yield-dependent harvest indices and shoot:root ratios. We assume that all bg residues are recycled to the soil, whereas ag residues can be burned or harvested for other purposes such as feeding animals (</w:t>
+      </w:r>
+      <w:r>
+        <w:t xml:space="preserve">(</w:t>
+      </w:r>
+      <w:r>
+        <w:rPr>
+          <w:b/>
+        </w:rPr>
+        <w:t xml:space="preserve">???</w:t>
+      </w:r>
+      <w:r>
+        <w:t xml:space="preserve">)</w:t>
+      </w:r>
+      <w:r>
+        <w:t xml:space="preserve">), fuel or for material use.</w:t>
+      </w:r>
+    </w:p>
+    <w:p>
+      <w:pPr>
+        <w:pStyle w:val="BodyText"/>
+      </w:pPr>
+      <w:r>
+        <w:t xml:space="preserve">A fixed share of the ag residues is assumed to be burned on field, which depends on the per-capita income of the country. Following</w:t>
+      </w:r>
+      <w:r>
+        <w:t xml:space="preserve"> </w:t>
+      </w:r>
+      <w:r>
+        <w:t xml:space="preserve">(</w:t>
+      </w:r>
+      <w:r>
+        <w:rPr>
+          <w:b/>
+        </w:rPr>
+        <w:t xml:space="preserve">???</w:t>
+      </w:r>
+      <w:r>
+        <w:t xml:space="preserve">)</w:t>
+      </w:r>
+      <w:r>
+        <w:t xml:space="preserve">) we assume 25% burn share for low-income countries according to worldbank definitions (</w:t>
+      </w:r>
+      <m:oMath>
+        <m:r>
+          <m:t>&lt;</m:t>
+        </m:r>
+        <m:r>
+          <m:t> </m:t>
+        </m:r>
+        <m:r>
+          <m:t>1000</m:t>
+        </m:r>
+        <m:r>
+          <m:t> </m:t>
+        </m:r>
+        <m:f>
+          <m:fPr>
+            <m:type m:val="lin"/>
+          </m:fPr>
+          <m:num>
+            <m:r>
+              <m:t>U</m:t>
+            </m:r>
+            <m:r>
+              <m:t>S</m:t>
+            </m:r>
+            <m:r>
+              <m:t>D</m:t>
+            </m:r>
+          </m:num>
+          <m:den>
+            <m:r>
+              <m:t>y</m:t>
+            </m:r>
+            <m:r>
+              <m:t>r</m:t>
+            </m:r>
+          </m:den>
+        </m:f>
+      </m:oMath>
+      <w:r>
+        <w:t xml:space="preserve">), 15% for high-income (</w:t>
+      </w:r>
+      <m:oMath>
+        <m:r>
+          <m:t>&gt;</m:t>
+        </m:r>
+        <m:r>
+          <m:t> </m:t>
+        </m:r>
+        <m:r>
+          <m:t>10000</m:t>
+        </m:r>
+        <m:r>
+          <m:t> </m:t>
+        </m:r>
+        <m:f>
+          <m:fPr>
+            <m:type m:val="lin"/>
+          </m:fPr>
+          <m:num>
+            <m:r>
+              <m:t>U</m:t>
+            </m:r>
+            <m:r>
+              <m:t>S</m:t>
+            </m:r>
+            <m:r>
+              <m:t>D</m:t>
+            </m:r>
+          </m:num>
+          <m:den>
+            <m:r>
+              <m:t>y</m:t>
+            </m:r>
+            <m:r>
+              <m:t>r</m:t>
+            </m:r>
+          </m:den>
+        </m:f>
+      </m:oMath>
+      <w:r>
+        <w:t xml:space="preserve"> </w:t>
+      </w:r>
+      <w:r>
+        <w:t xml:space="preserve">and linearly interpolate shares for all middle-income countries depending on their per-capita income.</w:t>
+      </w:r>
+    </w:p>
+    <w:p>
+      <w:pPr>
+        <w:pStyle w:val="BodyText"/>
+      </w:pPr>
+      <w:r>
+        <w:t xml:space="preserve">Residue demand for feed is based on country and livestock specific feed basekts (see</w:t>
+      </w:r>
+      <w:r>
+        <w:t xml:space="preserve"> </w:t>
+      </w:r>
+      <w:r>
+        <w:t xml:space="preserve">(</w:t>
+      </w:r>
+      <w:r>
+        <w:rPr>
+          <w:b/>
+        </w:rPr>
+        <w:t xml:space="preserve">???</w:t>
+      </w:r>
+      <w:r>
+        <w:t xml:space="preserve">)</w:t>
+      </w:r>
+      <w:r>
+        <w:t xml:space="preserve">) taking available ag residual biomass as well as livestock productivity into account. The three residue groups (straw, high-lignin and low-lignin residues) of the feed baskets are disaggregated to the crop groups, using…. (see @ref(append:Table_kcr2kres)). &lt;– its a disggregation, no –&gt;</w:t>
+      </w:r>
+    </w:p>
+    <w:p>
+      <w:pPr>
+        <w:pStyle w:val="BodyText"/>
+      </w:pPr>
+      <w:r>
+        <w:t xml:space="preserve">We estimated a material use share for the straw residues group of 5% and a fuel demand share demand of 10% &lt;– only for straw, or for all groups? –&gt; in low income countries.</w:t>
+      </w:r>
+    </w:p>
+    <w:p>
+      <w:pPr>
+        <w:pStyle w:val="BodyText"/>
+      </w:pPr>
+      <w:r>
+        <w:t xml:space="preserve">The remaining ag residues as well as all bg residues are assumend to be recycled to the soil.</w:t>
+      </w:r>
+    </w:p>
+    <w:p>
+      <w:pPr>
+        <w:pStyle w:val="BodyText"/>
+      </w:pPr>
+      <w:r>
+        <w:t xml:space="preserve">Using livestock production statistics as well as feed mix assumptions as describted in (</w:t>
+      </w:r>
+      <w:r>
+        <w:t xml:space="preserve">(</w:t>
+      </w:r>
+      <w:r>
+        <w:rPr>
+          <w:b/>
+        </w:rPr>
+        <w:t xml:space="preserve">???</w:t>
+      </w:r>
+      <w:r>
+        <w:t xml:space="preserve">)</w:t>
+      </w:r>
+      <w:r>
+        <w:t xml:space="preserve">) we estimating country specific pasture production. Following the same approach as for crop production we disaggregate and calibrate half-degree pasture production pattern from grass yields from LPJmL and pasture area and rangeland patterns ( (see @ref(#sec:landuse))) to derive half-degree pasture production patterns.</w:t>
+      </w:r>
+    </w:p>
+    <w:p>
+      <w:pPr>
+        <w:pStyle w:val="BodyText"/>
+      </w:pPr>
+      <w:r>
+        <w:t xml:space="preserve">To transform dry matter estimates into carbon, we compiled crop group and plant part specific carbon to dry matter (c:dm) ratios (see @ref(append:Table_c2dm)) (</w:t>
+      </w:r>
+      <w:r>
+        <w:t xml:space="preserve">(</w:t>
+      </w:r>
+      <w:r>
+        <w:rPr>
+          <w:b/>
+        </w:rPr>
+        <w:t xml:space="preserve">???</w:t>
+      </w:r>
+      <w:r>
+        <w:t xml:space="preserve">)</w:t>
+      </w:r>
+      <w:r>
+        <w:t xml:space="preserve">).</w:t>
+      </w:r>
+    </w:p>
+    <w:p>
+      <w:pPr>
+        <w:pStyle w:val="Heading3"/>
+      </w:pPr>
+      <w:bookmarkStart w:id="32" w:name="X401f699f49f1edc45e5f509f77e8cf4383afe6c"/>
+      <w:r>
+        <w:t xml:space="preserve">Livestock Distribution and Manure Excretion (300)</w:t>
+      </w:r>
+      <w:bookmarkEnd w:id="32"/>
+    </w:p>
+    <w:p>
+      <w:pPr>
+        <w:pStyle w:val="FirstParagraph"/>
+      </w:pPr>
+      <w:r>
+        <w:t xml:space="preserve">To disaggregate country level FAOSTAT livestock production values to half-degree pattern, we use the following rule based assumptions which were inspired by the approach of</w:t>
+      </w:r>
+      <w:r>
+        <w:t xml:space="preserve"> </w:t>
+      </w:r>
+      <w:r>
+        <w:t xml:space="preserve">(</w:t>
+      </w:r>
+      <w:r>
+        <w:rPr>
+          <w:b/>
+        </w:rPr>
+        <w:t xml:space="preserve">???</w:t>
+      </w:r>
+      <w:r>
+        <w:t xml:space="preserve">)</w:t>
+      </w:r>
+      <w:r>
+        <w:t xml:space="preserve">.</w:t>
+      </w:r>
+    </w:p>
+    <w:p>
+      <w:pPr>
+        <w:pStyle w:val="BodyText"/>
+      </w:pPr>
+      <w:r>
+        <w:t xml:space="preserve">For poultry, egg and monogastric meat production we divide into intensive and extensive production systems based on a per-capita income of the country. For low-income countries according to worldbank definitions (&lt;1000 USD/yr), we assume extensive production systems. We located them according to (built-up areas shares| population shares) based on the idea that these animals are held in households, subsistence or small-holder farming systems.</w:t>
       </w:r>
     </w:p>
     <w:p>
@@ -2581,7 +3810,7 @@
         </w:numPr>
       </w:pPr>
       <w:r>
-        <w:t xml:space="preserve">Carbon displacement via leaching and erosion is neglected in this study.</w:t>
+        <w:t xml:space="preserve">Intensive production is distributed within a country using the crop production (excluding 2nd generation bioenergy crops) share, assuming that feed availability is the most driving factor for livestock location.</w:t>
       </w:r>
     </w:p>
     <w:p>
@@ -2592,7 +3821,632 @@
         </w:numPr>
       </w:pPr>
       <w:r>
+        <w:t xml:space="preserve">For dairy and ruminated meat production we</w:t>
+      </w:r>
+    </w:p>
+    <w:p>
+      <w:pPr>
+        <w:numPr>
+          <w:ilvl w:val="0"/>
+          <w:numId w:val="1001"/>
+        </w:numPr>
+      </w:pPr>
+      <w:r>
+        <w:t xml:space="preserve">splot into pasture fed and non-pasture fed fractions based on the aggregated feed mix within a country (explain rules)</w:t>
+      </w:r>
+    </w:p>
+    <w:p>
+      <w:pPr>
+        <w:numPr>
+          <w:ilvl w:val="0"/>
+          <w:numId w:val="1002"/>
+        </w:numPr>
+      </w:pPr>
+      <w:r>
+        <w:t xml:space="preserve">Pasture fed animals are distributed to half-degree cells according to the pasture production shares of that cell within a country (not methodologically clear description).</w:t>
+      </w:r>
+    </w:p>
+    <w:p>
+      <w:pPr>
+        <w:numPr>
+          <w:ilvl w:val="0"/>
+          <w:numId w:val="1002"/>
+        </w:numPr>
+      </w:pPr>
+      <w:r>
+        <w:t xml:space="preserve">Non-pasture fed animals are distributed again using crop production (excluding 2nd generation bioenergy crops) shares (not clear, either).</w:t>
+      </w:r>
+    </w:p>
+    <w:p>
+      <w:pPr>
+        <w:pStyle w:val="FirstParagraph"/>
+      </w:pPr>
+      <w:r>
+        <w:t xml:space="preserve">We calculate excretions by first estimating the nitrogen balance of the livestock system (</w:t>
+      </w:r>
+      <w:r>
+        <w:t xml:space="preserve">(</w:t>
+      </w:r>
+      <w:r>
+        <w:rPr>
+          <w:b/>
+        </w:rPr>
+        <w:t xml:space="preserve">???</w:t>
+      </w:r>
+      <w:r>
+        <w:t xml:space="preserve">)</w:t>
+      </w:r>
+      <w:r>
+        <w:t xml:space="preserve">) on the basis of comprehensive livestock feed baskets ([weindl]), assuming that all nitrogen in protein feed intake, minus the nitrogen in the slaugher mass, is excreted.</w:t>
+      </w:r>
+      <w:r>
+        <w:t xml:space="preserve"> </w:t>
+      </w:r>
+      <w:r>
+        <w:t xml:space="preserve">Carbon in excreted manure is estimated by applying fixed C:N ratios (given by</w:t>
+      </w:r>
+      <w:r>
+        <w:t xml:space="preserve"> </w:t>
+      </w:r>
+      <w:r>
+        <w:t xml:space="preserve">(( IPCC 2019))</w:t>
+      </w:r>
+      <w:r>
+        <w:t xml:space="preserve">).</w:t>
+      </w:r>
+      <w:r>
+        <w:t xml:space="preserve"> </w:t>
+      </w:r>
+      <w:r>
+        <w:t xml:space="preserve">What about animal waste management losses?</w:t>
+      </w:r>
+    </w:p>
+    <w:p>
+      <w:pPr>
+        <w:pStyle w:val="Heading3"/>
+      </w:pPr>
+      <w:bookmarkStart w:id="33" w:name="irrigation-100"/>
+      <w:r>
+        <w:t xml:space="preserve">Irrigation (100)</w:t>
+      </w:r>
+      <w:bookmarkEnd w:id="33"/>
+    </w:p>
+    <w:p>
+      <w:pPr>
+        <w:pStyle w:val="FirstParagraph"/>
+      </w:pPr>
+      <w:r>
+        <w:t xml:space="preserve">Simple growing period calculations together with irrigation shares of LUH2v2 are used (BB: you dont like d’s, on’t you) to estimate water effects on decay rates.</w:t>
+      </w:r>
+    </w:p>
+    <w:p>
+      <w:pPr>
+        <w:pStyle w:val="Heading3"/>
+      </w:pPr>
+      <w:bookmarkStart w:id="34" w:name="tillage-100"/>
+      <w:r>
+        <w:t xml:space="preserve">Tillage (100)</w:t>
+      </w:r>
+      <w:bookmarkEnd w:id="34"/>
+    </w:p>
+    <w:p>
+      <w:pPr>
+        <w:pStyle w:val="FirstParagraph"/>
+      </w:pPr>
+      <w:r>
+        <w:t xml:space="preserve">Tillage data sets of [Vera, others] together with rules are used to drive tillage effect on decay rates.</w:t>
+      </w:r>
+      <w:r>
+        <w:t xml:space="preserve"> </w:t>
+      </w:r>
+    </w:p>
+    <w:p>
+      <w:pPr>
+        <w:pStyle w:val="Heading1"/>
+      </w:pPr>
+      <w:bookmarkStart w:id="35" w:name="results"/>
+      <w:r>
+        <w:t xml:space="preserve">Results</w:t>
+      </w:r>
+      <w:bookmarkEnd w:id="35"/>
+    </w:p>
+    <w:p>
+      <w:pPr>
+        <w:pStyle w:val="CaptionedFigure"/>
+      </w:pPr>
+      <w:r>
+        <w:drawing>
+          <wp:inline>
+            <wp:extent cx="4319999" cy="6101739"/>
+            <wp:effectExtent b="0" l="0" r="0" t="0"/>
+            <wp:docPr descr="Figure 1: two column figure" title="" id="1" name="Picture"/>
+            <a:graphic>
+              <a:graphicData uri="http://schemas.openxmlformats.org/drawingml/2006/picture">
+                <pic:pic>
+                  <pic:nvPicPr>
+                    <pic:cNvPr descr="images/figs_draft-1.png" id="0" name="Picture"/>
+                    <pic:cNvPicPr>
+                      <a:picLocks noChangeArrowheads="1" noChangeAspect="1"/>
+                    </pic:cNvPicPr>
+                  </pic:nvPicPr>
+                  <pic:blipFill>
+                    <a:blip r:embed="rId36"/>
+                    <a:stretch>
+                      <a:fillRect/>
+                    </a:stretch>
+                  </pic:blipFill>
+                  <pic:spPr bwMode="auto">
+                    <a:xfrm>
+                      <a:off x="0" y="0"/>
+                      <a:ext cx="4319999" cy="6101739"/>
+                    </a:xfrm>
+                    <a:prstGeom prst="rect">
+                      <a:avLst/>
+                    </a:prstGeom>
+                    <a:noFill/>
+                    <a:ln w="9525">
+                      <a:noFill/>
+                      <a:headEnd/>
+                      <a:tailEnd/>
+                    </a:ln>
+                  </pic:spPr>
+                </pic:pic>
+              </a:graphicData>
+            </a:graphic>
+          </wp:inline>
+        </w:drawing>
+      </w:r>
+    </w:p>
+    <w:p>
+      <w:pPr>
+        <w:pStyle w:val="ImageCaption"/>
+      </w:pPr>
+      <w:r>
+        <w:t xml:space="preserve">Figure 1: two column figure</w:t>
+      </w:r>
+    </w:p>
+    <w:p>
+      <w:pPr>
+        <w:pStyle w:val="CaptionedFigure"/>
+      </w:pPr>
+      <w:r>
+        <w:drawing>
+          <wp:inline>
+            <wp:extent cx="4319999" cy="6101739"/>
+            <wp:effectExtent b="0" l="0" r="0" t="0"/>
+            <wp:docPr descr="Figure 2: two column figure" title="" id="1" name="Picture"/>
+            <a:graphic>
+              <a:graphicData uri="http://schemas.openxmlformats.org/drawingml/2006/picture">
+                <pic:pic>
+                  <pic:nvPicPr>
+                    <pic:cNvPr descr="images/figs_draft-2.png" id="0" name="Picture"/>
+                    <pic:cNvPicPr>
+                      <a:picLocks noChangeArrowheads="1" noChangeAspect="1"/>
+                    </pic:cNvPicPr>
+                  </pic:nvPicPr>
+                  <pic:blipFill>
+                    <a:blip r:embed="rId37"/>
+                    <a:stretch>
+                      <a:fillRect/>
+                    </a:stretch>
+                  </pic:blipFill>
+                  <pic:spPr bwMode="auto">
+                    <a:xfrm>
+                      <a:off x="0" y="0"/>
+                      <a:ext cx="4319999" cy="6101739"/>
+                    </a:xfrm>
+                    <a:prstGeom prst="rect">
+                      <a:avLst/>
+                    </a:prstGeom>
+                    <a:noFill/>
+                    <a:ln w="9525">
+                      <a:noFill/>
+                      <a:headEnd/>
+                      <a:tailEnd/>
+                    </a:ln>
+                  </pic:spPr>
+                </pic:pic>
+              </a:graphicData>
+            </a:graphic>
+          </wp:inline>
+        </w:drawing>
+      </w:r>
+    </w:p>
+    <w:p>
+      <w:pPr>
+        <w:pStyle w:val="ImageCaption"/>
+      </w:pPr>
+      <w:r>
+        <w:t xml:space="preserve">Figure 2: two column figure</w:t>
+      </w:r>
+    </w:p>
+    <w:p>
+      <w:pPr>
+        <w:pStyle w:val="CaptionedFigure"/>
+      </w:pPr>
+      <w:r>
+        <w:drawing>
+          <wp:inline>
+            <wp:extent cx="4319999" cy="6101739"/>
+            <wp:effectExtent b="0" l="0" r="0" t="0"/>
+            <wp:docPr descr="Figure 3: two column figure" title="" id="1" name="Picture"/>
+            <a:graphic>
+              <a:graphicData uri="http://schemas.openxmlformats.org/drawingml/2006/picture">
+                <pic:pic>
+                  <pic:nvPicPr>
+                    <pic:cNvPr descr="images/figs_draft-3.png" id="0" name="Picture"/>
+                    <pic:cNvPicPr>
+                      <a:picLocks noChangeArrowheads="1" noChangeAspect="1"/>
+                    </pic:cNvPicPr>
+                  </pic:nvPicPr>
+                  <pic:blipFill>
+                    <a:blip r:embed="rId38"/>
+                    <a:stretch>
+                      <a:fillRect/>
+                    </a:stretch>
+                  </pic:blipFill>
+                  <pic:spPr bwMode="auto">
+                    <a:xfrm>
+                      <a:off x="0" y="0"/>
+                      <a:ext cx="4319999" cy="6101739"/>
+                    </a:xfrm>
+                    <a:prstGeom prst="rect">
+                      <a:avLst/>
+                    </a:prstGeom>
+                    <a:noFill/>
+                    <a:ln w="9525">
+                      <a:noFill/>
+                      <a:headEnd/>
+                      <a:tailEnd/>
+                    </a:ln>
+                  </pic:spPr>
+                </pic:pic>
+              </a:graphicData>
+            </a:graphic>
+          </wp:inline>
+        </w:drawing>
+      </w:r>
+    </w:p>
+    <w:p>
+      <w:pPr>
+        <w:pStyle w:val="ImageCaption"/>
+      </w:pPr>
+      <w:r>
+        <w:t xml:space="preserve">Figure 3: two column figure</w:t>
+      </w:r>
+    </w:p>
+    <w:p>
+      <w:pPr>
+        <w:pStyle w:val="CaptionedFigure"/>
+      </w:pPr>
+      <w:r>
+        <w:drawing>
+          <wp:inline>
+            <wp:extent cx="4319999" cy="3239999"/>
+            <wp:effectExtent b="0" l="0" r="0" t="0"/>
+            <wp:docPr descr="Figure 4: two column figure" title="" id="1" name="Picture"/>
+            <a:graphic>
+              <a:graphicData uri="http://schemas.openxmlformats.org/drawingml/2006/picture">
+                <pic:pic>
+                  <pic:nvPicPr>
+                    <pic:cNvPr descr="images/RegionPlot+Valid.png" id="0" name="Picture"/>
+                    <pic:cNvPicPr>
+                      <a:picLocks noChangeArrowheads="1" noChangeAspect="1"/>
+                    </pic:cNvPicPr>
+                  </pic:nvPicPr>
+                  <pic:blipFill>
+                    <a:blip r:embed="rId39"/>
+                    <a:stretch>
+                      <a:fillRect/>
+                    </a:stretch>
+                  </pic:blipFill>
+                  <pic:spPr bwMode="auto">
+                    <a:xfrm>
+                      <a:off x="0" y="0"/>
+                      <a:ext cx="4319999" cy="3239999"/>
+                    </a:xfrm>
+                    <a:prstGeom prst="rect">
+                      <a:avLst/>
+                    </a:prstGeom>
+                    <a:noFill/>
+                    <a:ln w="9525">
+                      <a:noFill/>
+                      <a:headEnd/>
+                      <a:tailEnd/>
+                    </a:ln>
+                  </pic:spPr>
+                </pic:pic>
+              </a:graphicData>
+            </a:graphic>
+          </wp:inline>
+        </w:drawing>
+      </w:r>
+    </w:p>
+    <w:p>
+      <w:pPr>
+        <w:pStyle w:val="ImageCaption"/>
+      </w:pPr>
+      <w:r>
+        <w:t xml:space="preserve">Figure 4: two column figure</w:t>
+      </w:r>
+    </w:p>
+    <w:p>
+      <w:pPr>
+        <w:pStyle w:val="BodyText"/>
+      </w:pPr>
+      <w:r>
+        <w:drawing>
+          <wp:inline>
+            <wp:extent cx="4319999" cy="2429999"/>
+            <wp:effectExtent b="0" l="0" r="0" t="0"/>
+            <wp:docPr descr="Figure 5: two column figure" title="" id="1" name="Picture"/>
+            <a:graphic>
+              <a:graphicData uri="http://schemas.openxmlformats.org/drawingml/2006/picture">
+                <pic:pic>
+                  <pic:nvPicPr>
+                    <pic:cNvPr descr="images/maps/CShare_1965.png" id="0" name="Picture"/>
+                    <pic:cNvPicPr>
+                      <a:picLocks noChangeArrowheads="1" noChangeAspect="1"/>
+                    </pic:cNvPicPr>
+                  </pic:nvPicPr>
+                  <pic:blipFill>
+                    <a:blip r:embed="rId40"/>
+                    <a:stretch>
+                      <a:fillRect/>
+                    </a:stretch>
+                  </pic:blipFill>
+                  <pic:spPr bwMode="auto">
+                    <a:xfrm>
+                      <a:off x="0" y="0"/>
+                      <a:ext cx="4319999" cy="2429999"/>
+                    </a:xfrm>
+                    <a:prstGeom prst="rect">
+                      <a:avLst/>
+                    </a:prstGeom>
+                    <a:noFill/>
+                    <a:ln w="9525">
+                      <a:noFill/>
+                      <a:headEnd/>
+                      <a:tailEnd/>
+                    </a:ln>
+                  </pic:spPr>
+                </pic:pic>
+              </a:graphicData>
+            </a:graphic>
+          </wp:inline>
+        </w:drawing>
+      </w:r>
+      <w:r>
+        <w:drawing>
+          <wp:inline>
+            <wp:extent cx="4319999" cy="2429999"/>
+            <wp:effectExtent b="0" l="0" r="0" t="0"/>
+            <wp:docPr descr="(#fig:unnamed-chunk-10)two column figure" title="" id="1" name="Picture"/>
+            <a:graphic>
+              <a:graphicData uri="http://schemas.openxmlformats.org/drawingml/2006/picture">
+                <pic:pic>
+                  <pic:nvPicPr>
+                    <pic:cNvPr descr="images/maps/CShare_2010.png" id="0" name="Picture"/>
+                    <pic:cNvPicPr>
+                      <a:picLocks noChangeArrowheads="1" noChangeAspect="1"/>
+                    </pic:cNvPicPr>
+                  </pic:nvPicPr>
+                  <pic:blipFill>
+                    <a:blip r:embed="rId41"/>
+                    <a:stretch>
+                      <a:fillRect/>
+                    </a:stretch>
+                  </pic:blipFill>
+                  <pic:spPr bwMode="auto">
+                    <a:xfrm>
+                      <a:off x="0" y="0"/>
+                      <a:ext cx="4319999" cy="2429999"/>
+                    </a:xfrm>
+                    <a:prstGeom prst="rect">
+                      <a:avLst/>
+                    </a:prstGeom>
+                    <a:noFill/>
+                    <a:ln w="9525">
+                      <a:noFill/>
+                      <a:headEnd/>
+                      <a:tailEnd/>
+                    </a:ln>
+                  </pic:spPr>
+                </pic:pic>
+              </a:graphicData>
+            </a:graphic>
+          </wp:inline>
+        </w:drawing>
+      </w:r>
+    </w:p>
+    <w:p>
+      <w:pPr>
+        <w:pStyle w:val="BodyText"/>
+      </w:pPr>
+      <w:r>
+        <w:drawing>
+          <wp:inline>
+            <wp:extent cx="4319999" cy="2429999"/>
+            <wp:effectExtent b="0" l="0" r="0" t="0"/>
+            <wp:docPr descr="Figure 7: two column figure" title="" id="1" name="Picture"/>
+            <a:graphic>
+              <a:graphicData uri="http://schemas.openxmlformats.org/drawingml/2006/picture">
+                <pic:pic>
+                  <pic:nvPicPr>
+                    <pic:cNvPr descr="images/maps/CIncrease_1965.png" id="0" name="Picture"/>
+                    <pic:cNvPicPr>
+                      <a:picLocks noChangeArrowheads="1" noChangeAspect="1"/>
+                    </pic:cNvPicPr>
+                  </pic:nvPicPr>
+                  <pic:blipFill>
+                    <a:blip r:embed="rId42"/>
+                    <a:stretch>
+                      <a:fillRect/>
+                    </a:stretch>
+                  </pic:blipFill>
+                  <pic:spPr bwMode="auto">
+                    <a:xfrm>
+                      <a:off x="0" y="0"/>
+                      <a:ext cx="4319999" cy="2429999"/>
+                    </a:xfrm>
+                    <a:prstGeom prst="rect">
+                      <a:avLst/>
+                    </a:prstGeom>
+                    <a:noFill/>
+                    <a:ln w="9525">
+                      <a:noFill/>
+                      <a:headEnd/>
+                      <a:tailEnd/>
+                    </a:ln>
+                  </pic:spPr>
+                </pic:pic>
+              </a:graphicData>
+            </a:graphic>
+          </wp:inline>
+        </w:drawing>
+      </w:r>
+      <w:r>
+        <w:drawing>
+          <wp:inline>
+            <wp:extent cx="4319999" cy="2429999"/>
+            <wp:effectExtent b="0" l="0" r="0" t="0"/>
+            <wp:docPr descr="(#fig:unnamed-chunk-11)two column figure" title="" id="1" name="Picture"/>
+            <a:graphic>
+              <a:graphicData uri="http://schemas.openxmlformats.org/drawingml/2006/picture">
+                <pic:pic>
+                  <pic:nvPicPr>
+                    <pic:cNvPr descr="images/maps/CIncrease_2010.png" id="0" name="Picture"/>
+                    <pic:cNvPicPr>
+                      <a:picLocks noChangeArrowheads="1" noChangeAspect="1"/>
+                    </pic:cNvPicPr>
+                  </pic:nvPicPr>
+                  <pic:blipFill>
+                    <a:blip r:embed="rId43"/>
+                    <a:stretch>
+                      <a:fillRect/>
+                    </a:stretch>
+                  </pic:blipFill>
+                  <pic:spPr bwMode="auto">
+                    <a:xfrm>
+                      <a:off x="0" y="0"/>
+                      <a:ext cx="4319999" cy="2429999"/>
+                    </a:xfrm>
+                    <a:prstGeom prst="rect">
+                      <a:avLst/>
+                    </a:prstGeom>
+                    <a:noFill/>
+                    <a:ln w="9525">
+                      <a:noFill/>
+                      <a:headEnd/>
+                      <a:tailEnd/>
+                    </a:ln>
+                  </pic:spPr>
+                </pic:pic>
+              </a:graphicData>
+            </a:graphic>
+          </wp:inline>
+        </w:drawing>
+      </w:r>
+    </w:p>
+    <w:p>
+      <w:pPr>
+        <w:pStyle w:val="BodyText"/>
+      </w:pPr>
+      <w:r>
+        <w:drawing>
+          <wp:inline>
+            <wp:extent cx="4319999" cy="2429999"/>
+            <wp:effectExtent b="0" l="0" r="0" t="0"/>
+            <wp:docPr descr="Figure 9: one column figure" title="" id="1" name="Picture"/>
+            <a:graphic>
+              <a:graphicData uri="http://schemas.openxmlformats.org/drawingml/2006/picture">
+                <pic:pic>
+                  <pic:nvPicPr>
+                    <pic:cNvPr descr="images/maps/CShare_4ColorClimates.png" id="0" name="Picture"/>
+                    <pic:cNvPicPr>
+                      <a:picLocks noChangeArrowheads="1" noChangeAspect="1"/>
+                    </pic:cNvPicPr>
+                  </pic:nvPicPr>
+                  <pic:blipFill>
+                    <a:blip r:embed="rId44"/>
+                    <a:stretch>
+                      <a:fillRect/>
+                    </a:stretch>
+                  </pic:blipFill>
+                  <pic:spPr bwMode="auto">
+                    <a:xfrm>
+                      <a:off x="0" y="0"/>
+                      <a:ext cx="4319999" cy="2429999"/>
+                    </a:xfrm>
+                    <a:prstGeom prst="rect">
+                      <a:avLst/>
+                    </a:prstGeom>
+                    <a:noFill/>
+                    <a:ln w="9525">
+                      <a:noFill/>
+                      <a:headEnd/>
+                      <a:tailEnd/>
+                    </a:ln>
+                  </pic:spPr>
+                </pic:pic>
+              </a:graphicData>
+            </a:graphic>
+          </wp:inline>
+        </w:drawing>
+      </w:r>
+      <w:r>
+        <w:t xml:space="preserve"> </w:t>
+      </w:r>
+    </w:p>
+    <w:p>
+      <w:pPr>
+        <w:pStyle w:val="Heading1"/>
+      </w:pPr>
+      <w:bookmarkStart w:id="45" w:name="discussion"/>
+      <w:r>
+        <w:t xml:space="preserve">Discussion</w:t>
+      </w:r>
+      <w:bookmarkEnd w:id="45"/>
+    </w:p>
+    <w:p>
+      <w:pPr>
+        <w:pStyle w:val="FirstParagraph"/>
+      </w:pPr>
+      <w:r>
+        <w:t xml:space="preserve">Shortcommings:</w:t>
+      </w:r>
+    </w:p>
+    <w:p>
+      <w:pPr>
+        <w:numPr>
+          <w:ilvl w:val="0"/>
+          <w:numId w:val="1003"/>
+        </w:numPr>
+      </w:pPr>
+      <w:r>
+        <w:t xml:space="preserve">Carbon displacement via leaching and erosion is neglected in this study.</w:t>
+      </w:r>
+    </w:p>
+    <w:p>
+      <w:pPr>
+        <w:numPr>
+          <w:ilvl w:val="0"/>
+          <w:numId w:val="1003"/>
+        </w:numPr>
+      </w:pPr>
+      <w:r>
         <w:t xml:space="preserve">Non-net/Gross land use transitions are not tracked in this study.</w:t>
+      </w:r>
+    </w:p>
+    <w:p>
+      <w:pPr>
+        <w:numPr>
+          <w:ilvl w:val="0"/>
+          <w:numId w:val="1003"/>
+        </w:numPr>
+      </w:pPr>
+      <w:r>
+        <w:t xml:space="preserve">Within cropland we do not track area transitions, but rather look at statistical distributions of the crop functional types. Due to crop rotations and missing data on crop specific distributions, these transitions would be any way rather uncertain.</w:t>
       </w:r>
       <w:r>
         <w:t xml:space="preserve"> </w:t>
@@ -2627,19 +4481,29 @@
         <w:t xml:space="preserve"> </w:t>
       </w:r>
     </w:p>
-    <w:bookmarkStart w:id="31" w:name="refs"/>
-    <w:bookmarkStart w:id="30" w:name="ref-ipcc_2019_2019"/>
+    <w:bookmarkStart w:id="49" w:name="refs"/>
+    <w:bookmarkStart w:id="46" w:name="ref-ipcc_2006_2006"/>
     <w:p>
       <w:pPr>
         <w:pStyle w:val="Bibliography"/>
       </w:pPr>
       <w:r>
-        <w:t xml:space="preserve">IPCC. 2019. “2019 Refinement to the 2006 IPCC Guidelines for National Greenhouse Gas Inventories — IPCC.”</w:t>
-      </w:r>
-      <w:r>
-        <w:t xml:space="preserve"> </w:t>
-      </w:r>
-      <w:hyperlink r:id="rId29">
+        <w:t xml:space="preserve">IPCC. 2006. “2006 IPCC Guidelines for National Greenhouse Gas Inventories, Prepared by the National Greenhouse Gas Inventories Programme.”</w:t>
+      </w:r>
+    </w:p>
+    <w:bookmarkEnd w:id="46"/>
+    <w:bookmarkStart w:id="48" w:name="ref-ipcc_2019_2019"/>
+    <w:p>
+      <w:pPr>
+        <w:pStyle w:val="Bibliography"/>
+      </w:pPr>
+      <w:r>
+        <w:t xml:space="preserve">———. 2019. “2019 Refinement to the 2006 IPCC Guidelines for National Greenhouse Gas Inventories — IPCC.”</w:t>
+      </w:r>
+      <w:r>
+        <w:t xml:space="preserve"> </w:t>
+      </w:r>
+      <w:hyperlink r:id="rId47">
         <w:r>
           <w:rPr>
             <w:rStyle w:val="Hyperlink"/>
@@ -2651,8 +4515,8 @@
         <w:t xml:space="preserve">.</w:t>
       </w:r>
     </w:p>
-    <w:bookmarkEnd w:id="30"/>
-    <w:bookmarkEnd w:id="31"/>
+    <w:bookmarkEnd w:id="48"/>
+    <w:bookmarkEnd w:id="49"/>
     <w:sectPr/>
   </w:body>
 </w:document>
@@ -2893,6 +4757,12 @@
     <w:abstractNumId w:val="990"/>
   </w:num>
   <w:num w:numId="1001">
+    <w:abstractNumId w:val="991"/>
+  </w:num>
+  <w:num w:numId="1002">
+    <w:abstractNumId w:val="991"/>
+  </w:num>
+  <w:num w:numId="1003">
     <w:abstractNumId w:val="991"/>
   </w:num>
 </w:numbering>

</xml_diff>

<commit_message>
methods update, add more result rmds
</commit_message>
<xml_diff>
--- a/SOCbudgetPaper/SOCbudget.docx
+++ b/SOCbudgetPaper/SOCbudget.docx
@@ -105,7 +105,7 @@
         <w:t xml:space="preserve"> </w:t>
       </w:r>
       <w:r>
-        <w:t xml:space="preserve">biospehre</w:t>
+        <w:t xml:space="preserve">biosphere</w:t>
       </w:r>
       <w:r>
         <w:t xml:space="preserve"> </w:t>
@@ -171,7 +171,7 @@
         <w:t xml:space="preserve"> </w:t>
       </w:r>
       <w:r>
-        <w:t xml:space="preserve">crabon.</w:t>
+        <w:t xml:space="preserve">carbon.</w:t>
       </w:r>
       <w:r>
         <w:t xml:space="preserve"> </w:t>
@@ -711,7 +711,13 @@
         <w:t xml:space="preserve"> </w:t>
       </w:r>
       <w:r>
-        <w:t xml:space="preserve">half-degree</w:t>
+        <w:t xml:space="preserve">half</w:t>
+      </w:r>
+      <w:r>
+        <w:t xml:space="preserve"> </w:t>
+      </w:r>
+      <w:r>
+        <w:t xml:space="preserve">degree</w:t>
       </w:r>
       <w:r>
         <w:t xml:space="preserve"> </w:t>
@@ -909,6 +915,66 @@
         <w:t xml:space="preserve"> </w:t>
       </w:r>
       <w:r>
+        <w:t xml:space="preserve">We</w:t>
+      </w:r>
+      <w:r>
+        <w:t xml:space="preserve"> </w:t>
+      </w:r>
+      <w:r>
+        <w:t xml:space="preserve">show</w:t>
+      </w:r>
+      <w:r>
+        <w:t xml:space="preserve"> </w:t>
+      </w:r>
+      <w:r>
+        <w:t xml:space="preserve">that,</w:t>
+      </w:r>
+      <w:r>
+        <w:t xml:space="preserve"> </w:t>
+      </w:r>
+      <w:r>
+        <w:t xml:space="preserve">our</w:t>
+      </w:r>
+      <w:r>
+        <w:t xml:space="preserve"> </w:t>
+      </w:r>
+      <w:r>
+        <w:t xml:space="preserve">results</w:t>
+      </w:r>
+      <w:r>
+        <w:t xml:space="preserve"> </w:t>
+      </w:r>
+      <w:r>
+        <w:t xml:space="preserve">on</w:t>
+      </w:r>
+      <w:r>
+        <w:t xml:space="preserve"> </w:t>
+      </w:r>
+      <w:r>
+        <w:t xml:space="preserve">global</w:t>
+      </w:r>
+      <w:r>
+        <w:t xml:space="preserve"> </w:t>
+      </w:r>
+      <w:r>
+        <w:t xml:space="preserve">scale</w:t>
+      </w:r>
+      <w:r>
+        <w:t xml:space="preserve"> </w:t>
+      </w:r>
+      <w:r>
+        <w:t xml:space="preserve">based</w:t>
+      </w:r>
+      <w:r>
+        <w:t xml:space="preserve"> </w:t>
+      </w:r>
+      <w:r>
+        <w:t xml:space="preserve">on</w:t>
+      </w:r>
+      <w:r>
+        <w:t xml:space="preserve"> </w:t>
+      </w:r>
+      <w:r>
         <w:t xml:space="preserve">Tier</w:t>
       </w:r>
       <w:r>
@@ -933,43 +999,31 @@
         <w:t xml:space="preserve"> </w:t>
       </w:r>
       <w:r>
-        <w:t xml:space="preserve">estimates</w:t>
-      </w:r>
-      <w:r>
-        <w:t xml:space="preserve"> </w:t>
-      </w:r>
-      <w:r>
-        <w:t xml:space="preserve">higher</w:t>
-      </w:r>
-      <w:r>
-        <w:t xml:space="preserve"> </w:t>
-      </w:r>
-      <w:r>
-        <w:t xml:space="preserve">soil</w:t>
-      </w:r>
-      <w:r>
-        <w:t xml:space="preserve"> </w:t>
-      </w:r>
-      <w:r>
-        <w:t xml:space="preserve">organic</w:t>
-      </w:r>
-      <w:r>
-        <w:t xml:space="preserve"> </w:t>
-      </w:r>
-      <w:r>
-        <w:t xml:space="preserve">carbon</w:t>
-      </w:r>
-      <w:r>
-        <w:t xml:space="preserve"> </w:t>
-      </w:r>
-      <w:r>
-        <w:t xml:space="preserve">losses</w:t>
-      </w:r>
-      <w:r>
-        <w:t xml:space="preserve"> </w:t>
-      </w:r>
-      <w:r>
-        <w:t xml:space="preserve">than</w:t>
+        <w:t xml:space="preserve">are</w:t>
+      </w:r>
+      <w:r>
+        <w:t xml:space="preserve"> </w:t>
+      </w:r>
+      <w:r>
+        <w:t xml:space="preserve">in</w:t>
+      </w:r>
+      <w:r>
+        <w:t xml:space="preserve"> </w:t>
+      </w:r>
+      <w:r>
+        <w:t xml:space="preserve">good</w:t>
+      </w:r>
+      <w:r>
+        <w:t xml:space="preserve"> </w:t>
+      </w:r>
+      <w:r>
+        <w:t xml:space="preserve">agreement</w:t>
+      </w:r>
+      <w:r>
+        <w:t xml:space="preserve"> </w:t>
+      </w:r>
+      <w:r>
+        <w:t xml:space="preserve">with</w:t>
       </w:r>
       <w:r>
         <w:t xml:space="preserve"> </w:t>
@@ -987,43 +1041,13 @@
         <w:t xml:space="preserve"> </w:t>
       </w:r>
       <w:r>
-        <w:t xml:space="preserve">methods,</w:t>
-      </w:r>
-      <w:r>
-        <w:t xml:space="preserve"> </w:t>
-      </w:r>
-      <w:r>
-        <w:t xml:space="preserve">which</w:t>
-      </w:r>
-      <w:r>
-        <w:t xml:space="preserve"> </w:t>
-      </w:r>
-      <w:r>
-        <w:t xml:space="preserve">may</w:t>
-      </w:r>
-      <w:r>
-        <w:t xml:space="preserve"> </w:t>
-      </w:r>
-      <w:r>
-        <w:t xml:space="preserve">origin</w:t>
-      </w:r>
-      <w:r>
-        <w:t xml:space="preserve"> </w:t>
-      </w:r>
-      <w:r>
-        <w:t xml:space="preserve">from</w:t>
-      </w:r>
-      <w:r>
-        <w:t xml:space="preserve"> </w:t>
-      </w:r>
-      <w:r>
-        <w:t xml:space="preserve">…</w:t>
-      </w:r>
-      <w:r>
-        <w:t xml:space="preserve"> </w:t>
-      </w:r>
-      <w:r>
-        <w:t xml:space="preserve">.</w:t>
+        <w:t xml:space="preserve">default</w:t>
+      </w:r>
+      <w:r>
+        <w:t xml:space="preserve"> </w:t>
+      </w:r>
+      <w:r>
+        <w:t xml:space="preserve">assumptions.</w:t>
       </w:r>
       <w:r>
         <w:t xml:space="preserve"> </w:t>
@@ -1071,7 +1095,7 @@
         <w:t xml:space="preserve"> </w:t>
       </w:r>
       <w:r>
-        <w:t xml:space="preserve">sensity</w:t>
+        <w:t xml:space="preserve">sensitive</w:t>
       </w:r>
       <w:r>
         <w:t xml:space="preserve"> </w:t>
@@ -1247,7 +1271,25 @@
         <w:t xml:space="preserve">IPCC (2019)</w:t>
       </w:r>
       <w:r>
-        <w:t xml:space="preserve">), we calculate annual land use type specific soil organic carbon stocks for cropland, pastures and natural vegetation on half-degree resolution for the period of 1965 to 2010 based on the following three steps: (1) Calculating the land use (sub-)type specific steady-states and decay rates for SOC stocks given the current biophysical, climatic and agronomic conditions, (2) accounting for land conversation effects by transferring SOC between land use types and (3) updating SOC stocks based on the previous stock, the steady-state and the decay rate.</w:t>
+        <w:t xml:space="preserve">), we estimate global land-use type specific soil organic carbon (SOC) stocks for cropland and natural vegetation on half-degree resolution from 1965 to 2010. We assume the actual SOC state converges towards a stable steady state, that itself is changing over time and space depending on biophysical, climatic and agronomic conditions. Therefor we conduct the following three steps:</w:t>
+      </w:r>
+      <w:r>
+        <w:t xml:space="preserve"> </w:t>
+      </w:r>
+      <w:r>
+        <w:t xml:space="preserve">(1) Calculating annual land-use (sub-)type specific steady states and decay rates for SOC stocks,</w:t>
+      </w:r>
+      <w:r>
+        <w:t xml:space="preserve"> </w:t>
+      </w:r>
+      <w:r>
+        <w:t xml:space="preserve">(2) accounting for land conversion by transferring SOC between land-use types and</w:t>
+      </w:r>
+      <w:r>
+        <w:t xml:space="preserve"> </w:t>
+      </w:r>
+      <w:r>
+        <w:t xml:space="preserve">(3) updating SOC stocks based on the previous stock, the steady state and the decay rate.</w:t>
       </w:r>
     </w:p>
     <w:p>
@@ -1416,22 +1458,22 @@
         <w:t xml:space="preserve">IPCC (2019)</w:t>
       </w:r>
       <w:r>
-        <w:t xml:space="preserve">) for mineral soils, which assume three soil carbon sub-pools (active, slow and passive) and entangled dynamics between them. Carbon inflow to each sub-pool (see</w:t>
-      </w:r>
-      <w:r>
-        <w:t xml:space="preserve"> </w:t>
-      </w:r>
-      <w:r>
-        <w:t xml:space="preserve">1.1.2</w:t>
-      </w:r>
-      <w:r>
-        <w:t xml:space="preserve">) and decay rates (see</w:t>
-      </w:r>
-      <w:r>
-        <w:t xml:space="preserve"> </w:t>
-      </w:r>
-      <w:r>
-        <w:t xml:space="preserve">1.1.3</w:t>
+        <w:t xml:space="preserve">) for mineral soils, which assume three soil carbon sub-pools (active, slow and passive) and entangled dynamics between them. Annual carbon inflow to each sub-pool (see</w:t>
+      </w:r>
+      <w:r>
+        <w:t xml:space="preserve"> </w:t>
+      </w:r>
+      <w:r>
+        <w:t xml:space="preserve">1.1.1.1</w:t>
+      </w:r>
+      <w:r>
+        <w:t xml:space="preserve">) and annual decay rates (see</w:t>
+      </w:r>
+      <w:r>
+        <w:t xml:space="preserve"> </w:t>
+      </w:r>
+      <w:r>
+        <w:t xml:space="preserve">1.1.1.2</w:t>
       </w:r>
       <w:r>
         <w:t xml:space="preserve">) of each sub-pool are still the key components to determining steady-state SOC stocks.</w:t>
@@ -1439,7 +1481,7 @@
     </w:p>
     <w:p>
       <w:pPr>
-        <w:pStyle w:val="Heading3"/>
+        <w:pStyle w:val="Heading4"/>
       </w:pPr>
       <w:bookmarkStart w:id="23" w:name="sec:carboninputs"/>
       <w:r>
@@ -1452,7 +1494,7 @@
         <w:pStyle w:val="FirstParagraph"/>
       </w:pPr>
       <w:r>
-        <w:t xml:space="preserve">We account for different carbon input sources depending on the land use type (see table</w:t>
+        <w:t xml:space="preserve">We account for different carbon input sources depending on the land-use type (see table</w:t>
       </w:r>
       <w:r>
         <w:t xml:space="preserve"> </w:t>
@@ -1475,7 +1517,7 @@
     </w:p>
     <w:p>
       <w:pPr>
-        <w:pStyle w:val="Heading3"/>
+        <w:pStyle w:val="Heading4"/>
       </w:pPr>
       <w:bookmarkStart w:id="24" w:name="sec:tier2"/>
       <w:r>
@@ -1488,7 +1530,7 @@
         <w:pStyle w:val="FirstParagraph"/>
       </w:pPr>
       <w:r>
-        <w:t xml:space="preserve">The sub-pool specific decay rates are influenced by climatic conditions, biophysical and biochemical soil properties as well as management factors that vary over time (t) and space (i). Following the steady-state method of the refinement of the IPCC guidelines vol. 4 (</w:t>
+        <w:t xml:space="preserve">The sub-pool specific decay rates are influenced by climatic conditions, biophysical and biochemical soil properties as well as management factors that all vary over time (t) and space (i). Following the steady-state method of the refinement of the IPCC guidelines vol. 4 (</w:t>
       </w:r>
       <w:r>
         <w:t xml:space="preserve">IPCC (2019)</w:t>
@@ -2176,7 +2218,7 @@
         <w:pStyle w:val="FirstParagraph"/>
       </w:pPr>
       <w:r>
-        <w:t xml:space="preserve">For cropland we distinguish the effect of different tillage (see @ref(#sec:tillage)) and irrigation (see @ref(#sec:irrigation)) practices on decay rates, whereas on pastures and natural vegetation, we assume rainfed and non-tilled conditions. Data sources as well as considered effects for each land use types are shown in table</w:t>
+        <w:t xml:space="preserve">For cropland we distinguish the effect of different tillage (see @ref(#sec:tillage)) and irrigation (see @ref(#sec:irrigation)) practices on decay rates, whereas on natural vegetation, we assume rainfed and non-tilled conditions. Data sources as well as considered effects for each land-use types are shown in table</w:t>
       </w:r>
       <w:r>
         <w:t xml:space="preserve"> </w:t>
@@ -2194,7 +2236,7 @@
       </w:pPr>
       <w:bookmarkStart w:id="25" w:name="soc-transfer-between-land-use-types"/>
       <w:r>
-        <w:t xml:space="preserve">SOC transfer between land use types</w:t>
+        <w:t xml:space="preserve">SOC transfer between land-use types</w:t>
       </w:r>
       <w:bookmarkEnd w:id="25"/>
     </w:p>
@@ -2203,7 +2245,7 @@
         <w:pStyle w:val="FirstParagraph"/>
       </w:pPr>
       <w:r>
-        <w:t xml:space="preserve">We calculate SOC stocks based on the area shares of land use types (lut) within the half-degree grid cells (i). If land is converted from one land use type into others (!lut), the respective share of the SOC stocks is reallocated. We account for land conversion at the beginning of each time step</w:t>
+        <w:t xml:space="preserve">We calculate SOC stocks based on the area shares of land-use types (lut) within the half-degree grid cells (i). If land is converted from one land-use type into others (!lut), the respective share of the SOC stocks is reallocated. We account for land conversion at the beginning of each time step</w:t>
       </w:r>
       <w:r>
         <w:t xml:space="preserve"> </w:t>
@@ -2644,7 +2686,7 @@
         <w:t xml:space="preserve"> </w:t>
       </w:r>
       <w:r>
-        <w:t xml:space="preserve">the area expansion for a given land use type</w:t>
+        <w:t xml:space="preserve">the area expansion for a given land-use type</w:t>
       </w:r>
       <w:r>
         <w:t xml:space="preserve"> </w:t>
@@ -2684,7 +2726,7 @@
         <w:t xml:space="preserve"> </w:t>
       </w:r>
       <w:r>
-        <w:t xml:space="preserve">denotes the sum over all other land use types, which decreases in the specific time step</w:t>
+        <w:t xml:space="preserve">denotes the sum over all other land-use types, which decreases in the specific time step</w:t>
       </w:r>
       <w:r>
         <w:t xml:space="preserve"> </w:t>
@@ -2695,7 +2737,7 @@
         </m:r>
       </m:oMath>
       <w:r>
-        <w:t xml:space="preserve">. Data sources and methodology on land use states and changes are described in</w:t>
+        <w:t xml:space="preserve">. Data sources and methodology on land-use states and changes are described in</w:t>
       </w:r>
       <w:r>
         <w:t xml:space="preserve"> </w:t>
@@ -2787,12 +2829,186 @@
       <w:pPr>
         <w:pStyle w:val="BodyText"/>
       </w:pPr>
-      <w:r>
-        <w:t xml:space="preserve">$$\begin{equation}
-SOC_{t} = SOC_{t-1} + (SOC^{eq}_{t} - SOC_{t-1}) \cdot k_{t} \cdot 1\unit{a} \qquad \forall lut, sub, i.
-\label{eq:steadystate}
-\end{equation}$$</w:t>
-      </w:r>
+      <m:oMathPara>
+        <m:oMathParaPr>
+          <m:jc m:val="center"/>
+        </m:oMathParaPr>
+        <m:oMath>
+          <m:r>
+            <m:t>S</m:t>
+          </m:r>
+          <m:r>
+            <m:t>O</m:t>
+          </m:r>
+          <m:sSub>
+            <m:e>
+              <m:r>
+                <m:t>C</m:t>
+              </m:r>
+            </m:e>
+            <m:sub>
+              <m:r>
+                <m:t>t</m:t>
+              </m:r>
+            </m:sub>
+          </m:sSub>
+          <m:r>
+            <m:t>=</m:t>
+          </m:r>
+          <m:r>
+            <m:t>S</m:t>
+          </m:r>
+          <m:r>
+            <m:t>O</m:t>
+          </m:r>
+          <m:sSub>
+            <m:e>
+              <m:r>
+                <m:t>C</m:t>
+              </m:r>
+            </m:e>
+            <m:sub>
+              <m:r>
+                <m:t>t</m:t>
+              </m:r>
+              <m:r>
+                <m:t>−</m:t>
+              </m:r>
+              <m:r>
+                <m:t>1</m:t>
+              </m:r>
+            </m:sub>
+          </m:sSub>
+          <m:r>
+            <m:t>+</m:t>
+          </m:r>
+          <m:r>
+            <m:t>(</m:t>
+          </m:r>
+          <m:r>
+            <m:t>S</m:t>
+          </m:r>
+          <m:r>
+            <m:t>O</m:t>
+          </m:r>
+          <m:sSubSup>
+            <m:e>
+              <m:r>
+                <m:t>C</m:t>
+              </m:r>
+            </m:e>
+            <m:sub>
+              <m:r>
+                <m:t>t</m:t>
+              </m:r>
+            </m:sub>
+            <m:sup>
+              <m:r>
+                <m:t>e</m:t>
+              </m:r>
+              <m:r>
+                <m:t>q</m:t>
+              </m:r>
+            </m:sup>
+          </m:sSubSup>
+          <m:r>
+            <m:t>−</m:t>
+          </m:r>
+          <m:r>
+            <m:t>S</m:t>
+          </m:r>
+          <m:r>
+            <m:t>O</m:t>
+          </m:r>
+          <m:sSub>
+            <m:e>
+              <m:r>
+                <m:t>C</m:t>
+              </m:r>
+            </m:e>
+            <m:sub>
+              <m:r>
+                <m:t>t</m:t>
+              </m:r>
+              <m:r>
+                <m:t>−</m:t>
+              </m:r>
+              <m:r>
+                <m:t>1</m:t>
+              </m:r>
+            </m:sub>
+          </m:sSub>
+          <m:r>
+            <m:t>)</m:t>
+          </m:r>
+          <m:r>
+            <m:t>⋅</m:t>
+          </m:r>
+          <m:sSub>
+            <m:e>
+              <m:r>
+                <m:t>k</m:t>
+              </m:r>
+            </m:e>
+            <m:sub>
+              <m:r>
+                <m:t>t</m:t>
+              </m:r>
+            </m:sub>
+          </m:sSub>
+          <m:r>
+            <m:t>⋅</m:t>
+          </m:r>
+          <m:r>
+            <m:t>1</m:t>
+          </m:r>
+          <m:r>
+            <m:t> </m:t>
+          </m:r>
+          <m:r>
+            <m:rPr>
+              <m:sty m:val="p"/>
+            </m:rPr>
+            <m:t>a</m:t>
+          </m:r>
+          <m:r>
+            <m:t>  </m:t>
+          </m:r>
+          <m:r>
+            <m:t>∀</m:t>
+          </m:r>
+          <m:r>
+            <m:t>l</m:t>
+          </m:r>
+          <m:r>
+            <m:t>u</m:t>
+          </m:r>
+          <m:r>
+            <m:t>t</m:t>
+          </m:r>
+          <m:r>
+            <m:t>,</m:t>
+          </m:r>
+          <m:r>
+            <m:t>s</m:t>
+          </m:r>
+          <m:r>
+            <m:t>u</m:t>
+          </m:r>
+          <m:r>
+            <m:t>b</m:t>
+          </m:r>
+          <m:r>
+            <m:t>,</m:t>
+          </m:r>
+          <m:r>
+            <m:t>i</m:t>
+          </m:r>
+          <m:r>
+            <m:t>.</m:t>
+          </m:r>
+        </m:oMath>
+      </m:oMathPara>
     </w:p>
     <w:p>
       <w:pPr>
@@ -3009,7 +3225,7 @@
                                   <m:nor/>
                                   <m:sty m:val="p"/>
                                 </m:rPr>
-                                <m:t> - land use type specific SOC stock within cell</m:t>
+                                <m:t> - land-use type specific SOC stock within cell</m:t>
                               </m:r>
                             </m:lim>
                           </m:limUpp>
@@ -3077,7 +3293,43 @@
         <w:pStyle w:val="FirstParagraph"/>
       </w:pPr>
       <w:r>
-        <w:t xml:space="preserve">To initialize all SOC sub-pools we assume that</w:t>
+        <w:t xml:space="preserve">To initialize all SOC sub-pools we assume that cropped land</w:t>
+      </w:r>
+      <w:r>
+        <w:t xml:space="preserve"> </w:t>
+      </w:r>
+      <w:r>
+        <w:t xml:space="preserve">natural vegetation</w:t>
+      </w:r>
+    </w:p>
+    <w:p>
+      <w:pPr>
+        <w:numPr>
+          <w:ilvl w:val="0"/>
+          <w:numId w:val="1001"/>
+        </w:numPr>
+      </w:pPr>
+      <w:r>
+        <w:t xml:space="preserve">steady-states</w:t>
+      </w:r>
+    </w:p>
+    <w:p>
+      <w:pPr>
+        <w:pStyle w:val="FirstParagraph"/>
+      </w:pPr>
+      <w:r>
+        <w:t xml:space="preserve">or</w:t>
+      </w:r>
+    </w:p>
+    <w:p>
+      <w:pPr>
+        <w:numPr>
+          <w:ilvl w:val="0"/>
+          <w:numId w:val="1002"/>
+        </w:numPr>
+      </w:pPr>
+      <w:r>
+        <w:t xml:space="preserve">spin up</w:t>
       </w:r>
     </w:p>
     <w:p>
@@ -3424,23 +3676,10 @@
     </w:p>
     <w:p>
       <w:pPr>
-        <w:pStyle w:val="Heading3"/>
-      </w:pPr>
-      <w:bookmarkStart w:id="30" w:name="sec:landuse"/>
-      <w:r>
-        <w:t xml:space="preserve">Landuse and Landuse Change (150)</w:t>
-      </w:r>
-      <w:bookmarkEnd w:id="30"/>
-    </w:p>
-    <w:p>
-      <w:pPr>
         <w:pStyle w:val="FirstParagraph"/>
       </w:pPr>
       <w:r>
-        <w:t xml:space="preserve">Land use patterns are based on the Land-Use Harmonization 2 (LUH2,</w:t>
-      </w:r>
-      <w:r>
-        <w:t xml:space="preserve"> </w:t>
+        <w:t xml:space="preserve">Agricultural management data is based on R library package moinput (</w:t>
       </w:r>
       <w:r>
         <w:t xml:space="preserve">(</w:t>
@@ -3455,7 +3694,7 @@
         <w:t xml:space="preserve">)</w:t>
       </w:r>
       <w:r>
-        <w:t xml:space="preserve">) data set, which we aggregate from quarter degree to half degree resolution. We disaggregate the five different cropland subcategories (c3ann, c3per, c4ann, c4per, c3nfx) of LUH2 into our 17 crop groups, assuming relative shares for each gridcell based on the country and year specific area shares of FAOSTAT data (</w:t>
+        <w:t xml:space="preserve">), which compiles in its core country-specific FAO production and cropland statistics (</w:t>
       </w:r>
       <w:r>
         <w:t xml:space="preserve">(</w:t>
@@ -3470,25 +3709,40 @@
         <w:t xml:space="preserve">)</w:t>
       </w:r>
       <w:r>
-        <w:t xml:space="preserve">) (see @ref(append:Table_luh2fao2mag) for more details on the crop type mapping). Land use transitions are calculated as net area differences of the land use data on half-degree.</w:t>
+        <w:t xml:space="preserve">) to a compherensive and constistent data suite.</w:t>
+      </w:r>
+      <w:r>
+        <w:t xml:space="preserve"> </w:t>
+      </w:r>
+      <w:r>
+        <w:t xml:space="preserve">The data is prepared in 5 year time steps from 1965 to 2010, which also restricts our analysis to this time span.</w:t>
+      </w:r>
+      <w:r>
+        <w:t xml:space="preserve"> </w:t>
+      </w:r>
+      <w:r>
+        <w:t xml:space="preserve">For all the following data, if not declared differently, we interpolate values linearly between the time steps and hold it constant before the first time step for a short spin-up phase from 1961 to 1965.</w:t>
       </w:r>
     </w:p>
     <w:p>
       <w:pPr>
         <w:pStyle w:val="Heading3"/>
       </w:pPr>
-      <w:bookmarkStart w:id="31" w:name="X820eb337d8559c4b402a5b73eaa9b5d441c3efe"/>
-      <w:r>
-        <w:t xml:space="preserve">Crop, Crop Residues and Pasture Production (300)</w:t>
-      </w:r>
-      <w:bookmarkEnd w:id="31"/>
+      <w:bookmarkStart w:id="30" w:name="sec:landuse"/>
+      <w:r>
+        <w:t xml:space="preserve">Landuse and Landuse Change (150)</w:t>
+      </w:r>
+      <w:bookmarkEnd w:id="30"/>
     </w:p>
     <w:p>
       <w:pPr>
         <w:pStyle w:val="FirstParagraph"/>
       </w:pPr>
       <w:r>
-        <w:t xml:space="preserve">Using half-degree yield data from LPJmL (</w:t>
+        <w:t xml:space="preserve">Land-use patterns are based on the Land-Use Harmonization 2 (LUH2,</w:t>
+      </w:r>
+      <w:r>
+        <w:t xml:space="preserve"> </w:t>
       </w:r>
       <w:r>
         <w:t xml:space="preserve">(</w:t>
@@ -3503,7 +3757,7 @@
         <w:t xml:space="preserve">)</w:t>
       </w:r>
       <w:r>
-        <w:t xml:space="preserve">) as well as half-degree cropland patterns (see @ref(#sec:landuse)) we compile crop group specific half-degree production patterns. We calibrate cellular yields with one country-level calibration factor for each crop group to meet historical FAOSTAT production (</w:t>
+        <w:t xml:space="preserve">) data set, which we aggregate from quarter degree to half degree resolution. We disaggregate the five different cropland subcategories (c3ann, c3per, c4ann, c4per, c3nfx) of LUH2 into our 17 crop groups, assuming relative shares for each gridcell based on the country and year specific area shares of FAOSTAT data (</w:t>
       </w:r>
       <w:r>
         <w:t xml:space="preserve">(</w:t>
@@ -3518,15 +3772,34 @@
         <w:t xml:space="preserve">)</w:t>
       </w:r>
       <w:r>
-        <w:t xml:space="preserve">). Note that by using physical cropland areas we account for multiple crop harvest events as well as for fallows.</w:t>
-      </w:r>
-    </w:p>
-    <w:p>
-      <w:pPr>
-        <w:pStyle w:val="BodyText"/>
-      </w:pPr>
-      <w:r>
-        <w:t xml:space="preserve">Crop residue production and management is based on a revised methodology of (</w:t>
+        <w:t xml:space="preserve">) (see @ref(append:Table_luh2fao2mag) for more details on the crop type mapping). land-use transitions are calculated as net area differences of the land-use data on half-degree.</w:t>
+      </w:r>
+    </w:p>
+    <w:p>
+      <w:pPr>
+        <w:pStyle w:val="Heading3"/>
+      </w:pPr>
+      <w:bookmarkStart w:id="31" w:name="X820eb337d8559c4b402a5b73eaa9b5d441c3efe"/>
+      <w:r>
+        <w:t xml:space="preserve">Crop, Crop Residues and Pasture Production (300)</w:t>
+      </w:r>
+      <w:bookmarkEnd w:id="31"/>
+    </w:p>
+    <w:p>
+      <w:pPr>
+        <w:pStyle w:val="FirstParagraph"/>
+      </w:pPr>
+      <w:r>
+        <w:rPr>
+          <w:i/>
+        </w:rPr>
+        <w:t xml:space="preserve">Crop Production</w:t>
+      </w:r>
+      <w:r>
+        <w:t xml:space="preserve"> </w:t>
+      </w:r>
+      <w:r>
+        <w:t xml:space="preserve">Using half-degree yield data from LPJmL (</w:t>
       </w:r>
       <w:r>
         <w:t xml:space="preserve">(</w:t>
@@ -3541,7 +3814,7 @@
         <w:t xml:space="preserve">)</w:t>
       </w:r>
       <w:r>
-        <w:t xml:space="preserve">) and will be explained in key aspects again due to its central role for soil carbon modelling. Starting from crop production estimates of the harvested organs and their respective crop area, we estimate above-ground (ag) and below-ground (bg) residual biomass using yield-dependent harvest indices and shoot:root ratios. We assume that all bg residues are recycled to the soil, whereas ag residues can be burned or harvested for other purposes such as feeding animals (</w:t>
+        <w:t xml:space="preserve">) as well as half-degree cropland patterns (see @ref(#sec:landuse)) we compile crop group specific half-degree production patterns. We calibrate cellular yields with one country-level calibration factor for each crop group to meet historical FAOSTAT production (</w:t>
       </w:r>
       <w:r>
         <w:t xml:space="preserve">(</w:t>
@@ -3556,6 +3829,62 @@
         <w:t xml:space="preserve">)</w:t>
       </w:r>
       <w:r>
+        <w:t xml:space="preserve">). Note that by using physical cropland areas we account for multiple crop harvest events as well as for fallows.</w:t>
+      </w:r>
+    </w:p>
+    <w:p>
+      <w:pPr>
+        <w:pStyle w:val="BodyText"/>
+      </w:pPr>
+      <w:r>
+        <w:rPr>
+          <w:i/>
+        </w:rPr>
+        <w:t xml:space="preserve">Crop Residue Production</w:t>
+      </w:r>
+      <w:r>
+        <w:t xml:space="preserve"> </w:t>
+      </w:r>
+      <w:r>
+        <w:t xml:space="preserve">Crop residue production and management is based on a revised methodology of (</w:t>
+      </w:r>
+      <w:r>
+        <w:t xml:space="preserve">(</w:t>
+      </w:r>
+      <w:r>
+        <w:rPr>
+          <w:b/>
+        </w:rPr>
+        <w:t xml:space="preserve">???</w:t>
+      </w:r>
+      <w:r>
+        <w:t xml:space="preserve">)</w:t>
+      </w:r>
+      <w:r>
+        <w:t xml:space="preserve">) and will be explained in key aspects again due to its central role for soil carbon modelling. Starting from crop production estimates of the harvested organs and their respective crop area, we estimate above-ground (ag) and below-ground (bg) residual biomass using yield-dependent</w:t>
+      </w:r>
+      <w:r>
+        <w:t xml:space="preserve"> </w:t>
+      </w:r>
+      <w:r>
+        <w:t xml:space="preserve"> </w:t>
+      </w:r>
+      <w:r>
+        <w:t xml:space="preserve">harvest indices and shoot:root ratios. We assume that all bg residues are recycled to the soil, whereas ag residues can be burned or harvested for other purposes such as feeding animals (</w:t>
+      </w:r>
+      <w:r>
+        <w:t xml:space="preserve">(</w:t>
+      </w:r>
+      <w:r>
+        <w:rPr>
+          <w:b/>
+        </w:rPr>
+        <w:t xml:space="preserve">???</w:t>
+      </w:r>
+      <w:r>
+        <w:t xml:space="preserve">)</w:t>
+      </w:r>
+      <w:r>
         <w:t xml:space="preserve">), fuel or for material use.</w:t>
       </w:r>
     </w:p>
@@ -3564,7 +3893,16 @@
         <w:pStyle w:val="BodyText"/>
       </w:pPr>
       <w:r>
-        <w:t xml:space="preserve">A fixed share of the ag residues is assumed to be burned on field, which depends on the per-capita income of the country. Following</w:t>
+        <w:rPr>
+          <w:i/>
+        </w:rPr>
+        <w:t xml:space="preserve">Burned Residues</w:t>
+      </w:r>
+      <w:r>
+        <w:t xml:space="preserve"> </w:t>
+      </w:r>
+      <w:r>
+        <w:t xml:space="preserve">A fixed share of the ag residues is assumed to be burned on field depending on the per-capita income of the country. Following</w:t>
       </w:r>
       <w:r>
         <w:t xml:space="preserve"> </w:t>
@@ -3667,7 +4005,13 @@
         <w:t xml:space="preserve"> </w:t>
       </w:r>
       <w:r>
-        <w:t xml:space="preserve">and linearly interpolate shares for all middle-income countries depending on their per-capita income.</w:t>
+        <w:t xml:space="preserve">and linearly interpolate shares for all middle-income countries depending on their per-capita income. Depending on the crop type 80–90% of the residue carbon burned on the fields are lost within the combustion process (</w:t>
+      </w:r>
+      <w:r>
+        <w:t xml:space="preserve">(IPCC 2006)</w:t>
+      </w:r>
+      <w:r>
+        <w:t xml:space="preserve">).</w:t>
       </w:r>
     </w:p>
     <w:p>
@@ -3675,7 +4019,33 @@
         <w:pStyle w:val="BodyText"/>
       </w:pPr>
       <w:r>
-        <w:t xml:space="preserve">Residue demand for feed is based on country and livestock specific feed basekts (see</w:t>
+        <w:rPr>
+          <w:i/>
+        </w:rPr>
+        <w:t xml:space="preserve">Residue Usage</w:t>
+      </w:r>
+      <w:r>
+        <w:t xml:space="preserve"> </w:t>
+      </w:r>
+      <w:r>
+        <w:t xml:space="preserve">We compile out of our 17 crop groups, three used residue groups (straw, high-lignin and low-lignin residues) with additional demand for other purposes and one residues with no double use (see @ref(append:Table_kcr2kres)).</w:t>
+      </w:r>
+    </w:p>
+    <w:p>
+      <w:pPr>
+        <w:pStyle w:val="BodyText"/>
+      </w:pPr>
+      <w:r>
+        <w:rPr>
+          <w:i/>
+        </w:rPr>
+        <w:t xml:space="preserve">Feed Demand</w:t>
+      </w:r>
+      <w:r>
+        <w:t xml:space="preserve"> </w:t>
+      </w:r>
+      <w:r>
+        <w:t xml:space="preserve">Residue feed demand for five different livestock groups is based on country- and residue-group-specific feed basekts (see</w:t>
       </w:r>
       <w:r>
         <w:t xml:space="preserve"> </w:t>
@@ -3693,7 +4063,10 @@
         <w:t xml:space="preserve">)</w:t>
       </w:r>
       <w:r>
-        <w:t xml:space="preserve">) taking available ag residual biomass as well as livestock productivity into account. The three residue groups (straw, high-lignin and low-lignin residues) of the feed baskets are disaggregated to the crop groups, using…. (see @ref(append:Table_kcr2kres)). &lt;– its a disggregation, no –&gt;</w:t>
+        <w:t xml:space="preserve">) taking available ag residual biomass as well as livestock productivity into account.</w:t>
+      </w:r>
+      <w:r>
+        <w:t xml:space="preserve"> </w:t>
       </w:r>
     </w:p>
     <w:p>
@@ -3701,7 +4074,101 @@
         <w:pStyle w:val="BodyText"/>
       </w:pPr>
       <w:r>
-        <w:t xml:space="preserve">We estimated a material use share for the straw residues group of 5% and a fuel demand share demand of 10% &lt;– only for straw, or for all groups? –&gt; in low income countries.</w:t>
+        <w:rPr>
+          <w:i/>
+        </w:rPr>
+        <w:t xml:space="preserve">Material and Fuel demand</w:t>
+      </w:r>
+      <w:r>
+        <w:t xml:space="preserve"> </w:t>
+      </w:r>
+      <w:r>
+        <w:t xml:space="preserve">We estimate a material-use share for the straw residues group of 5% and a fuel-share of 10% for all used residues groups in low income countries according to worldbank definitions (</w:t>
+      </w:r>
+      <m:oMath>
+        <m:r>
+          <m:t>&lt;</m:t>
+        </m:r>
+        <m:r>
+          <m:t> </m:t>
+        </m:r>
+        <m:r>
+          <m:t>1000</m:t>
+        </m:r>
+        <m:r>
+          <m:t> </m:t>
+        </m:r>
+        <m:f>
+          <m:fPr>
+            <m:type m:val="lin"/>
+          </m:fPr>
+          <m:num>
+            <m:r>
+              <m:t>U</m:t>
+            </m:r>
+            <m:r>
+              <m:t>S</m:t>
+            </m:r>
+            <m:r>
+              <m:t>D</m:t>
+            </m:r>
+          </m:num>
+          <m:den>
+            <m:r>
+              <m:t>y</m:t>
+            </m:r>
+            <m:r>
+              <m:t>r</m:t>
+            </m:r>
+          </m:den>
+        </m:f>
+      </m:oMath>
+      <w:r>
+        <w:t xml:space="preserve">). For high-income (</w:t>
+      </w:r>
+      <m:oMath>
+        <m:r>
+          <m:t>&gt;</m:t>
+        </m:r>
+        <m:r>
+          <m:t> </m:t>
+        </m:r>
+        <m:r>
+          <m:t>10000</m:t>
+        </m:r>
+        <m:r>
+          <m:t> </m:t>
+        </m:r>
+        <m:f>
+          <m:fPr>
+            <m:type m:val="lin"/>
+          </m:fPr>
+          <m:num>
+            <m:r>
+              <m:t>U</m:t>
+            </m:r>
+            <m:r>
+              <m:t>S</m:t>
+            </m:r>
+            <m:r>
+              <m:t>D</m:t>
+            </m:r>
+          </m:num>
+          <m:den>
+            <m:r>
+              <m:t>y</m:t>
+            </m:r>
+            <m:r>
+              <m:t>r</m:t>
+            </m:r>
+          </m:den>
+        </m:f>
+      </m:oMath>
+      <w:r>
+        <w:t xml:space="preserve"> </w:t>
+      </w:r>
+      <w:r>
+        <w:t xml:space="preserve">no withdrawl for material or fuel use is assumend, leaving middle-income countries with linearly interpolate shares depending on their per-capita income.</w:t>
       </w:r>
     </w:p>
     <w:p>
@@ -3709,13 +4176,37 @@
         <w:pStyle w:val="BodyText"/>
       </w:pPr>
       <w:r>
+        <w:rPr>
+          <w:i/>
+        </w:rPr>
+        <w:t xml:space="preserve">Recycled Residues</w:t>
+      </w:r>
+      <w:r>
+        <w:t xml:space="preserve"> </w:t>
+      </w:r>
+      <w:r>
         <w:t xml:space="preserve">The remaining ag residues as well as all bg residues are assumend to be recycled to the soil.</w:t>
       </w:r>
+      <w:r>
+        <w:t xml:space="preserve"> </w:t>
+      </w:r>
+      <w:r>
+        <w:t xml:space="preserve">We cut high recycling shares per hectar at the 95%-percentile to corrected for outliers.</w:t>
+      </w:r>
     </w:p>
     <w:p>
       <w:pPr>
         <w:pStyle w:val="BodyText"/>
       </w:pPr>
+      <w:r>
+        <w:rPr>
+          <w:i/>
+        </w:rPr>
+        <w:t xml:space="preserve">Pasture Production</w:t>
+      </w:r>
+      <w:r>
+        <w:t xml:space="preserve"> </w:t>
+      </w:r>
       <w:r>
         <w:t xml:space="preserve">Using livestock production statistics as well as feed mix assumptions as describted in (</w:t>
       </w:r>
@@ -3740,6 +4231,15 @@
         <w:pStyle w:val="BodyText"/>
       </w:pPr>
       <w:r>
+        <w:rPr>
+          <w:i/>
+        </w:rPr>
+        <w:t xml:space="preserve">Dry Matter to Carbon Transformation</w:t>
+      </w:r>
+      <w:r>
+        <w:t xml:space="preserve"> </w:t>
+      </w:r>
+      <w:r>
         <w:t xml:space="preserve">To transform dry matter estimates into carbon, we compiled crop group and plant part specific carbon to dry matter (c:dm) ratios (see @ref(append:Table_c2dm)) (</w:t>
       </w:r>
       <w:r>
@@ -3773,6 +4273,15 @@
         <w:pStyle w:val="FirstParagraph"/>
       </w:pPr>
       <w:r>
+        <w:rPr>
+          <w:i/>
+        </w:rPr>
+        <w:t xml:space="preserve">Livestock Distribution</w:t>
+      </w:r>
+      <w:r>
+        <w:t xml:space="preserve"> </w:t>
+      </w:r>
+      <w:r>
         <w:t xml:space="preserve">To disaggregate country level FAOSTAT livestock production values to half-degree pattern, we use the following rule based assumptions which were inspired by the approach of</w:t>
       </w:r>
       <w:r>
@@ -3791,78 +4300,13 @@
         <w:t xml:space="preserve">)</w:t>
       </w:r>
       <w:r>
-        <w:t xml:space="preserve">.</w:t>
-      </w:r>
-    </w:p>
-    <w:p>
-      <w:pPr>
-        <w:pStyle w:val="BodyText"/>
-      </w:pPr>
-      <w:r>
-        <w:t xml:space="preserve">For poultry, egg and monogastric meat production we divide into intensive and extensive production systems based on a per-capita income of the country. For low-income countries according to worldbank definitions (&lt;1000 USD/yr), we assume extensive production systems. We located them according to (built-up areas shares| population shares) based on the idea that these animals are held in households, subsistence or small-holder farming systems.</w:t>
-      </w:r>
-    </w:p>
-    <w:p>
-      <w:pPr>
-        <w:numPr>
-          <w:ilvl w:val="0"/>
-          <w:numId w:val="1001"/>
-        </w:numPr>
-      </w:pPr>
-      <w:r>
-        <w:t xml:space="preserve">Intensive production is distributed within a country using the crop production (excluding 2nd generation bioenergy crops) share, assuming that feed availability is the most driving factor for livestock location.</w:t>
-      </w:r>
-    </w:p>
-    <w:p>
-      <w:pPr>
-        <w:numPr>
-          <w:ilvl w:val="0"/>
-          <w:numId w:val="1001"/>
-        </w:numPr>
-      </w:pPr>
-      <w:r>
-        <w:t xml:space="preserve">For dairy and ruminated meat production we</w:t>
-      </w:r>
-    </w:p>
-    <w:p>
-      <w:pPr>
-        <w:numPr>
-          <w:ilvl w:val="0"/>
-          <w:numId w:val="1001"/>
-        </w:numPr>
-      </w:pPr>
-      <w:r>
-        <w:t xml:space="preserve">splot into pasture fed and non-pasture fed fractions based on the aggregated feed mix within a country (explain rules)</w:t>
-      </w:r>
-    </w:p>
-    <w:p>
-      <w:pPr>
-        <w:numPr>
-          <w:ilvl w:val="0"/>
-          <w:numId w:val="1002"/>
-        </w:numPr>
-      </w:pPr>
-      <w:r>
-        <w:t xml:space="preserve">Pasture fed animals are distributed to half-degree cells according to the pasture production shares of that cell within a country (not methodologically clear description).</w:t>
-      </w:r>
-    </w:p>
-    <w:p>
-      <w:pPr>
-        <w:numPr>
-          <w:ilvl w:val="0"/>
-          <w:numId w:val="1002"/>
-        </w:numPr>
-      </w:pPr>
-      <w:r>
-        <w:t xml:space="preserve">Non-pasture fed animals are distributed again using crop production (excluding 2nd generation bioenergy crops) shares (not clear, either).</w:t>
-      </w:r>
-    </w:p>
-    <w:p>
-      <w:pPr>
-        <w:pStyle w:val="FirstParagraph"/>
-      </w:pPr>
-      <w:r>
-        <w:t xml:space="preserve">We calculate excretions by first estimating the nitrogen balance of the livestock system (</w:t>
+        <w:t xml:space="preserve"> </w:t>
+      </w:r>
+      <w:r>
+        <w:t xml:space="preserve">and uses feed basket assumptions based on a revised methodology of</w:t>
+      </w:r>
+      <w:r>
+        <w:t xml:space="preserve"> </w:t>
       </w:r>
       <w:r>
         <w:t xml:space="preserve">(</w:t>
@@ -3877,13 +4321,108 @@
         <w:t xml:space="preserve">)</w:t>
       </w:r>
       <w:r>
-        <w:t xml:space="preserve">) on the basis of comprehensive livestock feed baskets ([weindl]), assuming that all nitrogen in protein feed intake, minus the nitrogen in the slaugher mass, is excreted.</w:t>
-      </w:r>
-      <w:r>
-        <w:t xml:space="preserve"> </w:t>
-      </w:r>
-      <w:r>
-        <w:t xml:space="preserve">Carbon in excreted manure is estimated by applying fixed C:N ratios (given by</w:t>
+        <w:t xml:space="preserve">.</w:t>
+      </w:r>
+    </w:p>
+    <w:p>
+      <w:pPr>
+        <w:pStyle w:val="BodyText"/>
+      </w:pPr>
+      <w:r>
+        <w:rPr>
+          <w:i/>
+        </w:rPr>
+        <w:t xml:space="preserve">Livestock Managament Intensities</w:t>
+      </w:r>
+      <w:r>
+        <w:t xml:space="preserve"> </w:t>
+      </w:r>
+      <w:r>
+        <w:t xml:space="preserve">To account for different livestock management intensities, we differentiate between extensive and an intensive systems assuming that they have different requirements on production factors such as feed availabiliy, access to markets and infrastructure (e.g. roads, water).</w:t>
+      </w:r>
+    </w:p>
+    <w:p>
+      <w:pPr>
+        <w:pStyle w:val="BodyText"/>
+      </w:pPr>
+      <w:r>
+        <w:rPr>
+          <w:i/>
+        </w:rPr>
+        <w:t xml:space="preserve">Dairy and ruminant Meat Production</w:t>
+      </w:r>
+      <w:r>
+        <w:t xml:space="preserve"> </w:t>
+      </w:r>
+      <w:r>
+        <w:t xml:space="preserve">For extensive dairy and ruminant meat production we estimate, that livestock is located rather immovable on pastures and rangeland. We use the country-level pasture feed stuff shares within the feed baskets, to split up pasture-fed, extensive from the rather intensive, crop-fed livestock. Extensive production of dairy and ruminant meat is allocated weighted by the pasture production values to all half-degree gridcell of a country. On the other hand intensive dairy and ruminant meat production is assumend to be located proportinal to crop production to have short transport distances for feed stuff.</w:t>
+      </w:r>
+      <w:r>
+        <w:t xml:space="preserve"> </w:t>
+      </w:r>
+    </w:p>
+    <w:p>
+      <w:pPr>
+        <w:pStyle w:val="BodyText"/>
+      </w:pPr>
+      <w:r>
+        <w:rPr>
+          <w:i/>
+        </w:rPr>
+        <w:t xml:space="preserve">Poultry, Egg and monogastric Meat Production</w:t>
+      </w:r>
+      <w:r>
+        <w:t xml:space="preserve"> </w:t>
+      </w:r>
+      <w:r>
+        <w:t xml:space="preserve">For poultry, egg and monogastric meat production we use the per-capita income of the country to divide into intensive and extensive production systems. For low-income countries according to worldbank definitions (&lt;1000 USD/yr), we assume extensive production systems. We located them according to built-up areas shares based on the idea that these animals are held in households, subsistence or small-holder farming systems with a high labour per animal ratio. Intensive production is distributed within a country using the crop production share, assuming that feed availability is the most driving factor for livestock location.</w:t>
+      </w:r>
+    </w:p>
+    <w:p>
+      <w:pPr>
+        <w:pStyle w:val="BodyText"/>
+      </w:pPr>
+      <w:r>
+        <w:rPr>
+          <w:i/>
+        </w:rPr>
+        <w:t xml:space="preserve">Manure Excretion</w:t>
+      </w:r>
+      <w:r>
+        <w:t xml:space="preserve"> </w:t>
+      </w:r>
+      <w:r>
+        <w:t xml:space="preserve">Manure production and management is based on a revised methodology of (</w:t>
+      </w:r>
+      <w:r>
+        <w:t xml:space="preserve">(</w:t>
+      </w:r>
+      <w:r>
+        <w:rPr>
+          <w:b/>
+        </w:rPr>
+        <w:t xml:space="preserve">???</w:t>
+      </w:r>
+      <w:r>
+        <w:t xml:space="preserve">)</w:t>
+      </w:r>
+      <w:r>
+        <w:t xml:space="preserve">) and will be explained in key aspects again due to its central role for soil carbon modelling. Based on the gridded livestock distribution we calculate excretions by estimating the nitrogen balance of the livestock system on the basis of comprehensive livestock feed baskets (</w:t>
+      </w:r>
+      <w:r>
+        <w:t xml:space="preserve">(</w:t>
+      </w:r>
+      <w:r>
+        <w:rPr>
+          <w:b/>
+        </w:rPr>
+        <w:t xml:space="preserve">???</w:t>
+      </w:r>
+      <w:r>
+        <w:t xml:space="preserve">)</w:t>
+      </w:r>
+      <w:r>
+        <w:t xml:space="preserve">), assuming that all nitrogen in protein feed intake, minus the nitrogen in the slaughter mass, is excreted. Carbon in excreted manure is estimated by applying fixed C:N ratios (given by</w:t>
       </w:r>
       <w:r>
         <w:t xml:space="preserve"> </w:t>
@@ -3894,11 +4433,128 @@
       <w:r>
         <w:t xml:space="preserve">).</w:t>
       </w:r>
-      <w:r>
-        <w:t xml:space="preserve"> </w:t>
-      </w:r>
-      <w:r>
-        <w:t xml:space="preserve">What about animal waste management losses?</w:t>
+    </w:p>
+    <w:p>
+      <w:pPr>
+        <w:pStyle w:val="BodyText"/>
+      </w:pPr>
+      <w:r>
+        <w:rPr>
+          <w:i/>
+        </w:rPr>
+        <w:t xml:space="preserve">Manure Storage</w:t>
+      </w:r>
+      <w:r>
+        <w:t xml:space="preserve"> </w:t>
+      </w:r>
+      <w:r>
+        <w:t xml:space="preserve">Depending on the feed system we assume manure to be handled in four different ways:</w:t>
+      </w:r>
+      <w:r>
+        <w:t xml:space="preserve"> </w:t>
+      </w:r>
+      <w:r>
+        <w:t xml:space="preserve">All manure orginated from pasture feed intake is excreted directly to pastures and rangelands (pasture grazing) deducting manure collected as fuel. Manure fuel shares are estimated using IPCC default values (</w:t>
+      </w:r>
+      <w:r>
+        <w:t xml:space="preserve">(</w:t>
+      </w:r>
+      <w:r>
+        <w:rPr>
+          <w:b/>
+        </w:rPr>
+        <w:t xml:space="preserve">???</w:t>
+      </w:r>
+      <w:r>
+        <w:t xml:space="preserve">)</w:t>
+      </w:r>
+      <w:r>
+        <w:t xml:space="preserve">). Whereas for low-income countries according to worldbank definitions (&lt;1000 USD/yr), we adopt a share of 25% of crop residues in feed intake directly consumend and excreted on crop fields (stubble grazing), we do not consider any stubble grazing in high-income countries (</w:t>
+      </w:r>
+      <m:oMath>
+        <m:r>
+          <m:t>&gt;</m:t>
+        </m:r>
+        <m:r>
+          <m:t> </m:t>
+        </m:r>
+        <m:r>
+          <m:t>10000</m:t>
+        </m:r>
+        <m:r>
+          <m:t> </m:t>
+        </m:r>
+        <m:f>
+          <m:fPr>
+            <m:type m:val="lin"/>
+          </m:fPr>
+          <m:num>
+            <m:r>
+              <m:t>U</m:t>
+            </m:r>
+            <m:r>
+              <m:t>S</m:t>
+            </m:r>
+            <m:r>
+              <m:t>D</m:t>
+            </m:r>
+          </m:num>
+          <m:den>
+            <m:r>
+              <m:t>y</m:t>
+            </m:r>
+            <m:r>
+              <m:t>r</m:t>
+            </m:r>
+          </m:den>
+        </m:f>
+      </m:oMath>
+      <w:r>
+        <w:t xml:space="preserve">, leaving middle-income countries with linearly interpolate shares depending on their per-capita income.</w:t>
+      </w:r>
+      <w:r>
+        <w:t xml:space="preserve"> </w:t>
+      </w:r>
+      <w:r>
+        <w:t xml:space="preserve">For all other feed items we assume the manure to be stored in animal waste management systems associated to animal houses.</w:t>
+      </w:r>
+    </w:p>
+    <w:p>
+      <w:pPr>
+        <w:pStyle w:val="BodyText"/>
+      </w:pPr>
+      <w:r>
+        <w:rPr>
+          <w:i/>
+        </w:rPr>
+        <w:t xml:space="preserve">Manure Recycling</w:t>
+      </w:r>
+      <w:r>
+        <w:t xml:space="preserve"> </w:t>
+      </w:r>
+      <w:r>
+        <w:t xml:space="preserve">To estimate the carbon actually recycled to the soil, we account for carbon losses during storage and recycling shares in different animal waste management and grazing systems. Whereas we assume no losses for pasture and stubble grazing, we consider all carbon lost for manure collected as fuel. For manure stored in different animal waste management system we compiled carbon loss rates partly depending on nitrogen loss rates as specified in</w:t>
+      </w:r>
+      <w:r>
+        <w:t xml:space="preserve"> </w:t>
+      </w:r>
+      <w:r>
+        <w:t xml:space="preserve">(</w:t>
+      </w:r>
+      <w:r>
+        <w:rPr>
+          <w:b/>
+        </w:rPr>
+        <w:t xml:space="preserve">???</w:t>
+      </w:r>
+      <w:r>
+        <w:t xml:space="preserve">)</w:t>
+      </w:r>
+      <w:r>
+        <w:t xml:space="preserve"> </w:t>
+      </w:r>
+      <w:r>
+        <w:t xml:space="preserve">(see @ref(append:Table_clossAWMS))).</w:t>
       </w:r>
     </w:p>
     <w:p>

</xml_diff>

<commit_message>
update with spell check, references for discussion part, additional analysis on initialization, update of figures
</commit_message>
<xml_diff>
--- a/SOCbudgetPaper/SOCbudget.docx
+++ b/SOCbudgetPaper/SOCbudget.docx
@@ -20,7 +20,19 @@
       </w:pPr>
       <w:r>
         <w:rPr/>
-        <w:t>Soil organic carbon (SOC) is one of larges carbon stocks on earth. It is three times larger than the biospheric pool and more than twice as big as the athmospheric pool, when looking into the first meter of the earth soil profile. Human cropping activties led and still lead to a depletion of SOC though, which are so far not well represented in global assessments of historic carbon emissions. While SOC models often represent well the biochemical processes that lead to the accumulation and decay of SOC, the management decisions driving these biophysical processes are still little investigated on the global scale. Here we create a spatial explicit data set for agricutural management on cropland, especially for crop residue and manure management, based on global historic production (FAOSTAT), and land-use (LUH2) data; and combine it with the IPCC Tier 2 approach to create a half degree resolution SOC stock changes on mineral soils. We estimate that due to arable farming soils have lost over 37 GtOC of which 4 GtOC have been regained within the period 1975-2010. We show that, our results on global scale based on Tier 2 IPCC methodolgy are in good agreement with Tier 1 default assumptions. We also find that SOC is very sensitive to management decision such as residue recycling indicating the nessessity to incorporated better management data in soil models.</w:t>
+        <w:t>Soil organic carbon (SOC) is one of larges carbon stocks on Earth. It is three times larger than the vegetation pool and more than twice as big as the athmospheric pool, when looking into the first meter of the earth soil profile. Human cropping activties led and still lead to a depletion of SOC though, which are so far not well represented in global assessments of historic carbon emissions. While SOC models often represent well the biochemical processes that lead to the accumulation and decay of SOC, the management decisions driving these biophysical processes are still little investigated on the global scale. Here we create a spatial explicit data set for agricutural management on cropland, especially for crop residue and manure management, based on global historic production (FAOSTAT), and land-use (LUH2) data; and combine it with the IPCC Tier 2 approach to create a half degree resolution SOC stock changes on mineral soils. We estimate that due to arable farming soils have lost over 37 GtOC of which 4 GtOC have been regained within the period 1975-2010. We show that, our results on global scale based on Tier 2 IPCC methodolgy are in good agreement with Tier 1 default assumptions. We also find that SOC is very sensitive to management decision such as residue recycling indicating the nessessity to incorporated better management data in soil models.</w:t>
+      </w:r>
+    </w:p>
+    <w:p>
+      <w:pPr>
+        <w:pStyle w:val="Normal"/>
+        <w:rPr/>
+      </w:pPr>
+      <w:r>
+        <w:rPr/>
+      </w:r>
+      <w:r>
+        <w:br w:type="page"/>
       </w:r>
     </w:p>
     <w:p>
@@ -30,50 +42,22 @@
       </w:pPr>
       <w:r>
         <w:rPr/>
-        <w:t>Possible titles:</w:t>
-      </w:r>
-    </w:p>
-    <w:p>
-      <w:pPr>
-        <w:pStyle w:val="Normal"/>
-        <w:numPr>
-          <w:ilvl w:val="0"/>
-          <w:numId w:val="1"/>
-        </w:numPr>
-        <w:rPr/>
-      </w:pPr>
-      <w:r>
-        <w:rPr/>
-        <w:t>How management changed soil organic carbon on global croplands</w:t>
-      </w:r>
-    </w:p>
-    <w:p>
-      <w:pPr>
-        <w:pStyle w:val="Normal"/>
-        <w:numPr>
-          <w:ilvl w:val="0"/>
-          <w:numId w:val="1"/>
-        </w:numPr>
-        <w:rPr/>
-      </w:pPr>
-      <w:r>
-        <w:rPr/>
-        <w:t>Agricultural soil have lost 37 GtC topsoil carbon</w:t>
-      </w:r>
-    </w:p>
-    <w:p>
-      <w:pPr>
-        <w:pStyle w:val="Normal"/>
-        <w:numPr>
-          <w:ilvl w:val="0"/>
-          <w:numId w:val="1"/>
-        </w:numPr>
-        <w:rPr/>
-      </w:pPr>
-      <w:r>
-        <w:rPr/>
-        <w:t>Linking agricultural management data to soil modeleling – a global approach</w:t>
-      </w:r>
+        <w:t xml:space="preserve">Soil Organic Carbon (SOC), the amount of organic carbon stored through the earth’s soil, is the largest terrestrial carbon pool, exceeding the carbon in the atmospheric and vegetation pools multiple times (Batjes). As such, even small changes in drivers of SOC may thus lead to substantial shifts in earth carbon cycle and influence the amount of CO2 in the atmosphere (ref. permafrost melting). The specific amount of carbon stored in the soil is, however, uncertain, with estimates ranging from 1500 to 2400 GtC for the first meter of the soil profile (Batjes, 1996; more). The quality of SOC maps has markedly improved in recent decades, along with better understanding of the factors driving the global magnitude, distribution, and dynamics of SOC pools. Natural properties like climatic, biophysical, and landscape characteristics clearly play the most important roles to determine SOC variations over space and time. Human intervention, including land cover change and land management, has however added a further driver to SOC change, which alters terrestrial carbon pools over much shorter time scales and is likely one of the most dominant driver of SOC changes on managed land today (cite). Recent studies identify the anthropogenic SOC debt for the first meter of the soil profile at around 116 GtC (Sanderman et al.), compared to previous estimates between 60-130 GtC (Lal, 2006). Other studies have focused more closely on spatially disaggregation of SOC changes via advanced digital soil mapping techniques (S-World; Stoorvogel 2, 2017) or better representation of biogeochemical processes within SOC dynamics (Hararuk, 20XX). While providing a rough estimate of the order of magnitude of change, these studies lack a detailed consideration of land management, especially of agricultural activities. Field-scale models (cite Daycent, RothC, Ecosse, C-Tool) are able to capture these land management impacts by using detailed information on crop yield levels, fertilizer inputs and various other on-farm measures. However, due to the lack of comprehensive global management data as input to these models, scaling up to the global extent remains a complex challenge. Our study combines a spatially explicit estimate of agricultural management data on the global level with a 3-pool SOC model parametrized for global croplands. This allows us to estimate SOC stock change factors, as well as organic carbon flow dynamics within the agricultural system. We thereby consider change in SOC caused by historical land cover change as well as of different agricultural management practices, including residue recycling, manure amendments, irrigation, and tillage. We provide the first global, spatially explicit SOC loss maps that considers detailed agricultural management. This paper will first introduce in the methods section the basic concept of SOC dynamics as applied in this study. Additionally, we shortly refer to the concept of stock change factors as outlined in the Tier 1 approach of the IPCC guidelines. Lastly, we continue with a detailed description of the global gridded management data used here, including crop production levels, residue recycling rates, manure amendments, and the adoption of irrigation and tillage practices. In our results section we focus on the SOC dynamics of global croplands by (1) analysing the spatially explicit distribution and depletion of SOC from 1975 to 2010, (2) comparing impacts of different management effects on SOC emissions and (3) quantify global agricultural carbon flows and stocks to compare the importance of various management aspects. Finally, we discuss and compare our findings – including their implications for SOC model development – and conclude with an outlook on the ability of SOC management to mitigate climate change and contribute to negative greenhouse gas emissions. </w:t>
+      </w:r>
+    </w:p>
+    <w:p>
+      <w:pPr>
+        <w:pStyle w:val="Heading1"/>
+        <w:rPr/>
+      </w:pPr>
+      <w:bookmarkStart w:id="0" w:name="method"/>
+      <w:r>
+        <w:rPr/>
+        <w:t>1</w:t>
+        <w:tab/>
+        <w:t>Method</w:t>
+      </w:r>
+      <w:bookmarkEnd w:id="0"/>
     </w:p>
     <w:p>
       <w:pPr>
@@ -82,47 +66,22 @@
       </w:pPr>
       <w:r>
         <w:rPr/>
-      </w:r>
-    </w:p>
-    <w:p>
-      <w:pPr>
-        <w:pStyle w:val="TextBody"/>
-        <w:rPr/>
-      </w:pPr>
-      <w:r>
-        <w:rPr/>
-      </w:r>
-    </w:p>
-    <w:p>
-      <w:pPr>
-        <w:pStyle w:val="Heading1"/>
-        <w:rPr/>
-      </w:pPr>
-      <w:r>
-        <w:rPr/>
-      </w:r>
-    </w:p>
-    <w:p>
-      <w:pPr>
-        <w:pStyle w:val="Heading1"/>
-        <w:rPr/>
-      </w:pPr>
-      <w:r>
-        <w:rPr/>
-      </w:r>
-      <w:r>
-        <w:br w:type="page"/>
-      </w:r>
-    </w:p>
-    <w:p>
-      <w:pPr>
-        <w:pStyle w:val="Heading1"/>
-        <w:rPr/>
-      </w:pPr>
-      <w:r>
-        <w:rPr/>
-        <w:t>Introduction</w:t>
-      </w:r>
+        <w:t>We compile calculations as open-source R packages available at github.com/pik-piam/mrcommons (management related functions) and github.com/pik-piam/mrSOCbudget (soil dynamic related functions), which are both based on the MADRaT package (package citation?), a framework which aims to improve reproducibility and transparency in data processing. In the following section we outline the most important relationships and assumptions. Table 4.1 provides further information on corresponding code within the R packages.</w:t>
+      </w:r>
+    </w:p>
+    <w:p>
+      <w:pPr>
+        <w:pStyle w:val="Heading2"/>
+        <w:rPr/>
+      </w:pPr>
+      <w:bookmarkStart w:id="1" w:name="sec%3Acarbonbudget"/>
+      <w:r>
+        <w:rPr/>
+        <w:t>1.1</w:t>
+        <w:tab/>
+        <w:t>SOC Stocks and Stock changes following the Tier 2 steady-state method</w:t>
+      </w:r>
+      <w:bookmarkEnd w:id="1"/>
     </w:p>
     <w:p>
       <w:pPr>
@@ -131,60 +90,7 @@
       </w:pPr>
       <w:r>
         <w:rPr/>
-        <w:t>Soil Organic Carbon (SOC), the amount of organic carbon stored through the earth’s soil, is the largest terrestrial carbon pool, exceeding the carbon in the atmospheric and biospheric pools multiple times (Bathjes). As such, even small changes in drivers of SOC may thus lead to substantial shifts in earth carbon cycle and influence the amount of CO2 in the atmosphere (ref. permafrost melting). The specific amount of carbon stored in the soil is however uncertain, with estimates ranging from 1500 to 2400 GtC for the first meter of the soil profile (Bathjes, 1996). The quality of SOC maps has markedly improved in recent decades, along with better understanding of the factors driving the global magnitude, distribution, and dynamics of SOC pools. Natural properties like climatic, biophysical, and landscape characteristics clearly play the most important roles in this regard.</w:t>
-        <w:br/>
-        <w:t>Human intervention, including land cover change and land management, has however added a further driver to SOC change, which alters terrestrial carbon pools in much shorter time scales and is likely one of the most dominant driver of SOC changes on managed land today. Recent studies identify the anthropogenic SOC debt for the first meter of the soil profile at around 116 GtC (Sanderman et al.), compared to previous estimates between 60-130 GtC  (Lal, 2006). Other studies have focused more closely on spatially disaggregation of SOC changes via advanced digital soil mapping techniques (S-World; Stoorvogel 2, 2017) or better representation of biogeochemical processes within SOC dynamics (Hararuk, 20XX). While providing a rough estimate of the order of magnitude of change, these studies lack a detailed consideration of land management, especial agricultural activities.</w:t>
-        <w:br/>
-        <w:t>Field-scale models (ref. Daycent, RothC, Ecosse, C-Tool) are able to capture these land mangement impacts by using detailed information on crop yield levels, fertilizer inputs and various other on-farm activities. However, due to the lack of comprehensive global management data as input to these models, scaling up to the global extent remains a complex challenge.</w:t>
-        <w:br/>
-        <w:t>Our study combines an spatially explicit estimate of agricultural management data on the global level with a 3-pool SOC model parametrized for global croplands. This allows us to estimate SOC stock change factors, as well as organic carbon flow dynamics within the agricultural system. We thereby consider change in SOC caused by historical land cover change as well as of different agricultural mangement practices, including residue recycling, manure amendments, irrigation, and tillage. We thereby provide the first global, spatially explicit SOC loss maps that consider detailed agricultural management.</w:t>
-        <w:br/>
-        <w:t>This paper will first introduce in the methods section the basic concept of SOC dynamics as applied in this study. We continue with a detailed description of the global gridded management data used here, including crop production levels, residue recycling rates, manure amendments, and the adoption of irrigation and tillage practices. Lastly, we shortly refer to the concept of stock change factors as outlined in the Tier 1 approach of the IPCC guidelines. In our results section we focus on the SOC dynamics of global croplands by (1) analysing the spatially explicit distribution and depletion of SOC from 1975 to 2010, (2) comparing the climate zone specfic stock changes with default stock change factors from the IPCC Tier 1 approach and (3) quantify global agricultural carbon flows and stocks to compare the importance of various management aspects. Finally, we will discuss our findings – including their implications for SOC model development – and conclude with an outlook on the ability of SOC management to mitigate climate change and contribute to negative greenhouse gas emissions.</w:t>
-        <w:br/>
-      </w:r>
-    </w:p>
-    <w:p>
-      <w:pPr>
-        <w:pStyle w:val="Heading1"/>
-        <w:rPr/>
-      </w:pPr>
-      <w:bookmarkStart w:id="0" w:name="method"/>
-      <w:r>
-        <w:rPr/>
-        <w:t>Method</w:t>
-      </w:r>
-      <w:bookmarkEnd w:id="0"/>
-    </w:p>
-    <w:p>
-      <w:pPr>
-        <w:pStyle w:val="FirstParagraph"/>
-        <w:rPr/>
-      </w:pPr>
-      <w:r>
-        <w:rPr/>
-        <w:t>We compile calculations as open-source R packages available at github.com/pik-piam/mrcommons (management related functions) and github.com/pik-piam/mrSOCbudget (soil dynamic related functions), which are both based on the MADRaT package (package citation?), a framework which aims to improve reproducibility and transparency in data processing. In the following chapter we outine the most important relationships and assumptions. Table 4.1 provides further information on corresponding code within the R packages.</w:t>
-      </w:r>
-    </w:p>
-    <w:p>
-      <w:pPr>
-        <w:pStyle w:val="Heading2"/>
-        <w:rPr/>
-      </w:pPr>
-      <w:bookmarkStart w:id="1" w:name="sec%253Acarbonbudget"/>
-      <w:r>
-        <w:rPr/>
-        <w:t>SOC Stocks and Stock changes following the Tier 2 steady-state method</w:t>
-      </w:r>
-      <w:bookmarkEnd w:id="1"/>
-    </w:p>
-    <w:p>
-      <w:pPr>
-        <w:pStyle w:val="FirstParagraph"/>
-        <w:rPr/>
-      </w:pPr>
-      <w:r>
-        <w:rPr/>
-        <w:t>Following the tier 2 approach of the refinement of IPCC guidelines vol. 4 (IPCC (2019); short Tier 2 steady-state method) , we estimate soil organic carbon (SOC) stocks and their change over time for cropland on half-degree resolution from 1975 to 2010. We assume the current SOC state converges towards a steady state, which itself is depending on biophysical, climatic and agronomic conditions. Therefore we conduct the following three steps within each yearly timestep: (1) We calculate annual land-use (sub-)type-specific steady states and decay rates for SOC stocks, (2) we account for land conversion by transferring SOC from and to an other land-use type representad as natural vegetation, (3) we estimate SOC stocks and changes based on the stocks of the previous time period, the steady state stocks and the decay rate.</w:t>
+        <w:t>Following the tier 2 approach of the refinement of IPCC guidelines vol. 4 (IPCC (2019); short Tier 2 steady-state method), we estimate soil organic carbon (SOC) stocks and their change over time for cropland on half-degree resolution from 1975 to 2010. We assume the current SOC state converges towards a steady state, which itself is depending on biophysical, climatic and agronomic conditions. Therefore, we conduct the following three steps within each yearly time-step: (1) We calculate annual land-use (sub-)type-specific steady states and decay rates for SOC stocks, (2) we account for land conversion by transferring SOC from and to another land-use type represented as natural vegetation, (3) we estimate SOC stocks and changes based on the stocks of the previous time period, the steady state stocks and the decay rate.</w:t>
       </w:r>
     </w:p>
     <w:p>
@@ -195,6 +101,8 @@
       <w:bookmarkStart w:id="2" w:name="steady-state-soc-stocks-and-decay-rates"/>
       <w:r>
         <w:rPr/>
+        <w:t>1.1.1</w:t>
+        <w:tab/>
         <w:t>Steady-state SOC stocks and decay rates</w:t>
       </w:r>
       <w:bookmarkEnd w:id="2"/>
@@ -262,7 +170,7 @@
       <w:r>
         <w:rPr/>
         <w:drawing>
-          <wp:anchor behindDoc="0" distT="0" distB="0" distL="0" distR="0" simplePos="0" locked="0" layoutInCell="1" allowOverlap="1" relativeHeight="2">
+          <wp:anchor behindDoc="0" distT="0" distB="0" distL="0" distR="0" simplePos="0" locked="0" layoutInCell="1" allowOverlap="1" relativeHeight="54">
             <wp:simplePos x="0" y="0"/>
             <wp:positionH relativeFrom="column">
               <wp:align>center</wp:align>
@@ -272,8 +180,8 @@
             </wp:positionV>
             <wp:extent cx="5486400" cy="281305"/>
             <wp:effectExtent l="0" t="0" r="0" b="0"/>
-            <wp:wrapSquare wrapText="largest"/>
-            <wp:docPr id="1" name="Image3" descr=""/>
+            <wp:wrapSquare wrapText="bothSides"/>
+            <wp:docPr id="1" name="Image7" descr=""/>
             <wp:cNvGraphicFramePr>
               <a:graphicFrameLocks xmlns:a="http://schemas.openxmlformats.org/drawingml/2006/main" noChangeAspect="1"/>
             </wp:cNvGraphicFramePr>
@@ -281,7 +189,7 @@
               <a:graphicData uri="http://schemas.openxmlformats.org/drawingml/2006/picture">
                 <pic:pic xmlns:pic="http://schemas.openxmlformats.org/drawingml/2006/picture">
                   <pic:nvPicPr>
-                    <pic:cNvPr id="1" name="Image3" descr=""/>
+                    <pic:cNvPr id="1" name="Image7" descr=""/>
                     <pic:cNvPicPr>
                       <a:picLocks noChangeAspect="1" noChangeArrowheads="1"/>
                     </pic:cNvPicPr>
@@ -376,7 +284,7 @@
       </m:oMath>
       <w:r>
         <w:rPr/>
-        <w:t xml:space="preserve"> representing grid cell indices and </w:t>
+        <w:t xml:space="preserve"> representing grid cell identifier and </w:t>
       </w:r>
       <w:r>
         <w:rPr/>
@@ -391,7 +299,7 @@
       </m:oMath>
       <w:r>
         <w:rPr/>
-        <w:t xml:space="preserve"> years. We use for our calculations the Tier 2 steady-state method, which assumes three soil carbon sub-pools (active, slow and passive) and interactions between them. Annual carbon inflow to each sub-pool and annual decay rates of each sub-pool are the key components to determining steady-state SOC stocks.</w:t>
+        <w:t xml:space="preserve"> years. We use for our calculations the Tier 2 steady-state method, which assumes three soil carbon sub-pools (active, slow and passive) and interactions between them, following the approach in the Century model (Parton et al, 1988). Annual carbon inflow to each sub-pool and annual decay rates of each sub-pool are the key components to determining steady-state SOC stocks.</w:t>
       </w:r>
     </w:p>
     <w:p>
@@ -413,7 +321,7 @@
       </w:pPr>
       <w:r>
         <w:rPr/>
-        <w:t>We account for different carbon input sources depending on the two land-use types we distinguish: croplands and natural vegetated land as representative for all other land use (see table ??). Carbon sources for cropland are recycled crop residues, below ground biomass of crops (for both see 1.2.2) and recycled manure (see 1.2.3); for natural vegetation litterfall (Schaphoff et al. 2018) is the only source of carbon inflow to the soil.</w:t>
+        <w:t>We account for different carbon input sources depending on the two land-use types we distinguish: croplands and natural vegetated land as representative for all other land use (see table ??). Carbon sources for cropland are recycled crop residues, below ground biomass of crops (for both see 1.3.2) and recycled manure (see 1.3.3); for natural vegetation litterfall (including fine root turnover) (Schaphoff et al. 2018) is the only source of carbon inflow to the soil.</w:t>
       </w:r>
     </w:p>
     <w:p>
@@ -422,19 +330,30 @@
         <w:rPr/>
       </w:pPr>
       <w:r>
+        <w:rPr/>
+        <w:t>Following the IPCC carbon accounting methodology, carbon inputs are disaggregated into metabolic and structural components depending on their lignin and nitrogen content (see IPCC (2019)). For each component the sum of all carbon input sources is allocated to the respective SOC sub-pools via transfer coefficients. This implies that both the amount of carbon and its structural composition determine the effective inflow. Data sources for all considered carbon inputs as well as for lignin and nitrogen content can be found in table ??.</w:t>
+      </w:r>
+    </w:p>
+    <w:p>
+      <w:pPr>
+        <w:pStyle w:val="TextBody"/>
+        <w:rPr/>
+      </w:pPr>
+      <w:r>
+        <w:rPr/>
         <w:drawing>
-          <wp:anchor behindDoc="0" distT="0" distB="0" distL="0" distR="0" simplePos="0" locked="0" layoutInCell="1" allowOverlap="1" relativeHeight="3">
+          <wp:anchor behindDoc="0" distT="0" distB="0" distL="0" distR="0" simplePos="0" locked="0" layoutInCell="1" allowOverlap="1" relativeHeight="55">
             <wp:simplePos x="0" y="0"/>
             <wp:positionH relativeFrom="column">
-              <wp:posOffset>0</wp:posOffset>
+              <wp:posOffset>52705</wp:posOffset>
             </wp:positionH>
             <wp:positionV relativeFrom="paragraph">
-              <wp:posOffset>1416685</wp:posOffset>
+              <wp:posOffset>-20955</wp:posOffset>
             </wp:positionV>
             <wp:extent cx="5486400" cy="1438275"/>
             <wp:effectExtent l="0" t="0" r="0" b="0"/>
-            <wp:wrapSquare wrapText="largest"/>
-            <wp:docPr id="2" name="Image4" descr=""/>
+            <wp:wrapSquare wrapText="bothSides"/>
+            <wp:docPr id="2" name="Image8" descr=""/>
             <wp:cNvGraphicFramePr>
               <a:graphicFrameLocks xmlns:a="http://schemas.openxmlformats.org/drawingml/2006/main" noChangeAspect="1"/>
             </wp:cNvGraphicFramePr>
@@ -442,7 +361,7 @@
               <a:graphicData uri="http://schemas.openxmlformats.org/drawingml/2006/picture">
                 <pic:pic xmlns:pic="http://schemas.openxmlformats.org/drawingml/2006/picture">
                   <pic:nvPicPr>
-                    <pic:cNvPr id="2" name="Image4" descr=""/>
+                    <pic:cNvPr id="2" name="Image8" descr=""/>
                     <pic:cNvPicPr>
                       <a:picLocks noChangeAspect="1" noChangeArrowheads="1"/>
                     </pic:cNvPicPr>
@@ -468,32 +387,6 @@
           </wp:anchor>
         </w:drawing>
       </w:r>
-      <w:r>
-        <w:rPr/>
-        <w:t>F</w:t>
-      </w:r>
-      <w:r>
-        <w:rPr/>
-        <w:t>ollowing the IPCC carbon accounting methodology, carbon inputs are disaggregated into metabolic and structural components depending on their lignin and nitrogen content (see IPCC (2019)). For each component the sum of all carbon input sources is allocated to the respective SOC sub-pools via transfer coefficients. This implies that both the amount of carbon as well as its structural composition determine the effective inflow. Data sources for all considered carbon inputs as well as for lignin and nitrogen content can be found in table ??.</w:t>
-      </w:r>
-    </w:p>
-    <w:p>
-      <w:pPr>
-        <w:pStyle w:val="TextBody"/>
-        <w:rPr/>
-      </w:pPr>
-      <w:r>
-        <w:rPr/>
-      </w:r>
-    </w:p>
-    <w:p>
-      <w:pPr>
-        <w:pStyle w:val="TextBody"/>
-        <w:rPr/>
-      </w:pPr>
-      <w:r>
-        <w:rPr/>
-      </w:r>
     </w:p>
     <w:p>
       <w:pPr>
@@ -514,7 +407,7 @@
       </w:pPr>
       <w:r>
         <w:rPr/>
-        <w:t xml:space="preserve">The sub-pool specific decay rates are influenced by climatic conditions, biophysical and biochemical soil properties as well as management factors that all vary over time (t) and space (i). Following the Tier 2 steady-state method we consider temperature (temp), water (wat), sand fraction (sf) and tillage (till) effects to account for spatial variation of decay rates. Thus </w:t>
+        <w:t xml:space="preserve">The sub-pool specific decay rates are influenced by climatic conditions, biophysical and biochemical soil properties as well as management factors that all vary over time (t) and space (i). Following the Tier 2 steady-state method we consider temperature (temp), water (wat), sand fraction (sf) and tillage (till) effects to account for spatial variation of decay rates. Thus, </w:t>
       </w:r>
       <w:r>
         <w:rPr/>
@@ -564,7 +457,7 @@
       <w:r>
         <w:rPr/>
         <w:drawing>
-          <wp:anchor behindDoc="0" distT="0" distB="0" distL="0" distR="0" simplePos="0" locked="0" layoutInCell="1" allowOverlap="1" relativeHeight="4">
+          <wp:anchor behindDoc="0" distT="0" distB="0" distL="0" distR="0" simplePos="0" locked="0" layoutInCell="1" allowOverlap="1" relativeHeight="56">
             <wp:simplePos x="0" y="0"/>
             <wp:positionH relativeFrom="column">
               <wp:posOffset>-31115</wp:posOffset>
@@ -574,8 +467,8 @@
             </wp:positionV>
             <wp:extent cx="5486400" cy="711835"/>
             <wp:effectExtent l="0" t="0" r="0" b="0"/>
-            <wp:wrapSquare wrapText="largest"/>
-            <wp:docPr id="3" name="Image5" descr=""/>
+            <wp:wrapSquare wrapText="bothSides"/>
+            <wp:docPr id="3" name="Image9" descr=""/>
             <wp:cNvGraphicFramePr>
               <a:graphicFrameLocks xmlns:a="http://schemas.openxmlformats.org/drawingml/2006/main" noChangeAspect="1"/>
             </wp:cNvGraphicFramePr>
@@ -583,7 +476,7 @@
               <a:graphicData uri="http://schemas.openxmlformats.org/drawingml/2006/picture">
                 <pic:pic xmlns:pic="http://schemas.openxmlformats.org/drawingml/2006/picture">
                   <pic:nvPicPr>
-                    <pic:cNvPr id="3" name="Image5" descr=""/>
+                    <pic:cNvPr id="3" name="Image9" descr=""/>
                     <pic:cNvPicPr>
                       <a:picLocks noChangeAspect="1" noChangeArrowheads="1"/>
                     </pic:cNvPicPr>
@@ -617,7 +510,7 @@
       </w:pPr>
       <w:r>
         <w:rPr/>
-        <w:t>For cropland we distinguish the effect of different tillage (see 1.2.5) and irrigation (see 1.2.4) practices on decay rates, whereas for natural vegetation, we assume rainfed and non-tilled conditions. Data sources as well as drivers considered for each land-use types are shown in table ??. To account for variations of decay rates within each grid cell due to different tillage and irrigation regimes, average rates based on area shares are calculated.</w:t>
+        <w:t>For cropland, we distinguish the effect of different tillage (see 1.3.5) and irrigation (see 1.3.4) practices on decay rates, whereas for natural vegetation, we assume rainfed and non-tilled conditions. Data sources as well as drivers considered for each land-use types are shown in table ??. To account for variations of decay rates within each grid cell due to different tillage and irrigation regimes, average rates based on area shares are calculated.</w:t>
       </w:r>
     </w:p>
     <w:p>
@@ -628,7 +521,7 @@
       <w:r>
         <w:rPr/>
         <w:drawing>
-          <wp:anchor behindDoc="0" distT="0" distB="0" distL="0" distR="0" simplePos="0" locked="0" layoutInCell="1" allowOverlap="1" relativeHeight="5">
+          <wp:anchor behindDoc="0" distT="0" distB="0" distL="0" distR="0" simplePos="0" locked="0" layoutInCell="1" allowOverlap="1" relativeHeight="57">
             <wp:simplePos x="0" y="0"/>
             <wp:positionH relativeFrom="column">
               <wp:posOffset>-635</wp:posOffset>
@@ -638,8 +531,8 @@
             </wp:positionV>
             <wp:extent cx="5486400" cy="1816735"/>
             <wp:effectExtent l="0" t="0" r="0" b="0"/>
-            <wp:wrapSquare wrapText="largest"/>
-            <wp:docPr id="4" name="Image6" descr=""/>
+            <wp:wrapSquare wrapText="bothSides"/>
+            <wp:docPr id="4" name="Image10" descr=""/>
             <wp:cNvGraphicFramePr>
               <a:graphicFrameLocks xmlns:a="http://schemas.openxmlformats.org/drawingml/2006/main" noChangeAspect="1"/>
             </wp:cNvGraphicFramePr>
@@ -647,7 +540,7 @@
               <a:graphicData uri="http://schemas.openxmlformats.org/drawingml/2006/picture">
                 <pic:pic xmlns:pic="http://schemas.openxmlformats.org/drawingml/2006/picture">
                   <pic:nvPicPr>
-                    <pic:cNvPr id="4" name="Image6" descr=""/>
+                    <pic:cNvPr id="4" name="Image10" descr=""/>
                     <pic:cNvPicPr>
                       <a:picLocks noChangeAspect="1" noChangeArrowheads="1"/>
                     </pic:cNvPicPr>
@@ -676,21 +569,14 @@
     </w:p>
     <w:p>
       <w:pPr>
-        <w:pStyle w:val="TextBody"/>
-        <w:rPr/>
-      </w:pPr>
-      <w:r>
-        <w:rPr/>
-      </w:r>
-    </w:p>
-    <w:p>
-      <w:pPr>
         <w:pStyle w:val="Heading3"/>
         <w:rPr/>
       </w:pPr>
       <w:bookmarkStart w:id="3" w:name="soc-transfer-between-land-use-types"/>
       <w:r>
         <w:rPr/>
+        <w:t>1.1.2</w:t>
+        <w:tab/>
         <w:t>SOC transfer between land-use types</w:t>
       </w:r>
       <w:bookmarkEnd w:id="3"/>
@@ -723,13 +609,25 @@
         <w:rPr/>
       </w:r>
       <m:oMath xmlns:m="http://schemas.openxmlformats.org/officeDocument/2006/math">
+        <m:r>
+          <w:rPr>
+            <w:rFonts w:ascii="Cambria Math" w:hAnsi="Cambria Math"/>
+          </w:rPr>
+          <m:t xml:space="preserve">S</m:t>
+        </m:r>
+        <m:r>
+          <w:rPr>
+            <w:rFonts w:ascii="Cambria Math" w:hAnsi="Cambria Math"/>
+          </w:rPr>
+          <m:t xml:space="preserve">O</m:t>
+        </m:r>
         <m:sSub>
           <m:e>
             <m:r>
               <w:rPr>
                 <w:rFonts w:ascii="Cambria Math" w:hAnsi="Cambria Math"/>
               </w:rPr>
-              <m:t xml:space="preserve">SOC</m:t>
+              <m:t xml:space="preserve">C</m:t>
             </m:r>
           </m:e>
           <m:sub>
@@ -737,7 +635,19 @@
               <w:rPr>
                 <w:rFonts w:ascii="Cambria Math" w:hAnsi="Cambria Math"/>
               </w:rPr>
-              <m:t xml:space="preserve">lut</m:t>
+              <m:t xml:space="preserve">l</m:t>
+            </m:r>
+            <m:r>
+              <w:rPr>
+                <w:rFonts w:ascii="Cambria Math" w:hAnsi="Cambria Math"/>
+              </w:rPr>
+              <m:t xml:space="preserve">u</m:t>
+            </m:r>
+            <m:r>
+              <w:rPr>
+                <w:rFonts w:ascii="Cambria Math" w:hAnsi="Cambria Math"/>
+              </w:rPr>
+              <m:t xml:space="preserve">t</m:t>
             </m:r>
             <m:r>
               <w:rPr>
@@ -773,7 +683,7 @@
       <w:r>
         <w:rPr/>
         <w:drawing>
-          <wp:anchor behindDoc="0" distT="0" distB="0" distL="0" distR="0" simplePos="0" locked="0" layoutInCell="1" allowOverlap="1" relativeHeight="6">
+          <wp:anchor behindDoc="0" distT="0" distB="0" distL="0" distR="0" simplePos="0" locked="0" layoutInCell="1" allowOverlap="1" relativeHeight="58">
             <wp:simplePos x="0" y="0"/>
             <wp:positionH relativeFrom="column">
               <wp:posOffset>0</wp:posOffset>
@@ -783,8 +693,8 @@
             </wp:positionV>
             <wp:extent cx="5486400" cy="450850"/>
             <wp:effectExtent l="0" t="0" r="0" b="0"/>
-            <wp:wrapSquare wrapText="largest"/>
-            <wp:docPr id="5" name="Image7" descr=""/>
+            <wp:wrapSquare wrapText="bothSides"/>
+            <wp:docPr id="5" name="Image11" descr=""/>
             <wp:cNvGraphicFramePr>
               <a:graphicFrameLocks xmlns:a="http://schemas.openxmlformats.org/drawingml/2006/main" noChangeAspect="1"/>
             </wp:cNvGraphicFramePr>
@@ -792,7 +702,7 @@
               <a:graphicData uri="http://schemas.openxmlformats.org/drawingml/2006/picture">
                 <pic:pic xmlns:pic="http://schemas.openxmlformats.org/drawingml/2006/picture">
                   <pic:nvPicPr>
-                    <pic:cNvPr id="5" name="Image7" descr=""/>
+                    <pic:cNvPr id="5" name="Image11" descr=""/>
                     <pic:cNvPicPr>
                       <a:picLocks noChangeAspect="1" noChangeArrowheads="1"/>
                     </pic:cNvPicPr>
@@ -958,7 +868,7 @@
       </m:oMath>
       <w:r>
         <w:rPr/>
-        <w:t>. Data sources and methodology on land-use states and changes are described in 1.2.1.</w:t>
+        <w:t>. Data sources and methodology on land-use states and changes are described in 1.3.1.</w:t>
       </w:r>
     </w:p>
     <w:p>
@@ -969,6 +879,8 @@
       <w:bookmarkStart w:id="4" w:name="total-soc-stocks-and-stock-changes"/>
       <w:r>
         <w:rPr/>
+        <w:t>1.1.3</w:t>
+        <w:tab/>
         <w:t>Total SOC stocks and stock changes</w:t>
       </w:r>
       <w:bookmarkEnd w:id="4"/>
@@ -1063,7 +975,7 @@
       <w:r>
         <w:rPr/>
         <w:drawing>
-          <wp:anchor behindDoc="0" distT="0" distB="0" distL="0" distR="0" simplePos="0" locked="0" layoutInCell="1" allowOverlap="1" relativeHeight="7">
+          <wp:anchor behindDoc="0" distT="0" distB="0" distL="0" distR="0" simplePos="0" locked="0" layoutInCell="1" allowOverlap="1" relativeHeight="59">
             <wp:simplePos x="0" y="0"/>
             <wp:positionH relativeFrom="column">
               <wp:align>center</wp:align>
@@ -1073,8 +985,8 @@
             </wp:positionV>
             <wp:extent cx="5486400" cy="476250"/>
             <wp:effectExtent l="0" t="0" r="0" b="0"/>
-            <wp:wrapSquare wrapText="largest"/>
-            <wp:docPr id="6" name="Image8" descr=""/>
+            <wp:wrapSquare wrapText="bothSides"/>
+            <wp:docPr id="6" name="Image12" descr=""/>
             <wp:cNvGraphicFramePr>
               <a:graphicFrameLocks xmlns:a="http://schemas.openxmlformats.org/drawingml/2006/main" noChangeAspect="1"/>
             </wp:cNvGraphicFramePr>
@@ -1082,7 +994,7 @@
               <a:graphicData uri="http://schemas.openxmlformats.org/drawingml/2006/picture">
                 <pic:pic xmlns:pic="http://schemas.openxmlformats.org/drawingml/2006/picture">
                   <pic:nvPicPr>
-                    <pic:cNvPr id="6" name="Image8" descr=""/>
+                    <pic:cNvPr id="6" name="Image12" descr=""/>
                     <pic:cNvPicPr>
                       <a:picLocks noChangeAspect="1" noChangeArrowheads="1"/>
                     </pic:cNvPicPr>
@@ -1116,7 +1028,7 @@
       </w:pPr>
       <w:r>
         <w:rPr/>
-        <w:t>Reformulating this equation, we obtain a massbalance equation as follows</w:t>
+        <w:t>Reformulating this equation, we obtain a mass balance equation as follows</w:t>
       </w:r>
     </w:p>
     <w:p>
@@ -1127,7 +1039,7 @@
       <w:r>
         <w:rPr/>
         <w:drawing>
-          <wp:anchor behindDoc="0" distT="0" distB="0" distL="0" distR="0" simplePos="0" locked="0" layoutInCell="1" allowOverlap="1" relativeHeight="8">
+          <wp:anchor behindDoc="0" distT="0" distB="0" distL="0" distR="0" simplePos="0" locked="0" layoutInCell="1" allowOverlap="1" relativeHeight="60">
             <wp:simplePos x="0" y="0"/>
             <wp:positionH relativeFrom="column">
               <wp:posOffset>0</wp:posOffset>
@@ -1137,8 +1049,8 @@
             </wp:positionV>
             <wp:extent cx="5486400" cy="523240"/>
             <wp:effectExtent l="0" t="0" r="0" b="0"/>
-            <wp:wrapSquare wrapText="largest"/>
-            <wp:docPr id="7" name="Image9" descr=""/>
+            <wp:wrapSquare wrapText="bothSides"/>
+            <wp:docPr id="7" name="Image13" descr=""/>
             <wp:cNvGraphicFramePr>
               <a:graphicFrameLocks xmlns:a="http://schemas.openxmlformats.org/drawingml/2006/main" noChangeAspect="1"/>
             </wp:cNvGraphicFramePr>
@@ -1146,7 +1058,7 @@
               <a:graphicData uri="http://schemas.openxmlformats.org/drawingml/2006/picture">
                 <pic:pic xmlns:pic="http://schemas.openxmlformats.org/drawingml/2006/picture">
                   <pic:nvPicPr>
-                    <pic:cNvPr id="7" name="Image9" descr=""/>
+                    <pic:cNvPr id="7" name="Image13" descr=""/>
                     <pic:cNvPicPr>
                       <a:picLocks noChangeAspect="1" noChangeArrowheads="1"/>
                     </pic:cNvPicPr>
@@ -1180,7 +1092,7 @@
       </w:pPr>
       <w:r>
         <w:rPr/>
-        <w:t>The global SOC stock for each time step can than be calculated via</w:t>
+        <w:t>The global SOC stock for each time step can then be calculated via</w:t>
       </w:r>
     </w:p>
     <w:p>
@@ -1191,7 +1103,7 @@
       <w:r>
         <w:rPr/>
         <w:drawing>
-          <wp:anchor behindDoc="0" distT="0" distB="0" distL="0" distR="0" simplePos="0" locked="0" layoutInCell="1" allowOverlap="1" relativeHeight="9">
+          <wp:anchor behindDoc="0" distT="0" distB="0" distL="0" distR="0" simplePos="0" locked="0" layoutInCell="1" allowOverlap="1" relativeHeight="61">
             <wp:simplePos x="0" y="0"/>
             <wp:positionH relativeFrom="column">
               <wp:posOffset>0</wp:posOffset>
@@ -1201,8 +1113,8 @@
             </wp:positionV>
             <wp:extent cx="5486400" cy="802640"/>
             <wp:effectExtent l="0" t="0" r="0" b="0"/>
-            <wp:wrapSquare wrapText="largest"/>
-            <wp:docPr id="8" name="Image10" descr=""/>
+            <wp:wrapSquare wrapText="bothSides"/>
+            <wp:docPr id="8" name="Image14" descr=""/>
             <wp:cNvGraphicFramePr>
               <a:graphicFrameLocks xmlns:a="http://schemas.openxmlformats.org/drawingml/2006/main" noChangeAspect="1"/>
             </wp:cNvGraphicFramePr>
@@ -1210,7 +1122,7 @@
               <a:graphicData uri="http://schemas.openxmlformats.org/drawingml/2006/picture">
                 <pic:pic xmlns:pic="http://schemas.openxmlformats.org/drawingml/2006/picture">
                   <pic:nvPicPr>
-                    <pic:cNvPr id="8" name="Image10" descr=""/>
+                    <pic:cNvPr id="8" name="Image14" descr=""/>
                     <pic:cNvPicPr>
                       <a:picLocks noChangeAspect="1" noChangeArrowheads="1"/>
                     </pic:cNvPicPr>
@@ -1244,7 +1156,7 @@
       </w:pPr>
       <w:r>
         <w:rPr/>
-        <w:t xml:space="preserve">According to the IPCC guidelines SOC changes can be calculates as the difference of two (aufeinander folgenden) years (see Eq. 5.0A in (IPCC 2019)). This however will also include naturally occured changes due to climatic variance over time. For our study we will define the absolute and relative SOC changes in relation to a potential natural state </w:t>
+        <w:t xml:space="preserve">According to the IPCC guidelines SOC changes can be expressed as the difference of two consecutive years (see Eq. 5.0A in (IPCC 2019)). This however, will also include naturally occurring changes due to climatic variance over time. For our study we defined the absolute and relative SOC changes in relation to a potential natural state </w:t>
       </w:r>
       <w:r>
         <w:rPr/>
@@ -1408,7 +1320,7 @@
       <w:r>
         <w:rPr/>
         <w:drawing>
-          <wp:anchor behindDoc="0" distT="0" distB="0" distL="0" distR="0" simplePos="0" locked="0" layoutInCell="1" allowOverlap="1" relativeHeight="10">
+          <wp:anchor behindDoc="0" distT="0" distB="0" distL="0" distR="0" simplePos="0" locked="0" layoutInCell="1" allowOverlap="1" relativeHeight="62">
             <wp:simplePos x="0" y="0"/>
             <wp:positionH relativeFrom="column">
               <wp:posOffset>0</wp:posOffset>
@@ -1418,8 +1330,8 @@
             </wp:positionV>
             <wp:extent cx="5486400" cy="371475"/>
             <wp:effectExtent l="0" t="0" r="0" b="0"/>
-            <wp:wrapSquare wrapText="largest"/>
-            <wp:docPr id="9" name="Image11" descr=""/>
+            <wp:wrapSquare wrapText="bothSides"/>
+            <wp:docPr id="9" name="Image15" descr=""/>
             <wp:cNvGraphicFramePr>
               <a:graphicFrameLocks xmlns:a="http://schemas.openxmlformats.org/drawingml/2006/main" noChangeAspect="1"/>
             </wp:cNvGraphicFramePr>
@@ -1427,7 +1339,7 @@
               <a:graphicData uri="http://schemas.openxmlformats.org/drawingml/2006/picture">
                 <pic:pic xmlns:pic="http://schemas.openxmlformats.org/drawingml/2006/picture">
                   <pic:nvPicPr>
-                    <pic:cNvPr id="9" name="Image11" descr=""/>
+                    <pic:cNvPr id="9" name="Image15" descr=""/>
                     <pic:cNvPicPr>
                       <a:picLocks noChangeAspect="1" noChangeArrowheads="1"/>
                     </pic:cNvPicPr>
@@ -1494,7 +1406,7 @@
       </m:oMath>
       <w:r>
         <w:rPr/>
-        <w:t xml:space="preserve"> can be also interpreted as cummulative SOC emissions or as SOC depth of mankind; whereas relative changes </w:t>
+        <w:t xml:space="preserve"> can be also interpreted as the SOC gap due to human cropping activities; whereas relative changes </w:t>
       </w:r>
       <w:r>
         <w:rPr/>
@@ -1533,7 +1445,7 @@
       </m:oMath>
       <w:r>
         <w:rPr/>
-        <w:t xml:space="preserve"> can be denoted as stock change factors as defined within the IPCC guidelines of 2006 (IPCC 2006).</w:t>
+        <w:t xml:space="preserve"> can be denoted as stock change factors as defined within the IPCC guidelines of 2006 (IPCC 2006). Note that the SOC gap is equivalent to the negated cumulative SOC emission ((Pugh et al. 2015)) also referred to as SOC debt ((Sanderman, Hengl, and Fiske 2017)) of human land use.</w:t>
       </w:r>
     </w:p>
     <w:p>
@@ -1541,10 +1453,12 @@
         <w:pStyle w:val="Heading3"/>
         <w:rPr/>
       </w:pPr>
-      <w:bookmarkStart w:id="5" w:name="initialisation-of-soc-pools"/>
-      <w:r>
-        <w:rPr/>
-        <w:t>Initialisation of SOC pools</w:t>
+      <w:bookmarkStart w:id="5" w:name="initialization-of-soc-pools"/>
+      <w:r>
+        <w:rPr/>
+        <w:t>1.1.4</w:t>
+        <w:tab/>
+        <w:t>Initialization of SOC pools</w:t>
       </w:r>
       <w:bookmarkEnd w:id="5"/>
     </w:p>
@@ -1555,7 +1469,359 @@
       </w:pPr>
       <w:r>
         <w:rPr/>
-        <w:t>To initialize all SOC sub-pools we assume that cropped land as well as natural vegetation are in a steady state for the specific configuration present within the initialization year 1961. We assume after a spin-up period of 15 years reliable results start from 1975 and improve over time, since dependency on the initial conditions will decrease.</w:t>
+        <w:t>To initialize all SOC sub-pools we assume that cropped land as well as natural vegetation are in a steady state for the specific configuration present within the initialization year 1961. We assume after a spin-up period of 15 years reliable results start from 1975 and improve over time, since dependency on the initial conditions decreases.</w:t>
+      </w:r>
+    </w:p>
+    <w:p>
+      <w:pPr>
+        <w:pStyle w:val="Heading2"/>
+        <w:rPr/>
+      </w:pPr>
+      <w:bookmarkStart w:id="6" w:name="sec%3Atier1"/>
+      <w:r>
+        <w:rPr/>
+        <w:t>1.2</w:t>
+        <w:tab/>
+        <w:t>SOC Stocks and Stock changes following Tier 1</w:t>
+      </w:r>
+      <w:bookmarkEnd w:id="6"/>
+    </w:p>
+    <w:p>
+      <w:pPr>
+        <w:pStyle w:val="FirstParagraph"/>
+        <w:rPr/>
+      </w:pPr>
+      <w:r>
+        <w:rPr/>
+        <w:t>Additionally, to the tier 2 approach of the refinement of IPCC guidelines vol. 4 (IPCC 2019) and the detailed analysis of management data coming with it, SOC changes can be estimated using the IPCC tier 1 approach of IPCC guidelines vol. 4 (IPCC (2006), IPCC (2019)). Here, stocks are calculated via stock change factors (</w:t>
+      </w:r>
+      <w:r>
+        <w:rPr/>
+      </w:r>
+      <m:oMath xmlns:m="http://schemas.openxmlformats.org/officeDocument/2006/math">
+        <m:sSup>
+          <m:e>
+            <m:r>
+              <w:rPr>
+                <w:rFonts w:ascii="Cambria Math" w:hAnsi="Cambria Math"/>
+              </w:rPr>
+              <m:t xml:space="preserve">F</m:t>
+            </m:r>
+          </m:e>
+          <m:sup>
+            <m:r>
+              <w:rPr>
+                <w:rFonts w:ascii="Cambria Math" w:hAnsi="Cambria Math"/>
+              </w:rPr>
+              <m:t xml:space="preserve">S</m:t>
+            </m:r>
+            <m:r>
+              <w:rPr>
+                <w:rFonts w:ascii="Cambria Math" w:hAnsi="Cambria Math"/>
+              </w:rPr>
+              <m:t xml:space="preserve">C</m:t>
+            </m:r>
+            <m:r>
+              <w:rPr>
+                <w:rFonts w:ascii="Cambria Math" w:hAnsi="Cambria Math"/>
+              </w:rPr>
+              <m:t xml:space="preserve">F</m:t>
+            </m:r>
+          </m:sup>
+        </m:sSup>
+      </m:oMath>
+      <w:r>
+        <w:rPr/>
+        <w:t xml:space="preserve">) given by the IPCC for the topsoil (0-30 cm) and based on observational data. </w:t>
+      </w:r>
+      <w:r>
+        <w:rPr/>
+      </w:r>
+      <m:oMath xmlns:m="http://schemas.openxmlformats.org/officeDocument/2006/math">
+        <m:sSup>
+          <m:e>
+            <m:r>
+              <w:rPr>
+                <w:rFonts w:ascii="Cambria Math" w:hAnsi="Cambria Math"/>
+              </w:rPr>
+              <m:t xml:space="preserve">F</m:t>
+            </m:r>
+          </m:e>
+          <m:sup>
+            <m:r>
+              <w:rPr>
+                <w:rFonts w:ascii="Cambria Math" w:hAnsi="Cambria Math"/>
+              </w:rPr>
+              <m:t xml:space="preserve">S</m:t>
+            </m:r>
+            <m:r>
+              <w:rPr>
+                <w:rFonts w:ascii="Cambria Math" w:hAnsi="Cambria Math"/>
+              </w:rPr>
+              <m:t xml:space="preserve">C</m:t>
+            </m:r>
+            <m:r>
+              <w:rPr>
+                <w:rFonts w:ascii="Cambria Math" w:hAnsi="Cambria Math"/>
+              </w:rPr>
+              <m:t xml:space="preserve">F</m:t>
+            </m:r>
+          </m:sup>
+        </m:sSup>
+      </m:oMath>
+      <w:r>
+        <w:rPr/>
+        <w:t xml:space="preserve"> are differentiated by different crop, management and input systems (here summarized under </w:t>
+      </w:r>
+      <w:r>
+        <w:rPr/>
+      </w:r>
+      <m:oMath xmlns:m="http://schemas.openxmlformats.org/officeDocument/2006/math">
+        <m:r>
+          <w:rPr>
+            <w:rFonts w:ascii="Cambria Math" w:hAnsi="Cambria Math"/>
+          </w:rPr>
+          <m:t xml:space="preserve">m</m:t>
+        </m:r>
+      </m:oMath>
+      <w:r>
+        <w:rPr/>
+        <w:t xml:space="preserve">) reflecting different dynamics under changed in- and outflows without explicitly tracking these. Moreover, </w:t>
+      </w:r>
+      <w:r>
+        <w:rPr/>
+      </w:r>
+      <m:oMath xmlns:m="http://schemas.openxmlformats.org/officeDocument/2006/math">
+        <m:sSup>
+          <m:e>
+            <m:r>
+              <w:rPr>
+                <w:rFonts w:ascii="Cambria Math" w:hAnsi="Cambria Math"/>
+              </w:rPr>
+              <m:t xml:space="preserve">F</m:t>
+            </m:r>
+          </m:e>
+          <m:sup>
+            <m:r>
+              <w:rPr>
+                <w:rFonts w:ascii="Cambria Math" w:hAnsi="Cambria Math"/>
+              </w:rPr>
+              <m:t xml:space="preserve">S</m:t>
+            </m:r>
+            <m:r>
+              <w:rPr>
+                <w:rFonts w:ascii="Cambria Math" w:hAnsi="Cambria Math"/>
+              </w:rPr>
+              <m:t xml:space="preserve">C</m:t>
+            </m:r>
+            <m:r>
+              <w:rPr>
+                <w:rFonts w:ascii="Cambria Math" w:hAnsi="Cambria Math"/>
+              </w:rPr>
+              <m:t xml:space="preserve">F</m:t>
+            </m:r>
+          </m:sup>
+        </m:sSup>
+      </m:oMath>
+      <w:r>
+        <w:rPr/>
+        <w:t xml:space="preserve"> vary for different climatic zones (</w:t>
+      </w:r>
+      <w:r>
+        <w:rPr/>
+      </w:r>
+      <m:oMath xmlns:m="http://schemas.openxmlformats.org/officeDocument/2006/math">
+        <m:r>
+          <w:rPr>
+            <w:rFonts w:ascii="Cambria Math" w:hAnsi="Cambria Math"/>
+          </w:rPr>
+          <m:t xml:space="preserve">c</m:t>
+        </m:r>
+      </m:oMath>
+      <w:r>
+        <w:rPr/>
+        <w:t>) specified by the IPCC (see 4.6). The actual SOC stocks as thus calculated based on a given reference SOC stock by</w:t>
+      </w:r>
+    </w:p>
+    <w:p>
+      <w:pPr>
+        <w:pStyle w:val="TextBody"/>
+        <w:rPr/>
+      </w:pPr>
+      <w:r>
+        <w:rPr/>
+        <w:drawing>
+          <wp:anchor behindDoc="0" distT="0" distB="0" distL="0" distR="0" simplePos="0" locked="0" layoutInCell="1" allowOverlap="1" relativeHeight="63">
+            <wp:simplePos x="0" y="0"/>
+            <wp:positionH relativeFrom="column">
+              <wp:posOffset>0</wp:posOffset>
+            </wp:positionH>
+            <wp:positionV relativeFrom="paragraph">
+              <wp:posOffset>95250</wp:posOffset>
+            </wp:positionV>
+            <wp:extent cx="5486400" cy="338455"/>
+            <wp:effectExtent l="0" t="0" r="0" b="0"/>
+            <wp:wrapSquare wrapText="bothSides"/>
+            <wp:docPr id="10" name="Image16" descr=""/>
+            <wp:cNvGraphicFramePr>
+              <a:graphicFrameLocks xmlns:a="http://schemas.openxmlformats.org/drawingml/2006/main" noChangeAspect="1"/>
+            </wp:cNvGraphicFramePr>
+            <a:graphic xmlns:a="http://schemas.openxmlformats.org/drawingml/2006/main">
+              <a:graphicData uri="http://schemas.openxmlformats.org/drawingml/2006/picture">
+                <pic:pic xmlns:pic="http://schemas.openxmlformats.org/drawingml/2006/picture">
+                  <pic:nvPicPr>
+                    <pic:cNvPr id="10" name="Image16" descr=""/>
+                    <pic:cNvPicPr>
+                      <a:picLocks noChangeAspect="1" noChangeArrowheads="1"/>
+                    </pic:cNvPicPr>
+                  </pic:nvPicPr>
+                  <pic:blipFill>
+                    <a:blip r:embed="rId11"/>
+                    <a:stretch>
+                      <a:fillRect/>
+                    </a:stretch>
+                  </pic:blipFill>
+                  <pic:spPr bwMode="auto">
+                    <a:xfrm>
+                      <a:off x="0" y="0"/>
+                      <a:ext cx="5486400" cy="338455"/>
+                    </a:xfrm>
+                    <a:prstGeom prst="rect">
+                      <a:avLst/>
+                    </a:prstGeom>
+                  </pic:spPr>
+                </pic:pic>
+              </a:graphicData>
+            </a:graphic>
+          </wp:anchor>
+        </w:drawing>
+      </w:r>
+    </w:p>
+    <w:p>
+      <w:pPr>
+        <w:pStyle w:val="FirstParagraph"/>
+        <w:rPr/>
+      </w:pPr>
+      <w:r>
+        <w:rPr/>
+        <w:t xml:space="preserve">with </w:t>
+      </w:r>
+      <w:r>
+        <w:rPr/>
+      </w:r>
+      <m:oMath xmlns:m="http://schemas.openxmlformats.org/officeDocument/2006/math">
+        <m:sSub>
+          <m:e>
+            <m:r>
+              <w:rPr>
+                <w:rFonts w:ascii="Cambria Math" w:hAnsi="Cambria Math"/>
+              </w:rPr>
+              <m:t xml:space="preserve">T</m:t>
+            </m:r>
+          </m:e>
+          <m:sub>
+            <m:r>
+              <w:rPr>
+                <w:rFonts w:ascii="Cambria Math" w:hAnsi="Cambria Math"/>
+              </w:rPr>
+              <m:t xml:space="preserve">c</m:t>
+            </m:r>
+            <m:r>
+              <w:rPr>
+                <w:rFonts w:ascii="Cambria Math" w:hAnsi="Cambria Math"/>
+              </w:rPr>
+              <m:t xml:space="preserve">,</m:t>
+            </m:r>
+            <m:r>
+              <w:rPr>
+                <w:rFonts w:ascii="Cambria Math" w:hAnsi="Cambria Math"/>
+              </w:rPr>
+              <m:t xml:space="preserve">i</m:t>
+            </m:r>
+          </m:sub>
+        </m:sSub>
+      </m:oMath>
+      <w:r>
+        <w:rPr/>
+        <w:t xml:space="preserve"> being the translation matrix for grid cells </w:t>
+      </w:r>
+      <w:r>
+        <w:rPr/>
+      </w:r>
+      <m:oMath xmlns:m="http://schemas.openxmlformats.org/officeDocument/2006/math">
+        <m:r>
+          <w:rPr>
+            <w:rFonts w:ascii="Cambria Math" w:hAnsi="Cambria Math"/>
+          </w:rPr>
+          <m:t xml:space="preserve">i</m:t>
+        </m:r>
+      </m:oMath>
+      <w:r>
+        <w:rPr/>
+        <w:t xml:space="preserve"> into corresponding climate zones </w:t>
+      </w:r>
+      <w:r>
+        <w:rPr/>
+      </w:r>
+      <m:oMath xmlns:m="http://schemas.openxmlformats.org/officeDocument/2006/math">
+        <m:r>
+          <w:rPr>
+            <w:rFonts w:ascii="Cambria Math" w:hAnsi="Cambria Math"/>
+          </w:rPr>
+          <m:t xml:space="preserve">c</m:t>
+        </m:r>
+      </m:oMath>
+      <w:r>
+        <w:rPr/>
+        <w:t xml:space="preserve">. For this analysis we use the default </w:t>
+      </w:r>
+      <w:r>
+        <w:rPr/>
+      </w:r>
+      <m:oMath xmlns:m="http://schemas.openxmlformats.org/officeDocument/2006/math">
+        <m:sSup>
+          <m:e>
+            <m:r>
+              <w:rPr>
+                <w:rFonts w:ascii="Cambria Math" w:hAnsi="Cambria Math"/>
+              </w:rPr>
+              <m:t xml:space="preserve">F</m:t>
+            </m:r>
+          </m:e>
+          <m:sup>
+            <m:r>
+              <w:rPr>
+                <w:rFonts w:ascii="Cambria Math" w:hAnsi="Cambria Math"/>
+              </w:rPr>
+              <m:t xml:space="preserve">S</m:t>
+            </m:r>
+            <m:r>
+              <w:rPr>
+                <w:rFonts w:ascii="Cambria Math" w:hAnsi="Cambria Math"/>
+              </w:rPr>
+              <m:t xml:space="preserve">C</m:t>
+            </m:r>
+            <m:r>
+              <w:rPr>
+                <w:rFonts w:ascii="Cambria Math" w:hAnsi="Cambria Math"/>
+              </w:rPr>
+              <m:t xml:space="preserve">F</m:t>
+            </m:r>
+          </m:sup>
+        </m:sSup>
+      </m:oMath>
+      <w:r>
+        <w:rPr/>
+        <w:t xml:space="preserve"> from the Tier 1 method of (IPCC 2006), and (IPCC 2019) as a comparison and consistency check for our more detailed budget approach.</w:t>
+      </w:r>
+    </w:p>
+    <w:p>
+      <w:pPr>
+        <w:pStyle w:val="Normal"/>
+        <w:rPr/>
+      </w:pPr>
+      <w:r>
+        <w:rPr/>
       </w:r>
       <w:r>
         <w:br w:type="page"/>
@@ -1566,12 +1832,14 @@
         <w:pStyle w:val="Heading2"/>
         <w:rPr/>
       </w:pPr>
-      <w:bookmarkStart w:id="6" w:name="sec%253Aagrimanagement"/>
-      <w:r>
-        <w:rPr/>
+      <w:bookmarkStart w:id="7" w:name="sec%3Aagrimanagement"/>
+      <w:r>
+        <w:rPr/>
+        <w:t>1.3</w:t>
+        <w:tab/>
         <w:t>Agricultural management data on 0.5 degree resolution</w:t>
       </w:r>
-      <w:bookmarkEnd w:id="6"/>
+      <w:bookmarkEnd w:id="7"/>
     </w:p>
     <w:p>
       <w:pPr>
@@ -1588,12 +1856,14 @@
         <w:pStyle w:val="Heading3"/>
         <w:rPr/>
       </w:pPr>
-      <w:bookmarkStart w:id="7" w:name="sec%253Alanduse"/>
-      <w:r>
-        <w:rPr/>
-        <w:t>Landuse and Landuse Change</w:t>
-      </w:r>
-      <w:bookmarkEnd w:id="7"/>
+      <w:bookmarkStart w:id="8" w:name="sec%3Alanduse"/>
+      <w:r>
+        <w:rPr/>
+        <w:t>1.3.1</w:t>
+        <w:tab/>
+        <w:t>Land use and Land-use change</w:t>
+      </w:r>
+      <w:bookmarkEnd w:id="8"/>
     </w:p>
     <w:p>
       <w:pPr>
@@ -1610,12 +1880,14 @@
         <w:pStyle w:val="Heading3"/>
         <w:rPr/>
       </w:pPr>
-      <w:bookmarkStart w:id="8" w:name="sec%253Aresidues"/>
-      <w:r>
-        <w:rPr/>
+      <w:bookmarkStart w:id="9" w:name="sec%3Aresidues"/>
+      <w:r>
+        <w:rPr/>
+        <w:t>1.3.2</w:t>
+        <w:tab/>
         <w:t>Crop and Crop Residues Production</w:t>
       </w:r>
-      <w:bookmarkEnd w:id="8"/>
+      <w:bookmarkEnd w:id="9"/>
     </w:p>
     <w:p>
       <w:pPr>
@@ -1636,7 +1908,7 @@
       </w:pPr>
       <w:r>
         <w:rPr/>
-        <w:t>Using half-degree yield data from LPJmL (Schaphoff et al. 2018) as well as half-degree cropland patterns (see 1.2.1) we compile crop group specific half-degree production patterns. We calibrate cellular yields with a country-level calibration factor for each crop group to meet historical FAOSTAT production (FAOSTAT 2016). Note that by using physical cropland areas we account for multiple crop harvest events as well as for fallows.</w:t>
+        <w:t>Using half-degree yield data from LPJmL (Schaphoff et al. 2018) as well as half-degree cropland patterns (see 1.3.1) we compile crop group specific half-degree production patterns. We calibrate cellular yields with a country-level calibration factor for each crop group to meet historical FAOSTAT production (FAOSTAT 2016). Note that by using physical cropland areas we account for multiple crop harvest events as well as for fallows.</w:t>
       </w:r>
     </w:p>
     <w:p>
@@ -1775,7 +2047,7 @@
       </m:oMath>
       <w:r>
         <w:rPr/>
-        <w:t>) specific harvest indices (</w:t>
+        <w:t>) specific harvest index values (</w:t>
       </w:r>
       <w:r>
         <w:rPr/>
@@ -1828,7 +2100,7 @@
       <w:r>
         <w:rPr/>
         <w:drawing>
-          <wp:anchor behindDoc="0" distT="0" distB="0" distL="0" distR="0" simplePos="0" locked="0" layoutInCell="1" allowOverlap="1" relativeHeight="11">
+          <wp:anchor behindDoc="0" distT="0" distB="0" distL="0" distR="0" simplePos="0" locked="0" layoutInCell="1" allowOverlap="1" relativeHeight="64">
             <wp:simplePos x="0" y="0"/>
             <wp:positionH relativeFrom="column">
               <wp:posOffset>0</wp:posOffset>
@@ -1838,8 +2110,8 @@
             </wp:positionV>
             <wp:extent cx="5486400" cy="438150"/>
             <wp:effectExtent l="0" t="0" r="0" b="0"/>
-            <wp:wrapSquare wrapText="largest"/>
-            <wp:docPr id="10" name="Image12" descr=""/>
+            <wp:wrapSquare wrapText="bothSides"/>
+            <wp:docPr id="11" name="Image17" descr=""/>
             <wp:cNvGraphicFramePr>
               <a:graphicFrameLocks xmlns:a="http://schemas.openxmlformats.org/drawingml/2006/main" noChangeAspect="1"/>
             </wp:cNvGraphicFramePr>
@@ -1847,13 +2119,13 @@
               <a:graphicData uri="http://schemas.openxmlformats.org/drawingml/2006/picture">
                 <pic:pic xmlns:pic="http://schemas.openxmlformats.org/drawingml/2006/picture">
                   <pic:nvPicPr>
-                    <pic:cNvPr id="10" name="Image12" descr=""/>
+                    <pic:cNvPr id="11" name="Image17" descr=""/>
                     <pic:cNvPicPr>
                       <a:picLocks noChangeAspect="1" noChangeArrowheads="1"/>
                     </pic:cNvPicPr>
                   </pic:nvPicPr>
                   <pic:blipFill>
-                    <a:blip r:embed="rId11"/>
+                    <a:blip r:embed="rId12"/>
                     <a:stretch>
                       <a:fillRect/>
                     </a:stretch>
@@ -1881,17 +2153,7 @@
       </w:pPr>
       <w:r>
         <w:rPr/>
-        <w:t>Following the IPCC guidelines, we split the harvest index into a yield and an area dependend fraction (IPCC 2006). Note that deviating from (Bodirsky et al. 2012) we use harvested instead of physical crop area to account for increased residue biomass due to multiple cropping and decreased amounts on fallow land. We assume that all BGR are recycled to the soil, whereas AGR can be burned or harvested for other purposes such as feeding animals (</w:t>
-      </w:r>
-      <w:r>
-        <w:rPr>
-          <w:b/>
-        </w:rPr>
-        <w:t>???</w:t>
-      </w:r>
-      <w:r>
-        <w:rPr/>
-        <w:t>), fuel or for material use.</w:t>
+        <w:t>Following the IPCC guidelines, we split the harvest index into a yield and an area dependent fraction (IPCC 2006). Note that deviating from (Bodirsky et al. 2012) we use harvested instead of physical crop area to account for increased residue biomass due to multiple cropping and decreased amounts on fallow land. We assume that all BGR are recycled to the soil, whereas AGR can be burned or harvested for other purposes such as feeding animals (Weindl et al. 2017), fuel or for material use.</w:t>
       </w:r>
     </w:p>
     <w:p>
@@ -1913,17 +2175,7 @@
       </w:pPr>
       <w:r>
         <w:rPr/>
-        <w:t>A fixed share of the AGR is assumed to be burned on field depending on the per-capita income of the country. Following (</w:t>
-      </w:r>
-      <w:r>
-        <w:rPr>
-          <w:b/>
-        </w:rPr>
-        <w:t>???</w:t>
-      </w:r>
-      <w:r>
-        <w:rPr/>
-        <w:t>)) we assume 25% burn share for low-income countries according to worldbank definitions (</w:t>
+        <w:t>A fixed share of the AGR is assumed to be burned on field depending on the per-capita income of the country. Following (Smil 1999)) we assume 25% burn share for low-income countries according to World Bank definitions (</w:t>
       </w:r>
       <w:r>
         <w:rPr/>
@@ -1944,7 +2196,19 @@
               <w:rPr>
                 <w:rFonts w:ascii="Cambria Math" w:hAnsi="Cambria Math"/>
               </w:rPr>
-              <m:t xml:space="preserve">USD</m:t>
+              <m:t xml:space="preserve">U</m:t>
+            </m:r>
+            <m:r>
+              <w:rPr>
+                <w:rFonts w:ascii="Cambria Math" w:hAnsi="Cambria Math"/>
+              </w:rPr>
+              <m:t xml:space="preserve">S</m:t>
+            </m:r>
+            <m:r>
+              <w:rPr>
+                <w:rFonts w:ascii="Cambria Math" w:hAnsi="Cambria Math"/>
+              </w:rPr>
+              <m:t xml:space="preserve">D</m:t>
             </m:r>
           </m:num>
           <m:den>
@@ -1952,19 +2216,31 @@
               <w:rPr>
                 <w:rFonts w:ascii="Cambria Math" w:hAnsi="Cambria Math"/>
               </w:rPr>
-              <m:t xml:space="preserve">yr</m:t>
-            </m:r>
-            <m:r>
-              <w:rPr>
-                <w:rFonts w:ascii="Cambria Math" w:hAnsi="Cambria Math"/>
-              </w:rPr>
-              <m:t xml:space="preserve">∗</m:t>
-            </m:r>
-            <m:r>
-              <w:rPr>
-                <w:rFonts w:ascii="Cambria Math" w:hAnsi="Cambria Math"/>
-              </w:rPr>
-              <m:t xml:space="preserve">cap</m:t>
+              <m:t xml:space="preserve">y</m:t>
+            </m:r>
+            <m:r>
+              <w:rPr>
+                <w:rFonts w:ascii="Cambria Math" w:hAnsi="Cambria Math"/>
+              </w:rPr>
+              <m:t xml:space="preserve">r</m:t>
+            </m:r>
+            <m:r>
+              <w:rPr>
+                <w:rFonts w:ascii="Cambria Math" w:hAnsi="Cambria Math"/>
+              </w:rPr>
+              <m:t xml:space="preserve">c</m:t>
+            </m:r>
+            <m:r>
+              <w:rPr>
+                <w:rFonts w:ascii="Cambria Math" w:hAnsi="Cambria Math"/>
+              </w:rPr>
+              <m:t xml:space="preserve">a</m:t>
+            </m:r>
+            <m:r>
+              <w:rPr>
+                <w:rFonts w:ascii="Cambria Math" w:hAnsi="Cambria Math"/>
+              </w:rPr>
+              <m:t xml:space="preserve">p</m:t>
             </m:r>
           </m:den>
         </m:f>
@@ -2065,25 +2341,7 @@
       </w:pPr>
       <w:r>
         <w:rPr/>
-        <w:t>We compile out of our 17 crop groups, three residue groups (straw, high-lignin and low-lignin residues) with additional demand for other purposes and one residue with no double use (see 4.3). Residue feed demand for five different livestock groups is based on country- and residue-group-specific feed baskets (see (</w:t>
-      </w:r>
-      <w:r>
-        <w:rPr>
-          <w:b/>
-        </w:rPr>
-        <w:t>???</w:t>
-      </w:r>
-      <w:r>
-        <w:rPr/>
-        <w:t xml:space="preserve">)), taking available AGR biomass as well as livestock productivity into account. We estimate, for low-income countries, a material-use share for straw residues of 5% and a fuel-share of 10% for all used residues groups in low-income countries. For high-income countries, no withdrawal for material or fuel use is assumend, and middle-income countries use shares are linearly interpolated based on per-capita income. The remaining AGR as well as all BGR are assumend to be recycled to the soil. We limit high recycling shares at </w:t>
-      </w:r>
-      <w:r>
-        <w:rPr/>
-        <w:t>10 tC/ha</w:t>
-      </w:r>
-      <w:r>
-        <w:rPr/>
-        <w:t xml:space="preserve"> to correct for outliers.</w:t>
+        <w:t>We compile out of our 17 crop groups, three residue groups (straw, high-lignin and low-lignin residues) with additional demand for other purposes and one residue with no double use (see 4.3). Residue feed demand for five different livestock groups is based on country- and residue-group-specific feed baskets (see (Weindl et al. 2017)), taking available AGR biomass as well as livestock productivity into account. We estimate, for low-income countries, a material-use share for straw residues of 5% and a fuel-share of 10% for all used residues groups in low-income countries. For high-income countries, no withdrawal for material or fuel use is assumed, and middle-income countries use shares are linearly interpolated based on per-capita income. The remaining AGR as well as all BGR are expected to be recycled to the soil. We limit high recycling shares at $10\tfrac{\unit{tC}}{\unit{ha}}$ to correct for outliers.</w:t>
       </w:r>
     </w:p>
     <w:p>
@@ -2113,12 +2371,14 @@
         <w:pStyle w:val="Heading3"/>
         <w:rPr/>
       </w:pPr>
-      <w:bookmarkStart w:id="9" w:name="sec%253Alivstmanure"/>
-      <w:r>
-        <w:rPr/>
+      <w:bookmarkStart w:id="10" w:name="sec%3Alivstmanure"/>
+      <w:r>
+        <w:rPr/>
+        <w:t>1.3.3</w:t>
+        <w:tab/>
         <w:t>Livestock Distribution and Manure Excretion</w:t>
       </w:r>
-      <w:bookmarkEnd w:id="9"/>
+      <w:bookmarkEnd w:id="10"/>
     </w:p>
     <w:p>
       <w:pPr>
@@ -2143,17 +2403,7 @@
       </w:r>
       <w:r>
         <w:rPr/>
-        <w:t xml:space="preserve"> To disaggregate country level FAOSTAT livestock production values to the half-degree scale, we use the following rule-based assumptions, drawing from the approach of (Robinson et al. 2014), and uses feed basket assumptions based on a revised methodology from (</w:t>
-      </w:r>
-      <w:r>
-        <w:rPr>
-          <w:b/>
-        </w:rPr>
-        <w:t>???</w:t>
-      </w:r>
-      <w:r>
-        <w:rPr/>
-        <w:t>). We differentiate between ruminant and monogastric systems, as well as extensive and intensive systems. For ruminants, we assume that livestock is located where the production of feed occurs. We distingush between grazed pasture, which is converted into livestock products from extensive systems; and all other (crop-based) feeds, which we consider to be consumend in intensive systems. For poultry, egg and monogastric meat production we use the per-capita income of the country to divide between intensive and extensive production systems. For low-income countries, we assume extensive production systems. We locate them according to the share of built-up areas based on the idea that these animals are held in subsistence or small-holder farming systems with a high labour per animal ratio. Intensive production associated with higher income countries, is distributed within a country using again share of crop-based feed production, assuming that feed availability is the most driving factor for livestock location.</w:t>
+        <w:t xml:space="preserve"> To disaggregate country level FAOSTAT livestock production values to the half-degree scale, we use the following rule-based assumptions, drawing from the approach of (Robinson et al. 2014), and uses feed basket assumptions based on a revised methodology from (Weindl et al. 2017). We differentiate between ruminant and monogastric systems, as well as extensive and intensive systems. For ruminants, we assume that livestock is located where the production of feed occurs. We distinguish between grazed pasture, which is converted into livestock products from extensive systems; and all other (crop-based) feeds, which we consider to be consumed in intensive systems. For poultry, egg and monogastric meat production we use the per-capita income of the country to divide between intensive and extensive production systems. For low-income countries, we assume extensive production systems. We locate them according to the share of built-up areas based on the idea that these animals are held in subsistence or small-holder farming systems with a high labor per animal ratio. Intensive production associated with higher income countries, is distributed within a country using again share of crop-based feed production, assuming that feed availability is the most driving factor for livestock location.</w:t>
       </w:r>
     </w:p>
     <w:p>
@@ -2169,27 +2419,7 @@
       </w:r>
       <w:r>
         <w:rPr/>
-        <w:t xml:space="preserve"> Manure production and management is based on a revised methodology of (Bodirsky et al. 2012) and is presented here due to its central role in soil carbon modelling. Based on the gridded livestock distribution we calculate excretions by estimating the nitrogen balance of the livestock system on the basis of comprehensive livestock feed baskets (</w:t>
-      </w:r>
-      <w:r>
-        <w:rPr>
-          <w:b/>
-        </w:rPr>
-        <w:t>???</w:t>
-      </w:r>
-      <w:r>
-        <w:rPr/>
-        <w:t>), assuming that all nitrogen in protein feed intake, minus the nitrogen in the slaughter mass, is excreted. Carbon in excreted manure is estimated by applying fixed C:N ratios (given by (IPCC 2019)). Depending on the feed system we assume manure to be handled in four different ways: All manure orginated from pasture feed intake is excreted directly to pastures and rangelands (pasture grazing), deducting manure collected as fuel. Manure fuel shares are estimated using IPCC default values (</w:t>
-      </w:r>
-      <w:r>
-        <w:rPr>
-          <w:b/>
-        </w:rPr>
-        <w:t>???</w:t>
-      </w:r>
-      <w:r>
-        <w:rPr/>
-        <w:t>). Whereas for low-income countries, we adopt a share of 25% of crop residues in feed intake directly consumend and excreted on crop fields (stubble grazing), we do not consider any stubble grazing in high-income countries; middle-income countries see linearly interpolated shares depending on their per-capita income. For all other feed items we assume the manure to be stored in animal waste management systems associated with livestock housing. To estimate the carbon actually recycled to the soil, we account for carbon losses during storage and recycling shares in different animal waste management and grazing systems. Whereas we assume no losses for pasture and stubble grazing, we consider that the manure collected as fuel is not recycled. For manure stored in different animal waste management systems we compiled carbon loss rates partly depending on the nitrogen loss rates as specified in (Bodirsky et al. 2012) (see 4.5). We limit high application shares at 10 tC/ha to correct for outliers.</w:t>
+        <w:t xml:space="preserve"> Manure production and management is based on a revised methodology of (Bodirsky et al. 2012) and is presented here due to its central role in soil carbon modelling. Based on the gridded livestock distribution we calculate excretions by estimating the nitrogen balance of the livestock system on the basis of comprehensive livestock feed baskets (Weindl et al. 2017), assuming that all nitrogen in protein feed intake, minus the nitrogen in the slaughter mass, is excreted. Carbon in excreted manure is estimated by applying fixed C:N ratios (given by (IPCC 2019)). Depending on the feed system we assume manure to be handled in four different ways: All manure originated from pasture feed intake is excreted directly to pastures and rangelands (pasture grazing), deducting manure collected as fuel. Manure fuel shares are estimated using IPCC default values (IPCC 2006). Whereas for low-income countries, we adopt a share of 25% of crop residues in feed intake directly consumed and excreted on crop fields (stubble grazing), we do not consider any stubble grazing in high-income countries; middle-income countries see linearly interpolated shares depending on their per-capita income. For all other feed items we assume the manure to be stored in animal waste management systems associated with livestock housing. To estimate the carbon actually recycled to the soil, we account for carbon losses during storage and recycling shares in different animal waste management and grazing systems. Whereas we assume no losses for pasture and stubble grazing, we consider that the manure collected as fuel is not recycled. For manure stored in different animal waste management systems we compiled carbon loss rates partly depending on the nitrogen loss rates as specified in (Bodirsky et al. 2012) (see 4.5). We limit high application shares at $10\tfrac{\unit{tC}}{\unit{ha}}$ to correct for outliers.</w:t>
       </w:r>
     </w:p>
     <w:p>
@@ -2197,12 +2427,14 @@
         <w:pStyle w:val="Heading3"/>
         <w:rPr/>
       </w:pPr>
-      <w:bookmarkStart w:id="10" w:name="sec%253Airrigation"/>
-      <w:r>
-        <w:rPr/>
+      <w:bookmarkStart w:id="11" w:name="sec%3Airrigation"/>
+      <w:r>
+        <w:rPr/>
+        <w:t>1.3.4</w:t>
+        <w:tab/>
         <w:t>Irrigation</w:t>
       </w:r>
-      <w:bookmarkEnd w:id="10"/>
+      <w:bookmarkEnd w:id="11"/>
     </w:p>
     <w:p>
       <w:pPr>
@@ -2211,7 +2443,7 @@
       </w:pPr>
       <w:r>
         <w:rPr/>
-        <w:t>We use irrigation area shares to modify the water effect on decomposition by weighting the irrigated and rainfed water factors based on these shares. The LUH2v2 data set provides irrigated fractions for their cropland subcategories. We apply aggregated area shares, leading to the same impact of irrigation on all of our crop groups. Moreover we assume the irrigation effect to be present for all 12 months of a year in grid cells, that has been marked as irrigated.</w:t>
+        <w:t>We use irrigation area shares to modify the water effect on decomposition by weighting the irrigated and rainfed water factors based on these shares. The LUH2v2 (Hurtt et al. 2020) data set provides irrigated fractions for their cropland subcategories. We apply aggregated area shares, leading to the same impact of irrigation on all of our crop groups. Moreover, we assume the irrigation effect to be present for all 12 months of a year in grid cells, that has been marked as irrigated.</w:t>
       </w:r>
     </w:p>
     <w:p>
@@ -2219,12 +2451,14 @@
         <w:pStyle w:val="Heading3"/>
         <w:rPr/>
       </w:pPr>
-      <w:bookmarkStart w:id="11" w:name="sec%253Atillage"/>
-      <w:r>
-        <w:rPr/>
+      <w:bookmarkStart w:id="12" w:name="sec%3Atillage"/>
+      <w:r>
+        <w:rPr/>
+        <w:t>1.3.5</w:t>
+        <w:tab/>
         <w:t>Tillage</w:t>
       </w:r>
-      <w:bookmarkEnd w:id="11"/>
+      <w:bookmarkEnd w:id="12"/>
     </w:p>
     <w:p>
       <w:pPr>
@@ -2233,7 +2467,31 @@
       </w:pPr>
       <w:r>
         <w:rPr/>
-        <w:t>To account for the distribution of tillage of the three tillage types specfied by the IPCC - full tillage, reduced tillage and no tillage -, we assume that all natural land and pastures are not tilled, whereas annual crops are under full and perennials under reduced tillage. This rule is based on the approach of (Porwollik et al. 2018), but neglects the (less common) adoption of no-tillage farming on agricultural land.</w:t>
+        <w:t xml:space="preserve">To account for the distribution of tillage to the three different tillage types specified by the IPCC – full tillage, reduced tillage and no tillage –, we assume that all natural land and pastures are not tilled, whereas as default annual crops are under full and perennials under reduced tillage. Furthermore, we assume no tillage in cropland cells specified as no tillage cell based on the historic global gridded tillage data set from (Porwollik et al. 2018). This data set is extended by to the period of 1974-2010 by combining country-level data on conservation agriculture area values from AQUASTAT (FAO, 2016) and LUH2 crop areas together with the methodology of (Porwollik et al. 2018) to identify potential no tillage cells. </w:t>
+      </w:r>
+    </w:p>
+    <w:p>
+      <w:pPr>
+        <w:pStyle w:val="Heading1"/>
+        <w:rPr/>
+      </w:pPr>
+      <w:bookmarkStart w:id="13" w:name="results"/>
+      <w:r>
+        <w:rPr/>
+        <w:t>2</w:t>
+        <w:tab/>
+        <w:t>Results</w:t>
+      </w:r>
+      <w:bookmarkEnd w:id="13"/>
+    </w:p>
+    <w:p>
+      <w:pPr>
+        <w:pStyle w:val="FirstParagraph"/>
+        <w:rPr/>
+      </w:pPr>
+      <w:r>
+        <w:rPr/>
+        <w:t>We present simulation results of our SOC budget focusing on cropland areas for the year 2010 as well as global trends of SOC stock changes for the period from 1975 to 2010.</w:t>
       </w:r>
     </w:p>
     <w:p>
@@ -2241,151 +2499,27 @@
         <w:pStyle w:val="Heading2"/>
         <w:rPr/>
       </w:pPr>
-      <w:bookmarkStart w:id="12" w:name="sec%253Atier1"/>
-      <w:r>
-        <w:rPr/>
-        <w:t>SOC Stocks and Stock changes following Tier 1</w:t>
-      </w:r>
-      <w:bookmarkEnd w:id="12"/>
-    </w:p>
-    <w:p>
-      <w:pPr>
-        <w:pStyle w:val="FirstParagraph"/>
-        <w:rPr/>
-      </w:pPr>
-      <w:r>
-        <w:rPr/>
-        <w:t xml:space="preserve">Additionally to the tier 2 approach of the refinement of IPCC guidelines vol. 4 (IPCC 2019) and the detailed analysis of management data coming with it, SOC changes can be estimated using the IPCC tier 1 approach of IPCC guidelines vol. 4 (IPCC (2006), IPCC (2019)). Here, stocks are calculated via stock change factors (F^{SCF}) given by the IPCC for the topsoil (0-30 cm) and based on observational data. </w:t>
-      </w:r>
-      <w:r>
-        <w:rPr/>
-      </w:r>
-      <m:oMath xmlns:m="http://schemas.openxmlformats.org/officeDocument/2006/math">
-        <m:sSup>
-          <m:e>
-            <m:r>
-              <w:rPr>
-                <w:rFonts w:ascii="Cambria Math" w:hAnsi="Cambria Math"/>
-              </w:rPr>
-              <m:t xml:space="preserve">F</m:t>
-            </m:r>
-          </m:e>
-          <m:sup>
-            <m:r>
-              <w:rPr>
-                <w:rFonts w:ascii="Cambria Math" w:hAnsi="Cambria Math"/>
-              </w:rPr>
-              <m:t xml:space="preserve">S</m:t>
-            </m:r>
-            <m:r>
-              <w:rPr>
-                <w:rFonts w:ascii="Cambria Math" w:hAnsi="Cambria Math"/>
-              </w:rPr>
-              <m:t xml:space="preserve">C</m:t>
-            </m:r>
-            <m:r>
-              <w:rPr>
-                <w:rFonts w:ascii="Cambria Math" w:hAnsi="Cambria Math"/>
-              </w:rPr>
-              <m:t xml:space="preserve">F</m:t>
-            </m:r>
-          </m:sup>
-        </m:sSup>
-      </m:oMath>
-      <w:r>
-        <w:rPr/>
-        <w:t xml:space="preserve"> are differentiated by different crop, management and input systems (here summarized under </w:t>
-      </w:r>
-      <w:r>
-        <w:rPr/>
-      </w:r>
-      <m:oMath xmlns:m="http://schemas.openxmlformats.org/officeDocument/2006/math">
-        <m:r>
-          <w:rPr>
-            <w:rFonts w:ascii="Cambria Math" w:hAnsi="Cambria Math"/>
-          </w:rPr>
-          <m:t xml:space="preserve">m</m:t>
-        </m:r>
-      </m:oMath>
-      <w:r>
-        <w:rPr/>
-        <w:t xml:space="preserve">) reflecting different dynamics under changed in- and outflows without explicitly tracking these. Moreover </w:t>
-      </w:r>
-      <w:r>
-        <w:rPr/>
-      </w:r>
-      <m:oMath xmlns:m="http://schemas.openxmlformats.org/officeDocument/2006/math">
-        <m:sSup>
-          <m:e>
-            <m:r>
-              <w:rPr>
-                <w:rFonts w:ascii="Cambria Math" w:hAnsi="Cambria Math"/>
-              </w:rPr>
-              <m:t xml:space="preserve">F</m:t>
-            </m:r>
-          </m:e>
-          <m:sup>
-            <m:r>
-              <w:rPr>
-                <w:rFonts w:ascii="Cambria Math" w:hAnsi="Cambria Math"/>
-              </w:rPr>
-              <m:t xml:space="preserve">S</m:t>
-            </m:r>
-            <m:r>
-              <w:rPr>
-                <w:rFonts w:ascii="Cambria Math" w:hAnsi="Cambria Math"/>
-              </w:rPr>
-              <m:t xml:space="preserve">C</m:t>
-            </m:r>
-            <m:r>
-              <w:rPr>
-                <w:rFonts w:ascii="Cambria Math" w:hAnsi="Cambria Math"/>
-              </w:rPr>
-              <m:t xml:space="preserve">F</m:t>
-            </m:r>
-          </m:sup>
-        </m:sSup>
-      </m:oMath>
-      <w:r>
-        <w:rPr/>
-        <w:t xml:space="preserve"> vary for different climatic zones (</w:t>
-      </w:r>
-      <w:r>
-        <w:rPr/>
-      </w:r>
-      <m:oMath xmlns:m="http://schemas.openxmlformats.org/officeDocument/2006/math">
-        <m:r>
-          <w:rPr>
-            <w:rFonts w:ascii="Cambria Math" w:hAnsi="Cambria Math"/>
-          </w:rPr>
-          <m:t xml:space="preserve">c</m:t>
-        </m:r>
-      </m:oMath>
-      <w:r>
-        <w:rPr/>
-        <w:t>) specified by the IPCC (see 4.6). The actual SOC stocks as thus calulated based on a given reference SOC stock by</w:t>
-      </w:r>
-    </w:p>
-    <w:p>
-      <w:pPr>
-        <w:pStyle w:val="TextBody"/>
+      <w:bookmarkStart w:id="14" w:name="soc-distribution-and-depletion"/>
+      <w:r>
+        <w:rPr/>
+        <w:t>2.1</w:t>
+        <w:tab/>
+        <w:t>SOC distribution and depletion</w:t>
+      </w:r>
+      <w:bookmarkEnd w:id="14"/>
+    </w:p>
+    <w:p>
+      <w:pPr>
+        <w:pStyle w:val="CaptionedFigure"/>
         <w:rPr/>
       </w:pPr>
       <w:r>
         <w:rPr/>
         <w:drawing>
-          <wp:anchor behindDoc="0" distT="0" distB="0" distL="0" distR="0" simplePos="0" locked="0" layoutInCell="1" allowOverlap="1" relativeHeight="59">
-            <wp:simplePos x="0" y="0"/>
-            <wp:positionH relativeFrom="column">
-              <wp:posOffset>0</wp:posOffset>
-            </wp:positionH>
-            <wp:positionV relativeFrom="paragraph">
-              <wp:posOffset>95250</wp:posOffset>
-            </wp:positionV>
-            <wp:extent cx="5486400" cy="338455"/>
+          <wp:inline distT="0" distB="0" distL="114935" distR="114935">
+            <wp:extent cx="5334000" cy="3732530"/>
             <wp:effectExtent l="0" t="0" r="0" b="0"/>
-            <wp:wrapSquare wrapText="largest"/>
-            <wp:docPr id="11" name="Image13" descr=""/>
+            <wp:docPr id="12" name="Picture" descr="Figure 2.1: (a): Distribution of total global SOC stocks on cropland shows high carbon stocks in high yielding areas. (b): The SOC debt is decreasing over time, meaning net SOC gains on global croplands over the last decades. (c)+(d): Absolute (c) and relative (d) SOC stocks compared to a potential natural state showing different hot spots of SOC dynamics. Whereas the absolute losses might be in temperate dry regions, relative losses are more prominent in tropical moist areas."/>
             <wp:cNvGraphicFramePr>
               <a:graphicFrameLocks xmlns:a="http://schemas.openxmlformats.org/drawingml/2006/main" noChangeAspect="1"/>
             </wp:cNvGraphicFramePr>
@@ -2393,13 +2527,13 @@
               <a:graphicData uri="http://schemas.openxmlformats.org/drawingml/2006/picture">
                 <pic:pic xmlns:pic="http://schemas.openxmlformats.org/drawingml/2006/picture">
                   <pic:nvPicPr>
-                    <pic:cNvPr id="11" name="Image13" descr=""/>
+                    <pic:cNvPr id="12" name="Picture" descr="Figure 2.1: (a): Distribution of total global SOC stocks on cropland shows high carbon stocks in high yielding areas. (b): The SOC debt is decreasing over time, meaning net SOC gains on global croplands over the last decades. (c)+(d): Absolute (c) and relative (d) SOC stocks compared to a potential natural state showing different hot spots of SOC dynamics. Whereas the absolute losses might be in temperate dry regions, relative losses are more prominent in tropical moist areas."/>
                     <pic:cNvPicPr>
                       <a:picLocks noChangeAspect="1" noChangeArrowheads="1"/>
                     </pic:cNvPicPr>
                   </pic:nvPicPr>
                   <pic:blipFill>
-                    <a:blip r:embed="rId12"/>
+                    <a:blip r:embed="rId13"/>
                     <a:stretch>
                       <a:fillRect/>
                     </a:stretch>
@@ -2407,7 +2541,7 @@
                   <pic:spPr bwMode="auto">
                     <a:xfrm>
                       <a:off x="0" y="0"/>
-                      <a:ext cx="5486400" cy="338455"/>
+                      <a:ext cx="5334000" cy="3732530"/>
                     </a:xfrm>
                     <a:prstGeom prst="rect">
                       <a:avLst/>
@@ -2416,87 +2550,28 @@
                 </pic:pic>
               </a:graphicData>
             </a:graphic>
-          </wp:anchor>
+          </wp:inline>
         </w:drawing>
       </w:r>
     </w:p>
     <w:p>
       <w:pPr>
-        <w:pStyle w:val="FirstParagraph"/>
-        <w:rPr/>
-      </w:pPr>
-      <w:r>
-        <w:rPr/>
-        <w:t xml:space="preserve">with </w:t>
-      </w:r>
-      <w:r>
-        <w:rPr/>
-      </w:r>
-      <m:oMath xmlns:m="http://schemas.openxmlformats.org/officeDocument/2006/math">
-        <m:sSub>
-          <m:e>
-            <m:r>
-              <w:rPr>
-                <w:rFonts w:ascii="Cambria Math" w:hAnsi="Cambria Math"/>
-              </w:rPr>
-              <m:t xml:space="preserve">T</m:t>
-            </m:r>
-          </m:e>
-          <m:sub>
-            <m:r>
-              <w:rPr>
-                <w:rFonts w:ascii="Cambria Math" w:hAnsi="Cambria Math"/>
-              </w:rPr>
-              <m:t xml:space="preserve">c</m:t>
-            </m:r>
-            <m:r>
-              <w:rPr>
-                <w:rFonts w:ascii="Cambria Math" w:hAnsi="Cambria Math"/>
-              </w:rPr>
-              <m:t xml:space="preserve">,</m:t>
-            </m:r>
-            <m:r>
-              <w:rPr>
-                <w:rFonts w:ascii="Cambria Math" w:hAnsi="Cambria Math"/>
-              </w:rPr>
-              <m:t xml:space="preserve">i</m:t>
-            </m:r>
-          </m:sub>
-        </m:sSub>
-      </m:oMath>
-      <w:r>
-        <w:rPr/>
-        <w:t xml:space="preserve"> being the translation matrix for grid cells </w:t>
-      </w:r>
-      <w:r>
-        <w:rPr/>
-      </w:r>
-      <m:oMath xmlns:m="http://schemas.openxmlformats.org/officeDocument/2006/math">
-        <m:r>
-          <w:rPr>
-            <w:rFonts w:ascii="Cambria Math" w:hAnsi="Cambria Math"/>
-          </w:rPr>
-          <m:t xml:space="preserve">i</m:t>
-        </m:r>
-      </m:oMath>
-      <w:r>
-        <w:rPr/>
-        <w:t xml:space="preserve"> into corresponding climate zones </w:t>
-      </w:r>
-      <w:r>
-        <w:rPr/>
-      </w:r>
-      <m:oMath xmlns:m="http://schemas.openxmlformats.org/officeDocument/2006/math">
-        <m:r>
-          <w:rPr>
-            <w:rFonts w:ascii="Cambria Math" w:hAnsi="Cambria Math"/>
-          </w:rPr>
-          <m:t xml:space="preserve">c</m:t>
-        </m:r>
-      </m:oMath>
-      <w:r>
-        <w:rPr/>
-        <w:t xml:space="preserve">. For this analysis we use the default </w:t>
+        <w:pStyle w:val="ImageCaption"/>
+        <w:rPr/>
+      </w:pPr>
+      <w:r>
+        <w:rPr/>
+        <w:t>Figure 2.1: (a): Distribution of total global SOC stocks on cropland shows high carbon stocks in high yielding areas. (b): The SOC debt is decreasing over time, meaning net SOC gains on global croplands over the last decades. (c)+(d): Absolute (c) and relative (d) SOC stocks compared to a potential natural state showing different hot spots of SOC dynamics. Whereas the absolute losses might be in temperate dry regions, relative losses are more prominent in tropical moist areas.</w:t>
+      </w:r>
+    </w:p>
+    <w:p>
+      <w:pPr>
+        <w:pStyle w:val="TextBody"/>
+        <w:rPr/>
+      </w:pPr>
+      <w:r>
+        <w:rPr/>
+        <w:t>In fig. 1(a) we provide the first world map of SOC on croplands considering real world management data on the global scale. Our spatially explicit results moreover show hot spots of SOC losses as well as gains in two different ways: 1. Absolute SOC changes (see fig. 1(c)) indicate areas with high importance for the global SOC emissions. The might be driven by huge relative losses or a high natural stock, from which even small deviations could lead to substantial losses. 2. To attribute SOC losses to insufficient agricultural management relative SOC changes (</w:t>
       </w:r>
       <w:r>
         <w:rPr/>
@@ -2535,50 +2610,22 @@
       </m:oMath>
       <w:r>
         <w:rPr/>
-        <w:t xml:space="preserve"> from the Tier 1 method of (IPCC 2006), and (IPCC 2019) as a comparison and constistency check for our more detailed budget approach. </w:t>
-      </w:r>
-    </w:p>
-    <w:p>
-      <w:pPr>
-        <w:pStyle w:val="Heading1"/>
-        <w:rPr/>
-      </w:pPr>
-      <w:r>
-        <w:rPr/>
-      </w:r>
-    </w:p>
-    <w:p>
-      <w:pPr>
-        <w:pStyle w:val="Heading1"/>
-        <w:rPr/>
-      </w:pPr>
-      <w:r>
-        <w:rPr/>
-      </w:r>
-    </w:p>
-    <w:p>
-      <w:pPr>
-        <w:pStyle w:val="Heading1"/>
-        <w:rPr/>
-      </w:pPr>
-      <w:r>
-        <w:rPr/>
-      </w:r>
-      <w:r>
-        <w:br w:type="page"/>
-      </w:r>
-    </w:p>
-    <w:p>
-      <w:pPr>
-        <w:pStyle w:val="Heading1"/>
-        <w:rPr/>
-      </w:pPr>
-      <w:bookmarkStart w:id="13" w:name="results"/>
-      <w:r>
-        <w:rPr/>
-        <w:t>Results</w:t>
-      </w:r>
-      <w:bookmarkEnd w:id="13"/>
+        <w:t>, see fig. 1(d)) are a helpful tool. They indicate areas with huge difference in carbon inflows or SOC decay compared to natural vegetation, that might be overcome due to improved agricultural practices.</w:t>
+      </w:r>
+    </w:p>
+    <w:p>
+      <w:pPr>
+        <w:pStyle w:val="Heading2"/>
+        <w:rPr/>
+      </w:pPr>
+      <w:bookmarkStart w:id="15" w:name="X20cb20835f6729211e7849a7296b10c8b334a3a"/>
+      <w:r>
+        <w:rPr/>
+        <w:t>2.2</w:t>
+        <w:tab/>
+        <w:t>Agricultural management effects on SOC emissions and cycling</w:t>
+      </w:r>
+      <w:bookmarkEnd w:id="15"/>
     </w:p>
     <w:p>
       <w:pPr>
@@ -2587,29 +2634,7 @@
       </w:pPr>
       <w:r>
         <w:rPr/>
-        <w:t>We present simulation results of the SOC budget of the period from 1975 to 2010 mainly focusing on cropland areas. Detailed total global and regional results of the state of the worlds SOC in comparison to other estimates can be found in the supplement.</w:t>
-      </w:r>
-    </w:p>
-    <w:p>
-      <w:pPr>
-        <w:pStyle w:val="Heading2"/>
-        <w:rPr/>
-      </w:pPr>
-      <w:bookmarkStart w:id="14" w:name="soc-distribution-and-depletion"/>
-      <w:r>
-        <w:rPr/>
-        <w:t>SOC distribution and depletion</w:t>
-      </w:r>
-      <w:bookmarkEnd w:id="14"/>
-    </w:p>
-    <w:p>
-      <w:pPr>
-        <w:pStyle w:val="FirstParagraph"/>
-        <w:rPr/>
-      </w:pPr>
-      <w:r>
-        <w:rPr/>
-        <w:t>Figure</w:t>
+        <w:t>Global cumulative SOC emissions are decreasing (see fig. 1(c)). Fig. 2 reveals the relative impact of management effects by freezing tillage areas as well as carbon inflows from residues or manure at the level of 1975. Our counterfactual scenarios show that the increasing residue carbon input had the biggest overall effect on SOC stocks. Without changes in management regimes especially in residue inflows to the soil, global cumulative SOC emissions would still grow. The strong effect of carbon residue amounts are also visible in the carbon flow diagram for agricultural production for the year 2010 (see fig. 3)</w:t>
       </w:r>
     </w:p>
     <w:p>
@@ -2620,10 +2645,10 @@
       <w:r>
         <w:rPr/>
         <w:drawing>
-          <wp:inline distT="0" distB="0" distL="0" distR="0">
+          <wp:inline distT="0" distB="0" distL="114935" distR="114935">
             <wp:extent cx="5334000" cy="3292475"/>
             <wp:effectExtent l="0" t="0" r="0" b="0"/>
-            <wp:docPr id="12" name="Picture" descr="Figure 1: (a): Distribution of total global SOC stocks on cropland shows high carbon stocks in high yielding areas. (b): The SOC debt is decreasing over time, meaning net SOC gains on global croplands over the last decades (despite ongoing cropland expansion). (c)+(d): Absolute (c) and relative (d) SOC stocks compared to a potential natural state showing different hot spots of SOC dynamics. Whereas the absolute losses might be in temperate dry regions, relative losses are more prominent in tropical moist areas."/>
+            <wp:docPr id="13" name="Image1" descr="Figure 2.2: Global SOC gap in GtC for various stylized management counterfactual scenarios compared to the modeled historical baseline."/>
             <wp:cNvGraphicFramePr>
               <a:graphicFrameLocks xmlns:a="http://schemas.openxmlformats.org/drawingml/2006/main" noChangeAspect="1"/>
             </wp:cNvGraphicFramePr>
@@ -2631,13 +2656,13 @@
               <a:graphicData uri="http://schemas.openxmlformats.org/drawingml/2006/picture">
                 <pic:pic xmlns:pic="http://schemas.openxmlformats.org/drawingml/2006/picture">
                   <pic:nvPicPr>
-                    <pic:cNvPr id="12" name="Picture" descr="Figure 1: (a): Distribution of total global SOC stocks on cropland shows high carbon stocks in high yielding areas. (b): The SOC debt is decreasing over time, meaning net SOC gains on global croplands over the last decades (despite ongoing cropland expansion). (c)+(d): Absolute (c) and relative (d) SOC stocks compared to a potential natural state showing different hot spots of SOC dynamics. Whereas the absolute losses might be in temperate dry regions, relative losses are more prominent in tropical moist areas."/>
+                    <pic:cNvPr id="13" name="Image1" descr="Figure 2.2: Global SOC gap in GtC for various stylized management counterfactual scenarios compared to the modeled historical baseline."/>
                     <pic:cNvPicPr>
                       <a:picLocks noChangeAspect="1" noChangeArrowheads="1"/>
                     </pic:cNvPicPr>
                   </pic:nvPicPr>
                   <pic:blipFill>
-                    <a:blip r:embed="rId13"/>
+                    <a:blip r:embed="rId14"/>
                     <a:stretch>
                       <a:fillRect/>
                     </a:stretch>
@@ -2665,20 +2690,8 @@
       </w:pPr>
       <w:r>
         <w:rPr/>
-        <w:t>Figure 1: (a): Distribution of total global SOC stocks on cropland shows high carbon stocks in high yielding areas. (b): The SOC debt is decreasing over time, meaning net SOC gains on global croplands over the last decades (despite ongoing cropland expansion). (c)+(d): Absolute (c) and relative (d) SOC stocks compared to a potential natural state showing different hot spots of SOC dynamics. Whereas the absolute losses might be in temperate dry regions, relative losses are more prominent in tropical moist areas.</w:t>
-      </w:r>
-    </w:p>
-    <w:p>
-      <w:pPr>
-        <w:pStyle w:val="Heading2"/>
-        <w:rPr/>
-      </w:pPr>
-      <w:bookmarkStart w:id="15" w:name="Xe991c5f24167d0fe03fe0ab8804e7fd3c621a4a"/>
-      <w:r>
-        <w:rPr/>
-        <w:t>global agricultural carbon flows and stocks</w:t>
-      </w:r>
-      <w:bookmarkEnd w:id="15"/>
+        <w:t>Figure 2.2: Global SOC gap in GtC for various stylized management counterfactual scenarios compared to the modeled historical baseline.</w:t>
+      </w:r>
     </w:p>
     <w:p>
       <w:pPr>
@@ -2688,10 +2701,10 @@
       <w:r>
         <w:rPr/>
         <w:drawing>
-          <wp:inline distT="0" distB="0" distL="0" distR="0">
+          <wp:inline distT="0" distB="0" distL="114935" distR="114935">
             <wp:extent cx="5334000" cy="4787265"/>
             <wp:effectExtent l="0" t="0" r="0" b="0"/>
-            <wp:docPr id="13" name="Image1" descr="Figure 2: Global carbon flows (small numbers) and stocks (bold numbers) within the agricultural system for the year 2010 (in MtC): Most important carbon sources on cropland are crop residues. Note the two numbers on carbon inputs to soil denote carbon applied to the field and carbon entering the soil (difference is decomposted before official counting as soil)."/>
+            <wp:docPr id="14" name="Image2" descr="Figure 2.3: Global carbon flows (small numbers) and stocks (bold numbers) within the agricultural system for the year 2010 (in MtC): Most important carbon sources on cropland are crop residues. Note the two numbers on carbon inputs to soil denote carbon applied to the field and carbon entering the soil (difference is decomposed before official counting as soil)."/>
             <wp:cNvGraphicFramePr>
               <a:graphicFrameLocks xmlns:a="http://schemas.openxmlformats.org/drawingml/2006/main" noChangeAspect="1"/>
             </wp:cNvGraphicFramePr>
@@ -2699,13 +2712,13 @@
               <a:graphicData uri="http://schemas.openxmlformats.org/drawingml/2006/picture">
                 <pic:pic xmlns:pic="http://schemas.openxmlformats.org/drawingml/2006/picture">
                   <pic:nvPicPr>
-                    <pic:cNvPr id="13" name="Image1" descr="Figure 2: Global carbon flows (small numbers) and stocks (bold numbers) within the agricultural system for the year 2010 (in MtC): Most important carbon sources on cropland are crop residues. Note the two numbers on carbon inputs to soil denote carbon applied to the field and carbon entering the soil (difference is decomposted before official counting as soil)."/>
+                    <pic:cNvPr id="14" name="Image2" descr="Figure 2.3: Global carbon flows (small numbers) and stocks (bold numbers) within the agricultural system for the year 2010 (in MtC): Most important carbon sources on cropland are crop residues. Note the two numbers on carbon inputs to soil denote carbon applied to the field and carbon entering the soil (difference is decomposed before official counting as soil)."/>
                     <pic:cNvPicPr>
                       <a:picLocks noChangeAspect="1" noChangeArrowheads="1"/>
                     </pic:cNvPicPr>
                   </pic:nvPicPr>
                   <pic:blipFill>
-                    <a:blip r:embed="rId14"/>
+                    <a:blip r:embed="rId15"/>
                     <a:stretch>
                       <a:fillRect/>
                     </a:stretch>
@@ -2733,19 +2746,166 @@
       </w:pPr>
       <w:r>
         <w:rPr/>
-        <w:t>Figure 2: Global carbon flows (small numbers) and stocks (bold numbers) within the agricultural system for the year 2010 (in MtC): Most important carbon sources on cropland are crop residues. Note the two numbers on carbon inputs to soil denote carbon applied to the field and carbon entering the soil (difference is decomposted before official counting as soil).</w:t>
-      </w:r>
+        <w:t>Figure 2.3: Global carbon flows (small numbers) and stocks (bold numbers) within the agricultural system for the year 2010 (in MtC): Most important carbon sources on cropland are crop residues. Note the two numbers on carbon inputs to soil denote carbon applied to the field and carbon entering the soil (difference is decomposed before official counting as soil).</w:t>
+      </w:r>
+    </w:p>
+    <w:p>
+      <w:pPr>
+        <w:pStyle w:val="Normal"/>
+        <w:rPr/>
+      </w:pPr>
+      <w:r>
+        <w:rPr/>
+      </w:r>
+      <w:r>
+        <w:br w:type="page"/>
+      </w:r>
+    </w:p>
+    <w:p>
+      <w:pPr>
+        <w:pStyle w:val="Heading1"/>
+        <w:rPr/>
+      </w:pPr>
+      <w:bookmarkStart w:id="16" w:name="discussion"/>
+      <w:r>
+        <w:rPr/>
+        <w:t>3</w:t>
+        <w:tab/>
+        <w:t>Discussion</w:t>
+      </w:r>
+      <w:bookmarkEnd w:id="16"/>
     </w:p>
     <w:p>
       <w:pPr>
         <w:pStyle w:val="Heading2"/>
         <w:rPr/>
       </w:pPr>
-      <w:r>
-        <w:rPr/>
-      </w:r>
-      <w:r>
-        <w:br w:type="page"/>
+      <w:bookmarkStart w:id="17" w:name="Xc99c2979dff91b489b6cc7b3699d8701a22716d"/>
+      <w:r>
+        <w:rPr/>
+        <w:t>3.1</w:t>
+        <w:tab/>
+        <w:t>Including agricultural management data changes the sign of the trend</w:t>
+      </w:r>
+      <w:bookmarkEnd w:id="17"/>
+    </w:p>
+    <w:p>
+      <w:pPr>
+        <w:pStyle w:val="FirstParagraph"/>
+        <w:rPr/>
+      </w:pPr>
+      <w:r>
+        <w:rPr/>
+        <w:t>This study provides an analysis of historic SOC stock changes on cropland. We determine the SOC trends on cropland compared to a counterfactual scenario with a world under natural vegetation under identical historical climatic conditions (</w:t>
+      </w:r>
+      <w:r>
+        <w:rPr/>
+      </w:r>
+      <m:oMath xmlns:m="http://schemas.openxmlformats.org/officeDocument/2006/math">
+        <m:r>
+          <w:rPr>
+            <w:rFonts w:ascii="Cambria Math" w:hAnsi="Cambria Math"/>
+          </w:rPr>
+          <m:t xml:space="preserve">S</m:t>
+        </m:r>
+        <m:r>
+          <w:rPr>
+            <w:rFonts w:ascii="Cambria Math" w:hAnsi="Cambria Math"/>
+          </w:rPr>
+          <m:t xml:space="preserve">O</m:t>
+        </m:r>
+        <m:sSub>
+          <m:e>
+            <m:r>
+              <w:rPr>
+                <w:rFonts w:ascii="Cambria Math" w:hAnsi="Cambria Math"/>
+              </w:rPr>
+              <m:t xml:space="preserve">C</m:t>
+            </m:r>
+          </m:e>
+          <m:sub>
+            <m:r>
+              <w:rPr>
+                <w:rFonts w:ascii="Cambria Math" w:hAnsi="Cambria Math"/>
+              </w:rPr>
+              <m:t xml:space="preserve">n</m:t>
+            </m:r>
+            <m:r>
+              <w:rPr>
+                <w:rFonts w:ascii="Cambria Math" w:hAnsi="Cambria Math"/>
+              </w:rPr>
+              <m:t xml:space="preserve">a</m:t>
+            </m:r>
+            <m:r>
+              <w:rPr>
+                <w:rFonts w:ascii="Cambria Math" w:hAnsi="Cambria Math"/>
+              </w:rPr>
+              <m:t xml:space="preserve">t</m:t>
+            </m:r>
+            <m:r>
+              <w:rPr>
+                <w:rFonts w:ascii="Cambria Math" w:hAnsi="Cambria Math"/>
+              </w:rPr>
+              <m:t xml:space="preserve">v</m:t>
+            </m:r>
+            <m:r>
+              <w:rPr>
+                <w:rFonts w:ascii="Cambria Math" w:hAnsi="Cambria Math"/>
+              </w:rPr>
+              <m:t xml:space="preserve">e</m:t>
+            </m:r>
+            <m:r>
+              <w:rPr>
+                <w:rFonts w:ascii="Cambria Math" w:hAnsi="Cambria Math"/>
+              </w:rPr>
+              <m:t xml:space="preserve">g</m:t>
+            </m:r>
+          </m:sub>
+        </m:sSub>
+      </m:oMath>
+      <w:r>
+        <w:rPr/>
+        <w:t>). Our results show, that human activity lead to cumulative SOC emission of around 37 GtC in 2010. Whereas recent modelling estimates of global SOC emissions indicate an ongoing increase of SOC emissions ((Pugh et al. 2015), (Sanderman, Hengl, and Fiske 2017)), our study indicates that the global SOC gap is slowly closing due to improved management.</w:t>
+      </w:r>
+    </w:p>
+    <w:p>
+      <w:pPr>
+        <w:pStyle w:val="TextBody"/>
+        <w:rPr/>
+      </w:pPr>
+      <w:r>
+        <w:rPr/>
+        <w:t>According to (Sanderman, Hengl, and Fiske 2017) cumulative SOC emissions since the beginning of human cropping activities have been at around 37 GtC for the first 30 cm of the soil with half of it attributed to grazing. It was also pointed out that these results might be conservatively low compared to experimental results. Considering the huge uncertainties in modelling SOC on the global scale, our estimate of 37 GtC in 2010 for cropland emissions only still seems consistent with (Sanderman, Hengl, and Fiske 2017) estimates.</w:t>
+      </w:r>
+    </w:p>
+    <w:p>
+      <w:pPr>
+        <w:pStyle w:val="TextBody"/>
+        <w:rPr/>
+      </w:pPr>
+      <w:r>
+        <w:rPr/>
+        <w:t>Furthermore, the results of (Sanderman, Hengl, and Fiske 2017) modelled historical trends based on agricultural land expansion without considering SOC variations due to different management systems at all. (Pugh et al. 2015) considered management effects like tillage and residue recycling in a static way, but neither changes over time nor alignment to observed historical data like yields-levels or no-tillage areas were taken into account. The study moreover concludes that productivity gains for crops while increasing yield levels by 18%, do not spill over to a substantial decrease in SOC emissions, but only account for less than 1% change in SOC emissions.</w:t>
+      </w:r>
+    </w:p>
+    <w:p>
+      <w:pPr>
+        <w:pStyle w:val="TextBody"/>
+        <w:rPr/>
+      </w:pPr>
+      <w:r>
+        <w:rPr/>
+        <w:t>Our study for the first time uses a dynamic management dataset as driver for SOC dynamics. We show that the moderate global cropland expansion of around 11% between 1974 and 2010 and the resulting depletion of SOC stocks in converted cropland has been out weighted by improved agricultural yields and practices. This is challenging (Pugh et al. 2015) findings of only small effects due to improved practices. Moreover, our sensitivity analysis indicates that (1) recycled residue biomass increases driven by higher yields as well as higher recycling rates, (2) improved manure recycling (e.g. due to improved animal waste management system) and (3) the adoption of no tillage practices.</w:t>
+      </w:r>
+    </w:p>
+    <w:p>
+      <w:pPr>
+        <w:pStyle w:val="TextBody"/>
+        <w:rPr/>
+      </w:pPr>
+      <w:r>
+        <w:rPr/>
+        <w:t>Modelling management effects on the global scale comes however with parametric and structural uncertainties. As pointed out by (Keel et al. 2017) and (Smith et al. 2020), carbon input calculations are highly sensitive to the choice of allometric functions determining below and above ground residue estimates from harvested quantities. (Keel et al. 2017) questioned whether below ground residues might increase with a fixed root:shoot ratio rather than being independent of productivity gains. Moreover, the study pointed out that plant breeding shift allometries and might be not reflected in outdated data sources. Following this argumentation SOC results shown in this study might overestimate actual SOC stocks due to an overestimation in residue biomass, which ratio compared to the harvested organ is normally reduced due to breeding. However, looking into management effect evaluation (see below) there is no indication for a systematic overrating of residue biomass, more likely we are still missing carbon inputs to the soil.</w:t>
       </w:r>
     </w:p>
     <w:p>
@@ -2753,12 +2913,24 @@
         <w:pStyle w:val="Heading2"/>
         <w:rPr/>
       </w:pPr>
-      <w:bookmarkStart w:id="16" w:name="comparison-of-stock-changes-factors"/>
-      <w:r>
-        <w:rPr/>
-        <w:t>comparison of stock changes factors</w:t>
-      </w:r>
-      <w:bookmarkEnd w:id="16"/>
+      <w:bookmarkStart w:id="18" w:name="X315f2cac92d86700f491bde0225ba36983b96d8"/>
+      <w:r>
+        <w:rPr/>
+        <w:t>3.2</w:t>
+        <w:tab/>
+        <w:t>Modeled management effect in line with default IPCC assumptions</w:t>
+      </w:r>
+      <w:bookmarkEnd w:id="18"/>
+    </w:p>
+    <w:p>
+      <w:pPr>
+        <w:pStyle w:val="FirstParagraph"/>
+        <w:rPr/>
+      </w:pPr>
+      <w:r>
+        <w:rPr/>
+        <w:t>To validate our modelled SOC stocks and stock changes under management, we compare our results to default IPCC stock changes factors (IPCC (2006), IPCC (2019)) which are based on measurement data for croplands (see ??). To allow for comparison, we aggregated our stock change factors to the four IPCC climate zones.</w:t>
+      </w:r>
     </w:p>
     <w:p>
       <w:pPr>
@@ -2768,10 +2940,10 @@
       <w:r>
         <w:rPr/>
         <w:drawing>
-          <wp:inline distT="0" distB="0" distL="0" distR="0">
-            <wp:extent cx="5334000" cy="941705"/>
+          <wp:inline distT="0" distB="0" distL="114935" distR="114935">
+            <wp:extent cx="5334000" cy="1106170"/>
             <wp:effectExtent l="0" t="0" r="0" b="0"/>
-            <wp:docPr id="14" name="Image2" descr="Figure 3: F^{SOC} in comparison to IPCC Tier 1 default factors: Stock change factors are in good agreement with the default values of the IPCC in general. For the tropical regions the assumptions changed notablly from the guidelines in 2006 to the update in 2019. leaving our results in very good agreement with the old default assumptions. Default assumption are given under the assumption of medium input systems, which, considering the yield gap in mainly developing regions in the tropics, might be an overestimation and decrease F^{SOC} by additional 5-8 percent. Also: modelled F^{SOC} have increased for all climates over time ."/>
+            <wp:docPr id="15" name="Image3" descr="Figure 3.1: This table shows different estimates of stock change factors F^{SCF}, defined as the SOC stock of managed croplands relative to the counterfactual SOC stock of undisturbed natural vegetation. We compare average values for four IPCC climate zone classifications. IPCC 2006 and 2019 default factors (medium input) as well as altered factors for low input of organic matter without any other subsystem consideration are compared to results for 1990 and 2010 of this study (SOC budget)."/>
             <wp:cNvGraphicFramePr>
               <a:graphicFrameLocks xmlns:a="http://schemas.openxmlformats.org/drawingml/2006/main" noChangeAspect="1"/>
             </wp:cNvGraphicFramePr>
@@ -2779,13 +2951,13 @@
               <a:graphicData uri="http://schemas.openxmlformats.org/drawingml/2006/picture">
                 <pic:pic xmlns:pic="http://schemas.openxmlformats.org/drawingml/2006/picture">
                   <pic:nvPicPr>
-                    <pic:cNvPr id="14" name="Image2" descr="Figure 3: F^{SOC} in comparison to IPCC Tier 1 default factors: Stock change factors are in good agreement with the default values of the IPCC in general. For the tropical regions the assumptions changed notablly from the guidelines in 2006 to the update in 2019. leaving our results in very good agreement with the old default assumptions. Default assumption are given under the assumption of medium input systems, which, considering the yield gap in mainly developing regions in the tropics, might be an overestimation and decrease F^{SOC} by additional 5-8 percent. Also: modelled F^{SOC} have increased for all climates over time ."/>
+                    <pic:cNvPr id="15" name="Image3" descr="Figure 3.1: This table shows different estimates of stock change factors F^{SCF}, defined as the SOC stock of managed croplands relative to the counterfactual SOC stock of undisturbed natural vegetation. We compare average values for four IPCC climate zone classifications. IPCC 2006 and 2019 default factors (medium input) as well as altered factors for low input of organic matter without any other subsystem consideration are compared to results for 1990 and 2010 of this study (SOC budget)."/>
                     <pic:cNvPicPr>
                       <a:picLocks noChangeAspect="1" noChangeArrowheads="1"/>
                     </pic:cNvPicPr>
                   </pic:nvPicPr>
                   <pic:blipFill>
-                    <a:blip r:embed="rId15"/>
+                    <a:blip r:embed="rId16"/>
                     <a:stretch>
                       <a:fillRect/>
                     </a:stretch>
@@ -2793,7 +2965,7 @@
                   <pic:spPr bwMode="auto">
                     <a:xfrm>
                       <a:off x="0" y="0"/>
-                      <a:ext cx="5334000" cy="941705"/>
+                      <a:ext cx="5334000" cy="1106170"/>
                     </a:xfrm>
                     <a:prstGeom prst="rect">
                       <a:avLst/>
@@ -2813,7 +2985,7 @@
       </w:pPr>
       <w:r>
         <w:rPr/>
-        <w:t xml:space="preserve">Figure 3: </w:t>
+        <w:t xml:space="preserve">Figure 3.1: This table shows different estimates of stock change factors </w:t>
       </w:r>
       <w:r>
         <w:rPr/>
@@ -2839,26 +3011,46 @@
               <w:rPr>
                 <w:rFonts w:ascii="Cambria Math" w:hAnsi="Cambria Math"/>
               </w:rPr>
-              <m:t xml:space="preserve">O</m:t>
-            </m:r>
-            <m:r>
-              <w:rPr>
-                <w:rFonts w:ascii="Cambria Math" w:hAnsi="Cambria Math"/>
-              </w:rPr>
               <m:t xml:space="preserve">C</m:t>
+            </m:r>
+            <m:r>
+              <w:rPr>
+                <w:rFonts w:ascii="Cambria Math" w:hAnsi="Cambria Math"/>
+              </w:rPr>
+              <m:t xml:space="preserve">F</m:t>
             </m:r>
           </m:sup>
         </m:sSup>
       </m:oMath>
       <w:r>
         <w:rPr/>
-        <w:t xml:space="preserve"> in comparison to IPCC Tier 1 default factors: Stock change factors are in good agreement with the default values of the IPCC in general. For the tropical regions the assumptions changed notablly from the guidelines in 2006 to the update in 2019. leaving our results in very good agreement with the old default assumptions. Default assumption are given under the assumption of medium input systems, which, considering the yield gap in mainly developing regions in the tropics, might be an overestimation and decrease </w:t>
+        <w:t>, defined as the SOC stock of managed croplands relative to the counterfactual SOC stock of undisturbed natural vegetation. We compare average values for four IPCC climate zone classifications. IPCC 2006 and 2019 default factors (medium input) as well as altered factors for low input of organic matter without any other subsystem consideration are compared to results for 1990 and 2010 of this study (SOC budget).</w:t>
+      </w:r>
+    </w:p>
+    <w:p>
+      <w:pPr>
+        <w:pStyle w:val="TextBody"/>
+        <w:rPr/>
+      </w:pPr>
+      <w:r>
+        <w:rPr/>
+        <w:t>Our estimates correspond very well to the default stock-change factors used for the tier 1 estimation of IPCC, 2006. For the tropical regions the assumptions changed notably from the guidelines in 2006 to the update in 2019, leaving our results too low in comparison with IPCC, 2019. Considering yield gaps in mainly developing regions in the tropics the default assumption of medium input systems, might be an overestimation of actual SOC state. The additional effect of considering low input of biomass in tropical regions can however not explain the full mismatch to IPCC 2019 values but account for at least 5-7% of it.</w:t>
+      </w:r>
+    </w:p>
+    <w:p>
+      <w:pPr>
+        <w:pStyle w:val="TextBody"/>
+        <w:rPr/>
+      </w:pPr>
+      <w:r>
+        <w:rPr/>
+        <w:t xml:space="preserve">Looking again on the time trend our study shows the substantial impact of changed management on the development of </w:t>
       </w:r>
       <w:r>
         <w:rPr/>
       </w:r>
       <m:oMath xmlns:m="http://schemas.openxmlformats.org/officeDocument/2006/math">
-        <m:sSup>
+        <m:sSub>
           <m:e>
             <m:r>
               <w:rPr>
@@ -2867,7 +3059,7 @@
               <m:t xml:space="preserve">F</m:t>
             </m:r>
           </m:e>
-          <m:sup>
+          <m:sub>
             <m:r>
               <w:rPr>
                 <w:rFonts w:ascii="Cambria Math" w:hAnsi="Cambria Math"/>
@@ -2878,71 +3070,214 @@
               <w:rPr>
                 <w:rFonts w:ascii="Cambria Math" w:hAnsi="Cambria Math"/>
               </w:rPr>
-              <m:t xml:space="preserve">O</m:t>
-            </m:r>
-            <m:r>
-              <w:rPr>
-                <w:rFonts w:ascii="Cambria Math" w:hAnsi="Cambria Math"/>
-              </w:rPr>
               <m:t xml:space="preserve">C</m:t>
             </m:r>
-          </m:sup>
-        </m:sSup>
+            <m:r>
+              <w:rPr>
+                <w:rFonts w:ascii="Cambria Math" w:hAnsi="Cambria Math"/>
+              </w:rPr>
+              <m:t xml:space="preserve">F</m:t>
+            </m:r>
+          </m:sub>
+        </m:sSub>
       </m:oMath>
       <w:r>
         <w:rPr/>
-        <w:t xml:space="preserve"> by additional 5-8 percent. Also: modelled </w:t>
-      </w:r>
-      <w:r>
-        <w:rPr/>
-      </w:r>
-      <m:oMath xmlns:m="http://schemas.openxmlformats.org/officeDocument/2006/math">
-        <m:sSup>
-          <m:e>
-            <m:r>
-              <w:rPr>
-                <w:rFonts w:ascii="Cambria Math" w:hAnsi="Cambria Math"/>
-              </w:rPr>
-              <m:t xml:space="preserve">F</m:t>
-            </m:r>
-          </m:e>
-          <m:sup>
-            <m:r>
-              <w:rPr>
-                <w:rFonts w:ascii="Cambria Math" w:hAnsi="Cambria Math"/>
-              </w:rPr>
-              <m:t xml:space="preserve">S</m:t>
-            </m:r>
-            <m:r>
-              <w:rPr>
-                <w:rFonts w:ascii="Cambria Math" w:hAnsi="Cambria Math"/>
-              </w:rPr>
-              <m:t xml:space="preserve">O</m:t>
-            </m:r>
-            <m:r>
-              <w:rPr>
-                <w:rFonts w:ascii="Cambria Math" w:hAnsi="Cambria Math"/>
-              </w:rPr>
-              <m:t xml:space="preserve">C</m:t>
-            </m:r>
-          </m:sup>
-        </m:sSup>
-      </m:oMath>
-      <w:r>
-        <w:rPr/>
-        <w:t xml:space="preserve"> have increased for all climates over time .</w:t>
-      </w:r>
-    </w:p>
-    <w:p>
-      <w:pPr>
-        <w:pStyle w:val="Normal"/>
-        <w:rPr/>
-      </w:pPr>
-      <w:r>
-        <w:rPr/>
-      </w:r>
-      <w:r>
-        <w:br w:type="page"/>
+        <w:t>.</w:t>
+      </w:r>
+    </w:p>
+    <w:p>
+      <w:pPr>
+        <w:pStyle w:val="Heading2"/>
+        <w:rPr/>
+      </w:pPr>
+      <w:bookmarkStart w:id="19" w:name="soc-stocks-inline-with-literature"/>
+      <w:r>
+        <w:rPr/>
+        <w:t>3.3</w:t>
+        <w:tab/>
+        <w:t>SOC stocks inline with literature</w:t>
+      </w:r>
+      <w:bookmarkEnd w:id="19"/>
+    </w:p>
+    <w:p>
+      <w:pPr>
+        <w:pStyle w:val="FirstParagraph"/>
+        <w:rPr/>
+      </w:pPr>
+      <w:r>
+        <w:rPr/>
+        <w:t>The world’s SOC stock and its changes are highly uncertain (cite), which is visible by the wide range of global SOC stock estimates (see ??).</w:t>
+      </w:r>
+    </w:p>
+    <w:p>
+      <w:pPr>
+        <w:pStyle w:val="CaptionedFigure"/>
+        <w:rPr/>
+      </w:pPr>
+      <w:r>
+        <w:rPr/>
+        <w:drawing>
+          <wp:inline distT="0" distB="0" distL="114935" distR="114935">
+            <wp:extent cx="2879725" cy="3844290"/>
+            <wp:effectExtent l="0" t="0" r="0" b="0"/>
+            <wp:docPr id="16" name="Image4" descr="Figure 3.2: Modelled as well as data based estimation for global SOC stock in GtC for the first 30 cm of soil aggregated over all land area. Note that SoilGrids, GSOC and WISE do not consider changes over time and rely on soil profile data gather over a long period of time, which makes it hard to pinpoint a specific year for these SOC estimations. In this context they will be compared to modelled data (LPJmL4, this study) for the year 2010."/>
+            <wp:cNvGraphicFramePr>
+              <a:graphicFrameLocks xmlns:a="http://schemas.openxmlformats.org/drawingml/2006/main" noChangeAspect="1"/>
+            </wp:cNvGraphicFramePr>
+            <a:graphic xmlns:a="http://schemas.openxmlformats.org/drawingml/2006/main">
+              <a:graphicData uri="http://schemas.openxmlformats.org/drawingml/2006/picture">
+                <pic:pic xmlns:pic="http://schemas.openxmlformats.org/drawingml/2006/picture">
+                  <pic:nvPicPr>
+                    <pic:cNvPr id="16" name="Image4" descr="Figure 3.2: Modelled as well as data based estimation for global SOC stock in GtC for the first 30 cm of soil aggregated over all land area. Note that SoilGrids, GSOC and WISE do not consider changes over time and rely on soil profile data gather over a long period of time, which makes it hard to pinpoint a specific year for these SOC estimations. In this context they will be compared to modelled data (LPJmL4, this study) for the year 2010."/>
+                    <pic:cNvPicPr>
+                      <a:picLocks noChangeAspect="1" noChangeArrowheads="1"/>
+                    </pic:cNvPicPr>
+                  </pic:nvPicPr>
+                  <pic:blipFill>
+                    <a:blip r:embed="rId17"/>
+                    <a:stretch>
+                      <a:fillRect/>
+                    </a:stretch>
+                  </pic:blipFill>
+                  <pic:spPr bwMode="auto">
+                    <a:xfrm>
+                      <a:off x="0" y="0"/>
+                      <a:ext cx="2879725" cy="3844290"/>
+                    </a:xfrm>
+                    <a:prstGeom prst="rect">
+                      <a:avLst/>
+                    </a:prstGeom>
+                  </pic:spPr>
+                </pic:pic>
+              </a:graphicData>
+            </a:graphic>
+          </wp:inline>
+        </w:drawing>
+      </w:r>
+    </w:p>
+    <w:p>
+      <w:pPr>
+        <w:pStyle w:val="ImageCaption"/>
+        <w:rPr/>
+      </w:pPr>
+      <w:r>
+        <w:rPr/>
+        <w:t>Figure 3.2: Modelled as well as data based estimation for global SOC stock in GtC for the first 30 cm of soil aggregated over all land area. Note that SoilGrids, GSOC and WISE do not consider changes over time and rely on soil profile data gather over a long period of time, which makes it hard to pinpoint a specific year for these SOC estimations. In this context they will be compared to modelled data (LPJmL4, this study) for the year 2010.</w:t>
+      </w:r>
+    </w:p>
+    <w:p>
+      <w:pPr>
+        <w:pStyle w:val="TextBody"/>
+        <w:rPr/>
+      </w:pPr>
+      <w:r>
+        <w:rPr/>
+        <w:t>The global estimates of SOC stock by this study are on the lower end compared to other modelled results or more data driven estimates. Looking on regional results 4.7, our estimates turn out to be in good agreement for most regions with the largest deviations for boreal areas. Considering that the model was parametrized for croplands, these mismatches are not surprising since the temperature effects on decomposition are fundamentally different for permafrost soils. To avoid that this bias influences our results, our study focuses exclusively on cropland soils, excluding most of the boreal zone. Moreover, when focussing on SOC changes, pristine natural vegetated areas without human land management under the same historic climatic conditions cancel out in the calculation of SOC emissions.</w:t>
+      </w:r>
+    </w:p>
+    <w:p>
+      <w:pPr>
+        <w:pStyle w:val="TextBody"/>
+        <w:rPr/>
+      </w:pPr>
+      <w:r>
+        <w:rPr/>
+        <w:t>Our estimates for total SOC stocks of the world, as well as our SOC initialization are dominated by the representation of natural lands and pastures, which are however only estimated in a basic manner. For example, we do not have a differentiated parametrization of nitrogen and lignin content of litterfall for woody and grass type biomes. This leaves carbon inputs and decay behavior for natural land and pastures rather uncertain. The absolute values of stocks and emissions from land-use change therefore have to be used with caution. Especially in less forested areas the natural land representation might be off, due to parametrization assumptions of the natural litterfall.</w:t>
+      </w:r>
+    </w:p>
+    <w:p>
+      <w:pPr>
+        <w:pStyle w:val="TextBody"/>
+        <w:rPr/>
+      </w:pPr>
+      <w:r>
+        <w:rPr/>
+        <w:t>Nevertheless, total SOC stocks are in a reasonable range and results on SOC stock changes in relative or absolute numbers are not altered by pristine vegetated areas at all. Moreover, the SOC gap from changed management is only affected from the natural vegetation representation in case of land use transitions. Then former natural land SOC stocks are declining to lower levels. However, as pointed out before, due to low cropland expansion rates, their SOC declines are outweighed by the general trend of increasing SOC stocks on existing cropland due to management improvements. We conducted a sensitivity analysis for a wide range of possible parameter combinations for lignin and nitrogen parametrization of natural litterfall, which tend to change the global SOC stock substantially for different choices (see appendix). It shows that the general trend of decreasing SOC gap is not altered even under very high estimates for natural SOC stocks.</w:t>
+      </w:r>
+    </w:p>
+    <w:p>
+      <w:pPr>
+        <w:pStyle w:val="Heading2"/>
+        <w:rPr/>
+      </w:pPr>
+      <w:bookmarkStart w:id="20" w:name="Xbbcd1bf62eae029c6488f5ea060e61542f4519c"/>
+      <w:r>
+        <w:rPr/>
+        <w:t>3.4</w:t>
+        <w:tab/>
+        <w:t>Important shortcomings –&gt; might be added as well</w:t>
+      </w:r>
+      <w:bookmarkEnd w:id="20"/>
+    </w:p>
+    <w:p>
+      <w:pPr>
+        <w:pStyle w:val="FirstParagraph"/>
+        <w:rPr/>
+      </w:pPr>
+      <w:r>
+        <w:rPr/>
+        <w:t xml:space="preserve">The </w:t>
+      </w:r>
+      <w:r>
+        <w:rPr>
+          <w:b/>
+        </w:rPr>
+        <w:t>initialization of SOC stocks</w:t>
+      </w:r>
+      <w:r>
+        <w:rPr/>
+        <w:t xml:space="preserve"> in 1960 is assumed to be in steady state considering the land use pattern and management effects of the initialization year followed by a run-in period of 15 years, till the analysis of the results start. That is inline with IPCC guidelines calling for a run-in period of 5-20 years. However, the results are heavily influenced by it as 4.8 suggested. Not only the level of the SOC gap is shifted, also the declining trend is much smaller or even not visible at all anymore. For the artificial assumption of starting with potential natural vegetation in 1961 the SOC gap is fluctuating around 10 GtC for the period 1975–2010. For the more moderate assumption, that half of the transition towards the steady-state under land use has already appeared in 1960, the SOC gap is around 23 GtC in 2010. The relative declining trend for the SOC gap between 1975 and 2010 (-12%) is however almost the same as for our historic estimation (-14%). According to LUH (Hurtt et al. 2020) cropland area has increased over 62% since 1900 leaving our choice of initialization values too low, since reaching a new steady-state can take decades or even centuries. Having no yield or management data available before our initialization year leaves us with imperfect initialization knowledge, where our initialization choice is probably closer to real world values than starting from a natural vegetated steady-state.</w:t>
+      </w:r>
+    </w:p>
+    <w:p>
+      <w:pPr>
+        <w:pStyle w:val="TextBody"/>
+        <w:rPr/>
+      </w:pPr>
+      <w:r>
+        <w:rPr/>
+        <w:t xml:space="preserve">Following the IPCC guidelines this study has limited its focus to the </w:t>
+      </w:r>
+      <w:r>
+        <w:rPr>
+          <w:b/>
+        </w:rPr>
+        <w:t>first 30 cm of the soil profile</w:t>
+      </w:r>
+      <w:r>
+        <w:rPr/>
+        <w:t>. In this regard several aspects are over simplified within our approach. Firstly, distribution of carbon inputs into different soil layers are neglected and all carbon inputs are allocated to the topsoil. This particularly overestimates SOC stocks in the first 30 cm of soil below deeper rooting vegetation, which is certainly the case for most of the woody natural vegetated areas. Consequently, our SOC loss estimates are too high. Secondly changes to the subsoil due to tillage are neglected, which might be important to noticed, hence studies (see Don on tillage) have shown, the subsoil to be a game changer in evaluating total SOC losses or gains for no-tillage systems. It has been argued that for intensively tilled soils, subsoil SOC is increasing due to the import of carbon rich topsoil to deeper soil layers. Following this arguments SOC stocks in croplands might even be underestimated.</w:t>
+      </w:r>
+    </w:p>
+    <w:p>
+      <w:pPr>
+        <w:pStyle w:val="TextBody"/>
+        <w:rPr/>
+      </w:pPr>
+      <w:r>
+        <w:rPr/>
+        <w:t xml:space="preserve">Carbon displacement via </w:t>
+      </w:r>
+      <w:r>
+        <w:rPr>
+          <w:b/>
+        </w:rPr>
+        <w:t>leaching and erosion</w:t>
+      </w:r>
+      <w:r>
+        <w:rPr/>
+        <w:t xml:space="preserve"> is neglected in this study. As pointed out by several studies (cite), the final fate of leached or eroded carbon is uncertain. Whereas for soil quality analysis SOC displacement might play an important role, in this budget approach focusing especially on SOC emissions, displaced but not emitted SOC can be treated as SOC stayed on croplands. </w:t>
+      </w:r>
+    </w:p>
+    <w:p>
+      <w:pPr>
+        <w:pStyle w:val="TextBody"/>
+        <w:rPr/>
+      </w:pPr>
+      <w:r>
+        <w:rPr/>
+        <w:t xml:space="preserve">Outlook including perspective on mitigation (and soc enhancement in the future). </w:t>
       </w:r>
     </w:p>
     <w:p>
@@ -2950,64 +3285,275 @@
         <w:pStyle w:val="Heading1"/>
         <w:rPr/>
       </w:pPr>
-      <w:bookmarkStart w:id="17" w:name="discussion"/>
-      <w:r>
-        <w:rPr/>
-        <w:t>Discussion</w:t>
-      </w:r>
-      <w:bookmarkEnd w:id="17"/>
+      <w:bookmarkStart w:id="21" w:name="appendix"/>
+      <w:r>
+        <w:rPr/>
+        <w:t>4</w:t>
+        <w:tab/>
+        <w:t>Appendix</w:t>
+      </w:r>
+      <w:bookmarkEnd w:id="21"/>
+    </w:p>
+    <w:p>
+      <w:pPr>
+        <w:pStyle w:val="Heading2"/>
+        <w:rPr/>
+      </w:pPr>
+      <w:bookmarkStart w:id="22" w:name="append%3Asubsection2mrfunctions"/>
+      <w:r>
+        <w:rPr/>
+        <w:t>4.1</w:t>
+        <w:tab/>
+        <w:t>table on method subsections to functions within R packages</w:t>
+      </w:r>
+      <w:bookmarkEnd w:id="22"/>
+    </w:p>
+    <w:p>
+      <w:pPr>
+        <w:pStyle w:val="Heading2"/>
+        <w:rPr/>
+      </w:pPr>
+      <w:bookmarkStart w:id="23" w:name="append%3ATableluh2fao2mag"/>
+      <w:r>
+        <w:rPr/>
+        <w:t>4.2</w:t>
+        <w:tab/>
+        <w:t>table on mapping LUH2FAO2MAG</w:t>
+      </w:r>
+      <w:bookmarkEnd w:id="23"/>
+    </w:p>
+    <w:p>
+      <w:pPr>
+        <w:pStyle w:val="Heading2"/>
+        <w:rPr/>
+      </w:pPr>
+      <w:bookmarkStart w:id="24" w:name="append%3ATablekcr2kres"/>
+      <w:r>
+        <w:rPr/>
+        <w:t>4.3</w:t>
+        <w:tab/>
+        <w:t>kcr2kres mapping</w:t>
+      </w:r>
+      <w:bookmarkEnd w:id="24"/>
+    </w:p>
+    <w:p>
+      <w:pPr>
+        <w:pStyle w:val="Heading2"/>
+        <w:rPr/>
+      </w:pPr>
+      <w:bookmarkStart w:id="25" w:name="append%3ATablec2dm"/>
+      <w:r>
+        <w:rPr/>
+        <w:t>4.4</w:t>
+        <w:tab/>
+        <w:t>carbon 2 dry matter</w:t>
+      </w:r>
+      <w:bookmarkEnd w:id="25"/>
+    </w:p>
+    <w:p>
+      <w:pPr>
+        <w:pStyle w:val="FirstParagraph"/>
+        <w:rPr/>
+      </w:pPr>
+      <w:r>
+        <w:rPr/>
+        <w:t>Litter is coming from LPJmL in carbon units - transformation with 0.44 is done twice reverting the effect of the transformation</w:t>
+      </w:r>
+    </w:p>
+    <w:p>
+      <w:pPr>
+        <w:pStyle w:val="Heading2"/>
+        <w:rPr/>
+      </w:pPr>
+      <w:bookmarkStart w:id="26" w:name="append%3ATableclossAWMS"/>
+      <w:r>
+        <w:rPr/>
+        <w:t>4.5</w:t>
+        <w:tab/>
+        <w:t>closs in AWMS - Table</w:t>
+      </w:r>
+      <w:bookmarkEnd w:id="26"/>
+    </w:p>
+    <w:p>
+      <w:pPr>
+        <w:pStyle w:val="Heading2"/>
+        <w:rPr/>
+      </w:pPr>
+      <w:bookmarkStart w:id="27" w:name="append%3Aclimatemap"/>
+      <w:r>
+        <w:rPr/>
+        <w:t>4.6</w:t>
+        <w:tab/>
+        <w:t>map on climate zone used for SCF</w:t>
+      </w:r>
+      <w:bookmarkEnd w:id="27"/>
+    </w:p>
+    <w:p>
+      <w:pPr>
+        <w:pStyle w:val="Heading2"/>
+        <w:rPr/>
+      </w:pPr>
+      <w:bookmarkStart w:id="28" w:name="append%3Aregcompare"/>
+      <w:r>
+        <w:rPr/>
+        <w:t>4.7</w:t>
+        <w:tab/>
+        <w:t>regional SOC stock in GtC from different sources</w:t>
+      </w:r>
+      <w:bookmarkEnd w:id="28"/>
+    </w:p>
+    <w:p>
+      <w:pPr>
+        <w:pStyle w:val="CaptionedFigure"/>
+        <w:rPr/>
+      </w:pPr>
+      <w:r>
+        <w:rPr/>
+        <w:drawing>
+          <wp:inline distT="0" distB="0" distL="114935" distR="114935">
+            <wp:extent cx="5334000" cy="3292475"/>
+            <wp:effectExtent l="0" t="0" r="0" b="0"/>
+            <wp:docPr id="17" name="Image5" descr="Figure 4.1: Modelled as well as data based estimation for global SOC stock in GtC for the first 30 cm of soil aggregated over all land area. Note that SoilGrids, GSOC and WISE do not consider changes over time and rely on soil profile data gather over a long period of time, which makes it hard to pinpoint a specific year to these SOC estimations. In this context they will be compared to modelled data (LPJmL4, this study) for the year 2010."/>
+            <wp:cNvGraphicFramePr>
+              <a:graphicFrameLocks xmlns:a="http://schemas.openxmlformats.org/drawingml/2006/main" noChangeAspect="1"/>
+            </wp:cNvGraphicFramePr>
+            <a:graphic xmlns:a="http://schemas.openxmlformats.org/drawingml/2006/main">
+              <a:graphicData uri="http://schemas.openxmlformats.org/drawingml/2006/picture">
+                <pic:pic xmlns:pic="http://schemas.openxmlformats.org/drawingml/2006/picture">
+                  <pic:nvPicPr>
+                    <pic:cNvPr id="17" name="Image5" descr="Figure 4.1: Modelled as well as data based estimation for global SOC stock in GtC for the first 30 cm of soil aggregated over all land area. Note that SoilGrids, GSOC and WISE do not consider changes over time and rely on soil profile data gather over a long period of time, which makes it hard to pinpoint a specific year to these SOC estimations. In this context they will be compared to modelled data (LPJmL4, this study) for the year 2010."/>
+                    <pic:cNvPicPr>
+                      <a:picLocks noChangeAspect="1" noChangeArrowheads="1"/>
+                    </pic:cNvPicPr>
+                  </pic:nvPicPr>
+                  <pic:blipFill>
+                    <a:blip r:embed="rId18"/>
+                    <a:stretch>
+                      <a:fillRect/>
+                    </a:stretch>
+                  </pic:blipFill>
+                  <pic:spPr bwMode="auto">
+                    <a:xfrm>
+                      <a:off x="0" y="0"/>
+                      <a:ext cx="5334000" cy="3292475"/>
+                    </a:xfrm>
+                    <a:prstGeom prst="rect">
+                      <a:avLst/>
+                    </a:prstGeom>
+                  </pic:spPr>
+                </pic:pic>
+              </a:graphicData>
+            </a:graphic>
+          </wp:inline>
+        </w:drawing>
+      </w:r>
+    </w:p>
+    <w:p>
+      <w:pPr>
+        <w:pStyle w:val="ImageCaption"/>
+        <w:rPr/>
+      </w:pPr>
+      <w:r>
+        <w:rPr/>
+        <w:t>Figure 4.1: Modelled as well as data based estimation for global SOC stock in GtC for the first 30 cm of soil aggregated over all land area. Note that SoilGrids, GSOC and WISE do not consider changes over time and rely on soil profile data gather over a long period of time, which makes it hard to pinpoint a specific year to these SOC estimations. In this context they will be compared to modelled data (LPJmL4, this study) for the year 2010.</w:t>
+      </w:r>
+    </w:p>
+    <w:p>
+      <w:pPr>
+        <w:pStyle w:val="Heading2"/>
+        <w:rPr/>
+      </w:pPr>
+      <w:bookmarkStart w:id="29" w:name="append%3Ainitcompare"/>
+      <w:r>
+        <w:rPr/>
+        <w:t>4.8</w:t>
+        <w:tab/>
+        <w:t>global SOC gap in GtC for different initialization choices</w:t>
+      </w:r>
+      <w:bookmarkEnd w:id="29"/>
+    </w:p>
+    <w:p>
+      <w:pPr>
+        <w:pStyle w:val="CaptionedFigure"/>
+        <w:rPr/>
+      </w:pPr>
+      <w:r>
+        <w:rPr/>
+        <w:drawing>
+          <wp:inline distT="0" distB="0" distL="114935" distR="114935">
+            <wp:extent cx="5334000" cy="3292475"/>
+            <wp:effectExtent l="0" t="0" r="0" b="0"/>
+            <wp:docPr id="18" name="Image6" descr="Figure 4.2: Global SOC gap in GtC for the first 30 cm of soil for different initialization choices."/>
+            <wp:cNvGraphicFramePr>
+              <a:graphicFrameLocks xmlns:a="http://schemas.openxmlformats.org/drawingml/2006/main" noChangeAspect="1"/>
+            </wp:cNvGraphicFramePr>
+            <a:graphic xmlns:a="http://schemas.openxmlformats.org/drawingml/2006/main">
+              <a:graphicData uri="http://schemas.openxmlformats.org/drawingml/2006/picture">
+                <pic:pic xmlns:pic="http://schemas.openxmlformats.org/drawingml/2006/picture">
+                  <pic:nvPicPr>
+                    <pic:cNvPr id="18" name="Image6" descr="Figure 4.2: Global SOC gap in GtC for the first 30 cm of soil for different initialization choices."/>
+                    <pic:cNvPicPr>
+                      <a:picLocks noChangeAspect="1" noChangeArrowheads="1"/>
+                    </pic:cNvPicPr>
+                  </pic:nvPicPr>
+                  <pic:blipFill>
+                    <a:blip r:embed="rId19"/>
+                    <a:stretch>
+                      <a:fillRect/>
+                    </a:stretch>
+                  </pic:blipFill>
+                  <pic:spPr bwMode="auto">
+                    <a:xfrm>
+                      <a:off x="0" y="0"/>
+                      <a:ext cx="5334000" cy="3292475"/>
+                    </a:xfrm>
+                    <a:prstGeom prst="rect">
+                      <a:avLst/>
+                    </a:prstGeom>
+                  </pic:spPr>
+                </pic:pic>
+              </a:graphicData>
+            </a:graphic>
+          </wp:inline>
+        </w:drawing>
+      </w:r>
+    </w:p>
+    <w:p>
+      <w:pPr>
+        <w:pStyle w:val="ImageCaption"/>
+        <w:rPr/>
+      </w:pPr>
+      <w:r>
+        <w:rPr/>
+        <w:t>Figure 4.2: Global SOC gap in GtC for the first 30 cm of soil for different initialization choices.</w:t>
+      </w:r>
+    </w:p>
+    <w:p>
+      <w:pPr>
+        <w:pStyle w:val="Heading2"/>
+        <w:rPr/>
+      </w:pPr>
+      <w:bookmarkStart w:id="30" w:name="more-short-comings"/>
+      <w:r>
+        <w:rPr/>
+        <w:t>4.9</w:t>
+        <w:tab/>
+        <w:t>more short comings</w:t>
+      </w:r>
+      <w:bookmarkEnd w:id="30"/>
     </w:p>
     <w:p>
       <w:pPr>
         <w:pStyle w:val="Normal"/>
         <w:numPr>
           <w:ilvl w:val="0"/>
-          <w:numId w:val="2"/>
+          <w:numId w:val="1"/>
         </w:numPr>
         <w:rPr/>
       </w:pPr>
       <w:r>
         <w:rPr/>
-        <w:t xml:space="preserve">The natural land representation and therefor also SOC initialization is lacking proper parametrization of both decay behaviour and natural input (e.g. nitrogen and lignin content of litterfall). As all results are valued against these potential natural SOC the absolute values and also the changes over time have to be used with caution. Especially in boreal zone and in very dry regions the natural land representation might be far off, due to the focus for the parametrization for cropped areas. The good agreement of the stock change factors </w:t>
-      </w:r>
-      <w:r>
-        <w:rPr/>
-      </w:r>
-      <m:oMath xmlns:m="http://schemas.openxmlformats.org/officeDocument/2006/math">
-        <m:sSup>
-          <m:e>
-            <m:r>
-              <w:rPr>
-                <w:rFonts w:ascii="Cambria Math" w:hAnsi="Cambria Math"/>
-              </w:rPr>
-              <m:t xml:space="preserve">F</m:t>
-            </m:r>
-          </m:e>
-          <m:sup>
-            <m:r>
-              <w:rPr>
-                <w:rFonts w:ascii="Cambria Math" w:hAnsi="Cambria Math"/>
-              </w:rPr>
-              <m:t xml:space="preserve">S</m:t>
-            </m:r>
-            <m:r>
-              <w:rPr>
-                <w:rFonts w:ascii="Cambria Math" w:hAnsi="Cambria Math"/>
-              </w:rPr>
-              <m:t xml:space="preserve">C</m:t>
-            </m:r>
-            <m:r>
-              <w:rPr>
-                <w:rFonts w:ascii="Cambria Math" w:hAnsi="Cambria Math"/>
-              </w:rPr>
-              <m:t xml:space="preserve">F</m:t>
-            </m:r>
-          </m:sup>
-        </m:sSup>
-      </m:oMath>
-      <w:r>
-        <w:rPr/>
-        <w:t xml:space="preserve"> with the Tier 1 default values might serve as a hint that the natural land representation is not totally off. Boreal and very dry zone might be uncropped, leaving the results on SOC changes on cropland untouch from the bad borreal land representation.</w:t>
+        <w:t>Fertilizer interaction is not included here by accounting for additional N supply that would alter C:N ratio of the carbon inputs. Tier 2 steady-state method is neglecting fertilizer application, however we would have fertilizer amounts at hand to include them, if proper representation of fertilizer within the method would be possible to add.</w:t>
       </w:r>
     </w:p>
     <w:p>
@@ -3015,13 +3561,13 @@
         <w:pStyle w:val="Normal"/>
         <w:numPr>
           <w:ilvl w:val="0"/>
-          <w:numId w:val="2"/>
+          <w:numId w:val="1"/>
         </w:numPr>
         <w:rPr/>
       </w:pPr>
       <w:r>
         <w:rPr/>
-        <w:t>This study as the IPCC guidelines suggested has limited her focus to the first 30 cm of the soil profile, leaving changes in the subsoil unnoticed. Nevertheless studies (see Don on tillage) have shown, the subsoil to be a game changer in evaluating total SOC losses or gains for no-tillage systems. It has been argued that for intensivly tilled soils, subsoil SOC is increasing due to the import of carbon rich topsoil to deeper soil layers. Following these argumentation SOC stocks in croplands might even be underestimated.</w:t>
+        <w:t>Pasture dynamics are neglected and treated as natural vegetation, which might be – looking on pasture degradation due to overgrazing – oversimplified for some spots, but is inline with assumption on pasture SOC stocks done before (see Tier 1 IPCC). (Note that also manure excreted to as well as tillage on pastures are neglected within this analysis, since we focus purely on cropland dynamics.)</w:t>
       </w:r>
     </w:p>
     <w:p>
@@ -3029,35 +3575,13 @@
         <w:pStyle w:val="Normal"/>
         <w:numPr>
           <w:ilvl w:val="0"/>
-          <w:numId w:val="2"/>
+          <w:numId w:val="1"/>
         </w:numPr>
         <w:rPr/>
       </w:pPr>
       <w:r>
         <w:rPr/>
-        <w:t>As pointed out by Keel (2017), Smith (2019) the results might be highly sensitive to carbon input calculations more precisly to below and above ground residue carbon estimates derived from harvested quantities. It has been questioned, that below ground residues might increase with a fixed root:shot ratio (maybe specifically in high end farming systems (?)). Following this argumentation SOC results shown in this study might especially in high-yielding farming system (europe etc.) overestimate actual SOC stocks. (In general the sensitivity to and the uncertainty of certain parameters might be very high.)</w:t>
-      </w:r>
-    </w:p>
-    <w:p>
-      <w:pPr>
-        <w:pStyle w:val="Normal"/>
-        <w:rPr/>
-      </w:pPr>
-      <w:r>
-        <w:rPr/>
-      </w:r>
-      <w:r>
-        <w:br w:type="page"/>
-      </w:r>
-    </w:p>
-    <w:p>
-      <w:pPr>
-        <w:pStyle w:val="FirstParagraph"/>
-        <w:rPr/>
-      </w:pPr>
-      <w:r>
-        <w:rPr/>
-        <w:t>Smaller points and shortcommings:</w:t>
+        <w:t>Irrigated areas are not crop specific and irrigation is not restricted to growing periods (since it is very complex to calculate average growing periods). Crop specific growing periods might be possible using LPJmL data.</w:t>
       </w:r>
     </w:p>
     <w:p>
@@ -3065,13 +3589,13 @@
         <w:pStyle w:val="Normal"/>
         <w:numPr>
           <w:ilvl w:val="0"/>
-          <w:numId w:val="3"/>
+          <w:numId w:val="1"/>
         </w:numPr>
         <w:rPr/>
       </w:pPr>
       <w:r>
         <w:rPr/>
-        <w:t>Fertilizer interaction is not included here by accounting for additional N supply that would alter C:N ratio of the carbon inputs. Tier 2 steady-state method is neglecting fertilizer application, however we would have fertilizer ammounts at hand to include them, if proper representation of fertilizer within the method would be possible to add.</w:t>
+        <w:t>Flooded rice area are not represented correctly as parametrization does not hold true for flooded conditions.</w:t>
       </w:r>
     </w:p>
     <w:p>
@@ -3079,13 +3603,13 @@
         <w:pStyle w:val="Normal"/>
         <w:numPr>
           <w:ilvl w:val="0"/>
-          <w:numId w:val="3"/>
+          <w:numId w:val="1"/>
         </w:numPr>
         <w:rPr/>
       </w:pPr>
       <w:r>
         <w:rPr/>
-        <w:t>Pasture dynamics are neglected and treated as natural vegetation, which might be – looking on pasture degradation due to overgrazing – oversimplified for some spots, but is inline with assumption on pasture SOC stocks done before (see Tier 1 IPCC). (Note that also manure excreted to pastures is neglected within these analysis, since we focus purely on cropland dynamics.)</w:t>
+        <w:t>Non-net/Gross land use transitions are not tracked in this study.</w:t>
       </w:r>
     </w:p>
     <w:p>
@@ -3093,13 +3617,13 @@
         <w:pStyle w:val="Normal"/>
         <w:numPr>
           <w:ilvl w:val="0"/>
-          <w:numId w:val="3"/>
+          <w:numId w:val="1"/>
         </w:numPr>
         <w:rPr/>
       </w:pPr>
       <w:r>
         <w:rPr/>
-        <w:t>No tillage adaptaion is neglected on cropland due to less common adoption of no tillage and conservation agriculture. Pastures are assumed to be not tilled at all (propably only heavy managed pastures are tilled with some rotation)</w:t>
+        <w:t>Within cropland we do not track croparea transitions, but rather look at statistical distributions of the crop functional types. Due to crop rotations and missing data on crop specific distributions, these transitions would be any way rather uncertain.</w:t>
       </w:r>
     </w:p>
     <w:p>
@@ -3107,13 +3631,13 @@
         <w:pStyle w:val="Normal"/>
         <w:numPr>
           <w:ilvl w:val="0"/>
-          <w:numId w:val="3"/>
+          <w:numId w:val="1"/>
         </w:numPr>
         <w:rPr/>
       </w:pPr>
       <w:r>
         <w:rPr/>
-        <w:t>Irrigated areas are not crop specific and irrigation is not restricted to growing periods (since it is very complex to calculate average growing periods). Crop specific growing periods might be possible using LPJmL data.</w:t>
+        <w:t>The disaggregation of manure to build-up areas (in the case of extensive monogastrics) is leading to a lot of displaced manure (?) that is cut off</w:t>
       </w:r>
     </w:p>
     <w:p>
@@ -3121,217 +3645,13 @@
         <w:pStyle w:val="Normal"/>
         <w:numPr>
           <w:ilvl w:val="0"/>
-          <w:numId w:val="3"/>
+          <w:numId w:val="1"/>
         </w:numPr>
         <w:rPr/>
       </w:pPr>
       <w:r>
         <w:rPr/>
-        <w:t>flooded rice area are not represented correctly as parameterization does not hold true for flooded conditions.</w:t>
-      </w:r>
-    </w:p>
-    <w:p>
-      <w:pPr>
-        <w:pStyle w:val="Normal"/>
-        <w:numPr>
-          <w:ilvl w:val="0"/>
-          <w:numId w:val="3"/>
-        </w:numPr>
-        <w:rPr/>
-      </w:pPr>
-      <w:r>
-        <w:rPr/>
-        <w:t>Carbon displacement via leaching and erosion is neglected in this study.</w:t>
-      </w:r>
-    </w:p>
-    <w:p>
-      <w:pPr>
-        <w:pStyle w:val="Normal"/>
-        <w:numPr>
-          <w:ilvl w:val="0"/>
-          <w:numId w:val="3"/>
-        </w:numPr>
-        <w:rPr/>
-      </w:pPr>
-      <w:r>
-        <w:rPr/>
-        <w:t>Non-net/Gross land use transitions are not tracked in this study.</w:t>
-      </w:r>
-    </w:p>
-    <w:p>
-      <w:pPr>
-        <w:pStyle w:val="Normal"/>
-        <w:numPr>
-          <w:ilvl w:val="0"/>
-          <w:numId w:val="3"/>
-        </w:numPr>
-        <w:rPr/>
-      </w:pPr>
-      <w:r>
-        <w:rPr/>
-        <w:t>Within cropland we do not track croparea transitions, but rather look at statistical distributions of the crop functional types. Due to crop rotations and missing data on crop specific distributions, these transitions would be any way rather uncertain.</w:t>
-      </w:r>
-    </w:p>
-    <w:p>
-      <w:pPr>
-        <w:pStyle w:val="Normal"/>
-        <w:numPr>
-          <w:ilvl w:val="0"/>
-          <w:numId w:val="3"/>
-        </w:numPr>
-        <w:rPr/>
-      </w:pPr>
-      <w:r>
-        <w:rPr/>
-        <w:t>The disaggregation of manure to uild-up areas (in the case of extensive monograstrics) is leeding to a lot of displaced manure (?) that is cut off</w:t>
-      </w:r>
-    </w:p>
-    <w:p>
-      <w:pPr>
-        <w:pStyle w:val="Normal"/>
-        <w:numPr>
-          <w:ilvl w:val="0"/>
-          <w:numId w:val="3"/>
-        </w:numPr>
-        <w:rPr/>
-      </w:pPr>
-      <w:r>
-        <w:rPr/>
-        <w:t>It is known that there are mismatches between FAO statistics and LUH areas. As far as possibles there were harmonized within this study.</w:t>
-      </w:r>
-    </w:p>
-    <w:p>
-      <w:pPr>
-        <w:pStyle w:val="Normal"/>
-        <w:numPr>
-          <w:ilvl w:val="0"/>
-          <w:numId w:val="3"/>
-        </w:numPr>
-        <w:rPr/>
-      </w:pPr>
-      <w:r>
-        <w:rPr/>
-        <w:t>“</w:t>
-      </w:r>
-      <w:r>
-        <w:rPr/>
-        <w:t xml:space="preserve">The Tier 2 method does not simulate C change but simply calculates an annual C stock change from the current C stock to the future steady-state soil C stock calculated based on current conditions.” Leading to the fact that our total stock results are highly uncertained. </w:t>
-      </w:r>
-    </w:p>
-    <w:p>
-      <w:pPr>
-        <w:pStyle w:val="FirstParagraph"/>
-        <w:rPr/>
-      </w:pPr>
-      <w:r>
-        <w:rPr/>
-        <w:t xml:space="preserve">Outlook including perspective on mitigation (and soc enhancement in the future). </w:t>
-      </w:r>
-    </w:p>
-    <w:p>
-      <w:pPr>
-        <w:pStyle w:val="Heading1"/>
-        <w:rPr/>
-      </w:pPr>
-      <w:bookmarkStart w:id="18" w:name="appendix"/>
-      <w:r>
-        <w:rPr/>
-        <w:t>Appendix</w:t>
-      </w:r>
-      <w:bookmarkEnd w:id="18"/>
-    </w:p>
-    <w:p>
-      <w:pPr>
-        <w:pStyle w:val="Heading2"/>
-        <w:rPr/>
-      </w:pPr>
-      <w:bookmarkStart w:id="19" w:name="append%253Asubsection2mrfunctions"/>
-      <w:r>
-        <w:rPr/>
-        <w:t>table on method subsections to functions within R packages</w:t>
-      </w:r>
-      <w:bookmarkEnd w:id="19"/>
-    </w:p>
-    <w:p>
-      <w:pPr>
-        <w:pStyle w:val="Heading2"/>
-        <w:rPr/>
-      </w:pPr>
-      <w:bookmarkStart w:id="20" w:name="append%253ATableluh2fao2mag"/>
-      <w:r>
-        <w:rPr/>
-        <w:t>table on mapping LUH2FAO2MAG</w:t>
-      </w:r>
-      <w:bookmarkEnd w:id="20"/>
-    </w:p>
-    <w:p>
-      <w:pPr>
-        <w:pStyle w:val="Heading2"/>
-        <w:rPr/>
-      </w:pPr>
-      <w:bookmarkStart w:id="21" w:name="append%253ATablekcr2kres"/>
-      <w:r>
-        <w:rPr/>
-        <w:t>kcr2kres mapping</w:t>
-      </w:r>
-      <w:bookmarkEnd w:id="21"/>
-    </w:p>
-    <w:p>
-      <w:pPr>
-        <w:pStyle w:val="Heading2"/>
-        <w:rPr/>
-      </w:pPr>
-      <w:bookmarkStart w:id="22" w:name="append%253ATablec2dm"/>
-      <w:r>
-        <w:rPr/>
-        <w:t>carbon 2 dry matter</w:t>
-      </w:r>
-      <w:bookmarkEnd w:id="22"/>
-    </w:p>
-    <w:p>
-      <w:pPr>
-        <w:pStyle w:val="FirstParagraph"/>
-        <w:rPr/>
-      </w:pPr>
-      <w:r>
-        <w:rPr/>
-        <w:t>Litter is coming from LPJmL in carbon units - transformation with 0.44 is done twice reverting the effect of the transformation</w:t>
-      </w:r>
-    </w:p>
-    <w:p>
-      <w:pPr>
-        <w:pStyle w:val="Heading2"/>
-        <w:rPr/>
-      </w:pPr>
-      <w:bookmarkStart w:id="23" w:name="append%253ATableclossAWMS"/>
-      <w:r>
-        <w:rPr/>
-        <w:t>closs in AWMS - Table</w:t>
-      </w:r>
-      <w:bookmarkEnd w:id="23"/>
-    </w:p>
-    <w:p>
-      <w:pPr>
-        <w:pStyle w:val="Heading2"/>
-        <w:rPr/>
-      </w:pPr>
-      <w:bookmarkStart w:id="24" w:name="append%253Aclimatemap"/>
-      <w:r>
-        <w:rPr/>
-        <w:t>map on climate zone used for SCF</w:t>
-      </w:r>
-      <w:bookmarkEnd w:id="24"/>
-    </w:p>
-    <w:p>
-      <w:pPr>
-        <w:pStyle w:val="Normal"/>
-        <w:rPr/>
-      </w:pPr>
-      <w:r>
-        <w:rPr/>
-      </w:r>
-      <w:r>
-        <w:br w:type="page"/>
+        <w:t xml:space="preserve">It is known that there are mismatches between FAO statistics and LUH areas. As far as possibles there were harmonized within this study. </w:t>
       </w:r>
     </w:p>
     <w:p>
@@ -3341,7 +3661,7 @@
       </w:pPr>
       <w:r>
         <w:rPr/>
-        <w:t xml:space="preserve">Bodirsky, B. L., A. Popp, I. Weindl, J. P. Dietrich, S. Rolinski, L. Scheiffele, C. Schmitz, and H. Lotze-Campen. 2012. “N2O Emissions from the Global Agricultural Nitrogen Cycle – Current State and Future Scenarios.” </w:t>
+        <w:t xml:space="preserve">Bodirsky, B. L., A. Popp, I. Weindl, J. P. Dietrich, S. Rolinski, L. Scheiffele, C. Schmitz, and H. Lotze-Campen. 2012. “N&amp;lt;sub&amp;gt;2&amp;lt;/Sub&amp;gt;O Emissions from the Global Agricultural Nitrogen Cycle – Current State and Future Scenarios.” </w:t>
       </w:r>
       <w:r>
         <w:rPr>
@@ -3353,7 +3673,7 @@
         <w:rPr/>
         <w:t xml:space="preserve"> 9 (10): 4169–97. </w:t>
       </w:r>
-      <w:hyperlink r:id="rId16">
+      <w:hyperlink r:id="rId20">
         <w:r>
           <w:rPr>
             <w:rStyle w:val="InternetLink"/>
@@ -3365,6 +3685,8 @@
         <w:rPr/>
         <w:t>.</w:t>
       </w:r>
+      <w:bookmarkStart w:id="31" w:name="ref-bodirsky_n2o_2012"/>
+      <w:bookmarkEnd w:id="31"/>
     </w:p>
     <w:p>
       <w:pPr>
@@ -3385,7 +3707,7 @@
         <w:rPr/>
         <w:t xml:space="preserve">. Rome: The Food; Agriculture Organization of the United Nations (FAO). </w:t>
       </w:r>
-      <w:hyperlink r:id="rId17">
+      <w:hyperlink r:id="rId21">
         <w:r>
           <w:rPr>
             <w:rStyle w:val="InternetLink"/>
@@ -3397,6 +3719,8 @@
         <w:rPr/>
         <w:t>.</w:t>
       </w:r>
+      <w:bookmarkStart w:id="32" w:name="ref-faostat_faostat_2016"/>
+      <w:bookmarkEnd w:id="32"/>
     </w:p>
     <w:p>
       <w:pPr>
@@ -3417,7 +3741,7 @@
         <w:rPr/>
         <w:t xml:space="preserve">, April, 1–65. </w:t>
       </w:r>
-      <w:hyperlink r:id="rId18">
+      <w:hyperlink r:id="rId22">
         <w:r>
           <w:rPr>
             <w:rStyle w:val="InternetLink"/>
@@ -3429,6 +3753,8 @@
         <w:rPr/>
         <w:t>.</w:t>
       </w:r>
+      <w:bookmarkStart w:id="33" w:name="ref-hurtt_harmonization_2020"/>
+      <w:bookmarkEnd w:id="33"/>
     </w:p>
     <w:p>
       <w:pPr>
@@ -3439,8 +3765,8 @@
         <w:rPr/>
         <w:t>IPCC. 2006. “2006 IPCC Guidelines for National Greenhouse Gas Inventories, Prepared by the National Greenhouse Gas Inventories Programme.”</w:t>
       </w:r>
-      <w:bookmarkStart w:id="25" w:name="ref-ipcc_2006_2006"/>
-      <w:bookmarkEnd w:id="25"/>
+      <w:bookmarkStart w:id="34" w:name="ref-ipcc_2006_2006"/>
+      <w:bookmarkEnd w:id="34"/>
     </w:p>
     <w:p>
       <w:pPr>
@@ -3455,7 +3781,7 @@
         <w:rPr/>
         <w:t xml:space="preserve">. 2019. “2019 Refinement to the 2006 IPCC Guidelines for National Greenhouse Gas Inventories — IPCC.” </w:t>
       </w:r>
-      <w:hyperlink r:id="rId19">
+      <w:hyperlink r:id="rId23">
         <w:r>
           <w:rPr>
             <w:rStyle w:val="InternetLink"/>
@@ -3467,6 +3793,42 @@
         <w:rPr/>
         <w:t>.</w:t>
       </w:r>
+      <w:bookmarkStart w:id="35" w:name="ref-ipcc_2019_2019"/>
+      <w:bookmarkEnd w:id="35"/>
+    </w:p>
+    <w:p>
+      <w:pPr>
+        <w:pStyle w:val="Bibliography"/>
+        <w:rPr/>
+      </w:pPr>
+      <w:r>
+        <w:rPr/>
+        <w:t xml:space="preserve">Keel, S. G., J. Leifeld, J. Mayer, A. Taghizadeh-Toosi, and J. E. Olesen. 2017. “Large Uncertainty in Soil Carbon Modelling Related to Method of Calculation of Plant Carbon Input in Agricultural Systems.” </w:t>
+      </w:r>
+      <w:r>
+        <w:rPr>
+          <w:i/>
+        </w:rPr>
+        <w:t>European Journal of Soil Science</w:t>
+      </w:r>
+      <w:r>
+        <w:rPr/>
+        <w:t xml:space="preserve"> 68 (6): 953–63. </w:t>
+      </w:r>
+      <w:hyperlink r:id="rId24">
+        <w:r>
+          <w:rPr>
+            <w:rStyle w:val="InternetLink"/>
+          </w:rPr>
+          <w:t>https://doi.org/10.1111/ejss.12454</w:t>
+        </w:r>
+      </w:hyperlink>
+      <w:r>
+        <w:rPr/>
+        <w:t>.</w:t>
+      </w:r>
+      <w:bookmarkStart w:id="36" w:name="ref-keel_large_2017"/>
+      <w:bookmarkEnd w:id="36"/>
     </w:p>
     <w:p>
       <w:pPr>
@@ -3487,7 +3849,7 @@
         <w:rPr/>
         <w:t xml:space="preserve">, December, 1–28. </w:t>
       </w:r>
-      <w:hyperlink r:id="rId20">
+      <w:hyperlink r:id="rId25">
         <w:r>
           <w:rPr>
             <w:rStyle w:val="InternetLink"/>
@@ -3499,6 +3861,42 @@
         <w:rPr/>
         <w:t>.</w:t>
       </w:r>
+      <w:bookmarkStart w:id="37" w:name="ref-porwollik_generating_2018"/>
+      <w:bookmarkEnd w:id="37"/>
+    </w:p>
+    <w:p>
+      <w:pPr>
+        <w:pStyle w:val="Bibliography"/>
+        <w:rPr/>
+      </w:pPr>
+      <w:r>
+        <w:rPr/>
+        <w:t xml:space="preserve">Pugh, T. A. M., A. Arneth, S. Olin, A. Ahlström, A. D. Bayer, K. Klein Goldewijk, M. Lindeskog, and G. Schurgers. 2015. “Simulated Carbon Emissions from Land-Use Change Are Substantially Enhanced by Accounting for Agricultural Management.” </w:t>
+      </w:r>
+      <w:r>
+        <w:rPr>
+          <w:i/>
+        </w:rPr>
+        <w:t>Environmental Research Letters</w:t>
+      </w:r>
+      <w:r>
+        <w:rPr/>
+        <w:t xml:space="preserve"> 10 (12): 124008. </w:t>
+      </w:r>
+      <w:hyperlink r:id="rId26">
+        <w:r>
+          <w:rPr>
+            <w:rStyle w:val="InternetLink"/>
+          </w:rPr>
+          <w:t>https://doi.org/10.1088/1748-9326/10/12/124008</w:t>
+        </w:r>
+      </w:hyperlink>
+      <w:r>
+        <w:rPr/>
+        <w:t>.</w:t>
+      </w:r>
+      <w:bookmarkStart w:id="38" w:name="ref-pugh_simulated_2015"/>
+      <w:bookmarkEnd w:id="38"/>
     </w:p>
     <w:p>
       <w:pPr>
@@ -3519,7 +3917,7 @@
         <w:rPr/>
         <w:t xml:space="preserve"> 9 (5): e96084. </w:t>
       </w:r>
-      <w:hyperlink r:id="rId21">
+      <w:hyperlink r:id="rId27">
         <w:r>
           <w:rPr>
             <w:rStyle w:val="InternetLink"/>
@@ -3531,11 +3929,46 @@
         <w:rPr/>
         <w:t>.</w:t>
       </w:r>
+      <w:bookmarkStart w:id="39" w:name="ref-robinson_mapping_2014"/>
+      <w:bookmarkEnd w:id="39"/>
     </w:p>
     <w:p>
       <w:pPr>
         <w:pStyle w:val="Bibliography"/>
-        <w:spacing w:before="0" w:after="200"/>
+        <w:rPr/>
+      </w:pPr>
+      <w:r>
+        <w:rPr/>
+        <w:t xml:space="preserve">Sanderman, Jonathan, Tomislav Hengl, and Gregory J. Fiske. 2017. “Soil Carbon Debt of 12,000 Years of Human Land Use.” </w:t>
+      </w:r>
+      <w:r>
+        <w:rPr>
+          <w:i/>
+        </w:rPr>
+        <w:t>Proceedings of the National Academy of Sciences</w:t>
+      </w:r>
+      <w:r>
+        <w:rPr/>
+        <w:t xml:space="preserve"> 114 (36): 9575–80. </w:t>
+      </w:r>
+      <w:hyperlink r:id="rId28">
+        <w:r>
+          <w:rPr>
+            <w:rStyle w:val="InternetLink"/>
+          </w:rPr>
+          <w:t>https://doi.org/10.1073/pnas.1706103114</w:t>
+        </w:r>
+      </w:hyperlink>
+      <w:r>
+        <w:rPr/>
+        <w:t>.</w:t>
+      </w:r>
+      <w:bookmarkStart w:id="40" w:name="ref-sanderman_soil_2017"/>
+      <w:bookmarkEnd w:id="40"/>
+    </w:p>
+    <w:p>
+      <w:pPr>
+        <w:pStyle w:val="Bibliography"/>
         <w:rPr/>
       </w:pPr>
       <w:r>
@@ -3552,12 +3985,115 @@
         <w:rPr/>
         <w:t xml:space="preserve"> 11 (4): 1343–75. </w:t>
       </w:r>
-      <w:hyperlink r:id="rId22">
+      <w:hyperlink r:id="rId29">
         <w:r>
           <w:rPr>
             <w:rStyle w:val="InternetLink"/>
           </w:rPr>
           <w:t>https://doi.org/https://doi.org/10.5194/gmd-11-1343-2018</w:t>
+        </w:r>
+      </w:hyperlink>
+      <w:r>
+        <w:rPr/>
+        <w:t>.</w:t>
+      </w:r>
+      <w:bookmarkStart w:id="41" w:name="ref-schaphoff_lpjml4_2018"/>
+      <w:bookmarkEnd w:id="41"/>
+    </w:p>
+    <w:p>
+      <w:pPr>
+        <w:pStyle w:val="Bibliography"/>
+        <w:rPr/>
+      </w:pPr>
+      <w:r>
+        <w:rPr/>
+        <w:t xml:space="preserve">Smil, Vaclav. 1999. “Nitrogen in Crop Production: An Account of Global Flows.” </w:t>
+      </w:r>
+      <w:r>
+        <w:rPr>
+          <w:i/>
+        </w:rPr>
+        <w:t>Global Biogeochemical Cycles</w:t>
+      </w:r>
+      <w:r>
+        <w:rPr/>
+        <w:t xml:space="preserve"> 13 (2): 647–62. </w:t>
+      </w:r>
+      <w:hyperlink r:id="rId30">
+        <w:r>
+          <w:rPr>
+            <w:rStyle w:val="InternetLink"/>
+          </w:rPr>
+          <w:t>https://doi.org/10.1029/1999GB900015</w:t>
+        </w:r>
+      </w:hyperlink>
+      <w:r>
+        <w:rPr/>
+        <w:t>.</w:t>
+      </w:r>
+      <w:bookmarkStart w:id="42" w:name="ref-smil_nitrogen_1999"/>
+      <w:bookmarkEnd w:id="42"/>
+    </w:p>
+    <w:p>
+      <w:pPr>
+        <w:pStyle w:val="Bibliography"/>
+        <w:rPr/>
+      </w:pPr>
+      <w:r>
+        <w:rPr/>
+        <w:t xml:space="preserve">Smith, Pete, Jean-Francois Soussana, Denis Angers, Louis Schipper, Claire Chenu, Daniel P. Rasse, Niels H. Batjes, et al. 2020. “How to Measure, Report and Verify Soil Carbon Change to Realize the Potential of Soil Carbon Sequestration for Atmospheric Greenhouse Gas Removal.” </w:t>
+      </w:r>
+      <w:r>
+        <w:rPr>
+          <w:i/>
+        </w:rPr>
+        <w:t>Global Change Biology</w:t>
+      </w:r>
+      <w:r>
+        <w:rPr/>
+        <w:t xml:space="preserve"> 26 (1): 219–41. </w:t>
+      </w:r>
+      <w:hyperlink r:id="rId31">
+        <w:r>
+          <w:rPr>
+            <w:rStyle w:val="InternetLink"/>
+          </w:rPr>
+          <w:t>https://doi.org/10.1111/gcb.14815</w:t>
+        </w:r>
+      </w:hyperlink>
+      <w:r>
+        <w:rPr/>
+        <w:t>.</w:t>
+      </w:r>
+      <w:bookmarkStart w:id="43" w:name="ref-smith_how_2020"/>
+      <w:bookmarkEnd w:id="43"/>
+    </w:p>
+    <w:p>
+      <w:pPr>
+        <w:pStyle w:val="Bibliography"/>
+        <w:spacing w:before="0" w:after="200"/>
+        <w:rPr/>
+      </w:pPr>
+      <w:r>
+        <w:rPr/>
+        <w:t xml:space="preserve">Weindl, Isabelle, Alexander Popp, Benjamin Leon Bodirsky, Susanne Rolinski, Hermann Lotze-Campen, Anne Biewald, Florian Humpenöder, Jan Philipp Dietrich, and Miodrag Stevanović. 2017. “Livestock and Human Use of Land: Productivity Trends and Dietary Choices as Drivers of Future Land and Carbon Dynamics.” </w:t>
+      </w:r>
+      <w:r>
+        <w:rPr>
+          <w:i/>
+        </w:rPr>
+        <w:t>Global and Planetary Change</w:t>
+      </w:r>
+      <w:r>
+        <w:rPr/>
+        <w:t xml:space="preserve"> 159 (December): 1–10. </w:t>
+      </w:r>
+      <w:hyperlink r:id="rId32">
+        <w:r>
+          <w:rPr>
+            <w:rStyle w:val="InternetLink"/>
+          </w:rPr>
+          <w:t>https://doi.org/10.1016/j.gloplacha.2017.10.002</w:t>
         </w:r>
       </w:hyperlink>
       <w:r>
@@ -3591,7 +4127,6 @@
       </w:pPr>
       <w:rPr>
         <w:rFonts w:ascii="Symbol" w:hAnsi="Symbol" w:cs="Symbol" w:hint="default"/>
-        <w:rFonts w:cs="Symbol"/>
       </w:rPr>
     </w:lvl>
     <w:lvl w:ilvl="1">
@@ -3607,7 +4142,6 @@
       </w:pPr>
       <w:rPr>
         <w:rFonts w:ascii="Symbol" w:hAnsi="Symbol" w:cs="Symbol" w:hint="default"/>
-        <w:rFonts w:cs="Symbol"/>
       </w:rPr>
     </w:lvl>
     <w:lvl w:ilvl="2">
@@ -3623,7 +4157,6 @@
       </w:pPr>
       <w:rPr>
         <w:rFonts w:ascii="Symbol" w:hAnsi="Symbol" w:cs="Symbol" w:hint="default"/>
-        <w:rFonts w:cs="Symbol"/>
       </w:rPr>
     </w:lvl>
     <w:lvl w:ilvl="3">
@@ -3639,7 +4172,6 @@
       </w:pPr>
       <w:rPr>
         <w:rFonts w:ascii="Symbol" w:hAnsi="Symbol" w:cs="Symbol" w:hint="default"/>
-        <w:rFonts w:cs="Symbol"/>
       </w:rPr>
     </w:lvl>
     <w:lvl w:ilvl="4">
@@ -3655,7 +4187,6 @@
       </w:pPr>
       <w:rPr>
         <w:rFonts w:ascii="Symbol" w:hAnsi="Symbol" w:cs="Symbol" w:hint="default"/>
-        <w:rFonts w:cs="Symbol"/>
       </w:rPr>
     </w:lvl>
     <w:lvl w:ilvl="5">
@@ -3671,7 +4202,6 @@
       </w:pPr>
       <w:rPr>
         <w:rFonts w:ascii="Symbol" w:hAnsi="Symbol" w:cs="Symbol" w:hint="default"/>
-        <w:rFonts w:cs="Symbol"/>
       </w:rPr>
     </w:lvl>
     <w:lvl w:ilvl="6">
@@ -3687,7 +4217,6 @@
       </w:pPr>
       <w:rPr>
         <w:rFonts w:ascii="Symbol" w:hAnsi="Symbol" w:cs="Symbol" w:hint="default"/>
-        <w:rFonts w:cs="Symbol"/>
       </w:rPr>
     </w:lvl>
     <w:lvl w:ilvl="7">
@@ -3703,7 +4232,6 @@
       </w:pPr>
       <w:rPr>
         <w:rFonts w:ascii="Symbol" w:hAnsi="Symbol" w:cs="Symbol" w:hint="default"/>
-        <w:rFonts w:cs="Symbol"/>
       </w:rPr>
     </w:lvl>
     <w:lvl w:ilvl="8">
@@ -3719,297 +4247,10 @@
       </w:pPr>
       <w:rPr>
         <w:rFonts w:ascii="Symbol" w:hAnsi="Symbol" w:cs="Symbol" w:hint="default"/>
-        <w:rFonts w:cs="Symbol"/>
       </w:rPr>
     </w:lvl>
   </w:abstractNum>
   <w:abstractNum w:abstractNumId="2">
-    <w:lvl w:ilvl="0">
-      <w:start w:val="1"/>
-      <w:numFmt w:val="bullet"/>
-      <w:lvlText w:val=""/>
-      <w:lvlJc w:val="left"/>
-      <w:pPr>
-        <w:ind w:left="480" w:hanging="480"/>
-      </w:pPr>
-      <w:rPr>
-        <w:rFonts w:ascii="Symbol" w:hAnsi="Symbol" w:cs="Symbol" w:hint="default"/>
-        <w:rFonts w:cs="Symbol"/>
-      </w:rPr>
-    </w:lvl>
-    <w:lvl w:ilvl="1">
-      <w:start w:val="1"/>
-      <w:numFmt w:val="bullet"/>
-      <w:lvlText w:val=""/>
-      <w:lvlJc w:val="left"/>
-      <w:pPr>
-        <w:tabs>
-          <w:tab w:val="num" w:pos="720"/>
-        </w:tabs>
-        <w:ind w:left="1200" w:hanging="480"/>
-      </w:pPr>
-      <w:rPr>
-        <w:rFonts w:ascii="Symbol" w:hAnsi="Symbol" w:cs="Symbol" w:hint="default"/>
-        <w:rFonts w:cs="Symbol"/>
-      </w:rPr>
-    </w:lvl>
-    <w:lvl w:ilvl="2">
-      <w:start w:val="1"/>
-      <w:numFmt w:val="bullet"/>
-      <w:lvlText w:val=""/>
-      <w:lvlJc w:val="left"/>
-      <w:pPr>
-        <w:tabs>
-          <w:tab w:val="num" w:pos="1440"/>
-        </w:tabs>
-        <w:ind w:left="1920" w:hanging="480"/>
-      </w:pPr>
-      <w:rPr>
-        <w:rFonts w:ascii="Symbol" w:hAnsi="Symbol" w:cs="Symbol" w:hint="default"/>
-        <w:rFonts w:cs="Symbol"/>
-      </w:rPr>
-    </w:lvl>
-    <w:lvl w:ilvl="3">
-      <w:start w:val="1"/>
-      <w:numFmt w:val="bullet"/>
-      <w:lvlText w:val=""/>
-      <w:lvlJc w:val="left"/>
-      <w:pPr>
-        <w:tabs>
-          <w:tab w:val="num" w:pos="2160"/>
-        </w:tabs>
-        <w:ind w:left="2640" w:hanging="480"/>
-      </w:pPr>
-      <w:rPr>
-        <w:rFonts w:ascii="Symbol" w:hAnsi="Symbol" w:cs="Symbol" w:hint="default"/>
-        <w:rFonts w:cs="Symbol"/>
-      </w:rPr>
-    </w:lvl>
-    <w:lvl w:ilvl="4">
-      <w:start w:val="1"/>
-      <w:numFmt w:val="bullet"/>
-      <w:lvlText w:val=""/>
-      <w:lvlJc w:val="left"/>
-      <w:pPr>
-        <w:tabs>
-          <w:tab w:val="num" w:pos="2880"/>
-        </w:tabs>
-        <w:ind w:left="3360" w:hanging="480"/>
-      </w:pPr>
-      <w:rPr>
-        <w:rFonts w:ascii="Symbol" w:hAnsi="Symbol" w:cs="Symbol" w:hint="default"/>
-        <w:rFonts w:cs="Symbol"/>
-      </w:rPr>
-    </w:lvl>
-    <w:lvl w:ilvl="5">
-      <w:start w:val="1"/>
-      <w:numFmt w:val="bullet"/>
-      <w:lvlText w:val=""/>
-      <w:lvlJc w:val="left"/>
-      <w:pPr>
-        <w:tabs>
-          <w:tab w:val="num" w:pos="3600"/>
-        </w:tabs>
-        <w:ind w:left="4080" w:hanging="480"/>
-      </w:pPr>
-      <w:rPr>
-        <w:rFonts w:ascii="Symbol" w:hAnsi="Symbol" w:cs="Symbol" w:hint="default"/>
-        <w:rFonts w:cs="Symbol"/>
-      </w:rPr>
-    </w:lvl>
-    <w:lvl w:ilvl="6">
-      <w:start w:val="1"/>
-      <w:numFmt w:val="bullet"/>
-      <w:lvlText w:val=""/>
-      <w:lvlJc w:val="left"/>
-      <w:pPr>
-        <w:tabs>
-          <w:tab w:val="num" w:pos="4320"/>
-        </w:tabs>
-        <w:ind w:left="4800" w:hanging="480"/>
-      </w:pPr>
-      <w:rPr>
-        <w:rFonts w:ascii="Symbol" w:hAnsi="Symbol" w:cs="Symbol" w:hint="default"/>
-        <w:rFonts w:cs="Symbol"/>
-      </w:rPr>
-    </w:lvl>
-    <w:lvl w:ilvl="7">
-      <w:start w:val="1"/>
-      <w:numFmt w:val="bullet"/>
-      <w:lvlText w:val=""/>
-      <w:lvlJc w:val="left"/>
-      <w:pPr>
-        <w:tabs>
-          <w:tab w:val="num" w:pos="5040"/>
-        </w:tabs>
-        <w:ind w:left="5520" w:hanging="480"/>
-      </w:pPr>
-      <w:rPr>
-        <w:rFonts w:ascii="Symbol" w:hAnsi="Symbol" w:cs="Symbol" w:hint="default"/>
-        <w:rFonts w:cs="Symbol"/>
-      </w:rPr>
-    </w:lvl>
-    <w:lvl w:ilvl="8">
-      <w:start w:val="1"/>
-      <w:numFmt w:val="bullet"/>
-      <w:lvlText w:val=""/>
-      <w:lvlJc w:val="left"/>
-      <w:pPr>
-        <w:tabs>
-          <w:tab w:val="num" w:pos="5760"/>
-        </w:tabs>
-        <w:ind w:left="6240" w:hanging="480"/>
-      </w:pPr>
-      <w:rPr>
-        <w:rFonts w:ascii="Symbol" w:hAnsi="Symbol" w:cs="Symbol" w:hint="default"/>
-        <w:rFonts w:cs="Symbol"/>
-      </w:rPr>
-    </w:lvl>
-  </w:abstractNum>
-  <w:abstractNum w:abstractNumId="3">
-    <w:lvl w:ilvl="0">
-      <w:start w:val="1"/>
-      <w:numFmt w:val="bullet"/>
-      <w:lvlText w:val=""/>
-      <w:lvlJc w:val="left"/>
-      <w:pPr>
-        <w:ind w:left="480" w:hanging="480"/>
-      </w:pPr>
-      <w:rPr>
-        <w:rFonts w:ascii="Symbol" w:hAnsi="Symbol" w:cs="Symbol" w:hint="default"/>
-        <w:rFonts w:cs="Symbol"/>
-      </w:rPr>
-    </w:lvl>
-    <w:lvl w:ilvl="1">
-      <w:start w:val="1"/>
-      <w:numFmt w:val="bullet"/>
-      <w:lvlText w:val=""/>
-      <w:lvlJc w:val="left"/>
-      <w:pPr>
-        <w:tabs>
-          <w:tab w:val="num" w:pos="720"/>
-        </w:tabs>
-        <w:ind w:left="1200" w:hanging="480"/>
-      </w:pPr>
-      <w:rPr>
-        <w:rFonts w:ascii="Symbol" w:hAnsi="Symbol" w:cs="Symbol" w:hint="default"/>
-        <w:rFonts w:cs="Symbol"/>
-      </w:rPr>
-    </w:lvl>
-    <w:lvl w:ilvl="2">
-      <w:start w:val="1"/>
-      <w:numFmt w:val="bullet"/>
-      <w:lvlText w:val=""/>
-      <w:lvlJc w:val="left"/>
-      <w:pPr>
-        <w:tabs>
-          <w:tab w:val="num" w:pos="1440"/>
-        </w:tabs>
-        <w:ind w:left="1920" w:hanging="480"/>
-      </w:pPr>
-      <w:rPr>
-        <w:rFonts w:ascii="Symbol" w:hAnsi="Symbol" w:cs="Symbol" w:hint="default"/>
-        <w:rFonts w:cs="Symbol"/>
-      </w:rPr>
-    </w:lvl>
-    <w:lvl w:ilvl="3">
-      <w:start w:val="1"/>
-      <w:numFmt w:val="bullet"/>
-      <w:lvlText w:val=""/>
-      <w:lvlJc w:val="left"/>
-      <w:pPr>
-        <w:tabs>
-          <w:tab w:val="num" w:pos="2160"/>
-        </w:tabs>
-        <w:ind w:left="2640" w:hanging="480"/>
-      </w:pPr>
-      <w:rPr>
-        <w:rFonts w:ascii="Symbol" w:hAnsi="Symbol" w:cs="Symbol" w:hint="default"/>
-        <w:rFonts w:cs="Symbol"/>
-      </w:rPr>
-    </w:lvl>
-    <w:lvl w:ilvl="4">
-      <w:start w:val="1"/>
-      <w:numFmt w:val="bullet"/>
-      <w:lvlText w:val=""/>
-      <w:lvlJc w:val="left"/>
-      <w:pPr>
-        <w:tabs>
-          <w:tab w:val="num" w:pos="2880"/>
-        </w:tabs>
-        <w:ind w:left="3360" w:hanging="480"/>
-      </w:pPr>
-      <w:rPr>
-        <w:rFonts w:ascii="Symbol" w:hAnsi="Symbol" w:cs="Symbol" w:hint="default"/>
-        <w:rFonts w:cs="Symbol"/>
-      </w:rPr>
-    </w:lvl>
-    <w:lvl w:ilvl="5">
-      <w:start w:val="1"/>
-      <w:numFmt w:val="bullet"/>
-      <w:lvlText w:val=""/>
-      <w:lvlJc w:val="left"/>
-      <w:pPr>
-        <w:tabs>
-          <w:tab w:val="num" w:pos="3600"/>
-        </w:tabs>
-        <w:ind w:left="4080" w:hanging="480"/>
-      </w:pPr>
-      <w:rPr>
-        <w:rFonts w:ascii="Symbol" w:hAnsi="Symbol" w:cs="Symbol" w:hint="default"/>
-        <w:rFonts w:cs="Symbol"/>
-      </w:rPr>
-    </w:lvl>
-    <w:lvl w:ilvl="6">
-      <w:start w:val="1"/>
-      <w:numFmt w:val="bullet"/>
-      <w:lvlText w:val=""/>
-      <w:lvlJc w:val="left"/>
-      <w:pPr>
-        <w:tabs>
-          <w:tab w:val="num" w:pos="4320"/>
-        </w:tabs>
-        <w:ind w:left="4800" w:hanging="480"/>
-      </w:pPr>
-      <w:rPr>
-        <w:rFonts w:ascii="Symbol" w:hAnsi="Symbol" w:cs="Symbol" w:hint="default"/>
-        <w:rFonts w:cs="Symbol"/>
-      </w:rPr>
-    </w:lvl>
-    <w:lvl w:ilvl="7">
-      <w:start w:val="1"/>
-      <w:numFmt w:val="bullet"/>
-      <w:lvlText w:val=""/>
-      <w:lvlJc w:val="left"/>
-      <w:pPr>
-        <w:tabs>
-          <w:tab w:val="num" w:pos="5040"/>
-        </w:tabs>
-        <w:ind w:left="5520" w:hanging="480"/>
-      </w:pPr>
-      <w:rPr>
-        <w:rFonts w:ascii="Symbol" w:hAnsi="Symbol" w:cs="Symbol" w:hint="default"/>
-        <w:rFonts w:cs="Symbol"/>
-      </w:rPr>
-    </w:lvl>
-    <w:lvl w:ilvl="8">
-      <w:start w:val="1"/>
-      <w:numFmt w:val="bullet"/>
-      <w:lvlText w:val=""/>
-      <w:lvlJc w:val="left"/>
-      <w:pPr>
-        <w:tabs>
-          <w:tab w:val="num" w:pos="5760"/>
-        </w:tabs>
-        <w:ind w:left="6240" w:hanging="480"/>
-      </w:pPr>
-      <w:rPr>
-        <w:rFonts w:ascii="Symbol" w:hAnsi="Symbol" w:cs="Symbol" w:hint="default"/>
-        <w:rFonts w:cs="Symbol"/>
-      </w:rPr>
-    </w:lvl>
-  </w:abstractNum>
-  <w:abstractNum w:abstractNumId="4">
     <w:lvl w:ilvl="0">
       <w:start w:val="1"/>
       <w:numFmt w:val="none"/>
@@ -4106,12 +4347,6 @@
   </w:num>
   <w:num w:numId="2">
     <w:abstractNumId w:val="2"/>
-  </w:num>
-  <w:num w:numId="3">
-    <w:abstractNumId w:val="3"/>
-  </w:num>
-  <w:num w:numId="4">
-    <w:abstractNumId w:val="4"/>
   </w:num>
 </w:numbering>
 </file>
@@ -4122,6 +4357,7 @@
     <w:rPrDefault>
       <w:rPr>
         <w:rFonts w:ascii="Cambria" w:hAnsi="Cambria" w:eastAsia="Cambria" w:cs="" w:asciiTheme="minorHAnsi" w:cstheme="minorBidi" w:eastAsiaTheme="minorHAnsi" w:hAnsiTheme="minorHAnsi"/>
+        <w:sz w:val="24"/>
         <w:szCs w:val="24"/>
         <w:lang w:val="en-US" w:eastAsia="en-US" w:bidi="ar-SA"/>
       </w:rPr>
@@ -4152,6 +4388,7 @@
   <w:style w:type="paragraph" w:styleId="Heading1">
     <w:name w:val="Heading 1"/>
     <w:basedOn w:val="Normal"/>
+    <w:next w:val="TextBody"/>
     <w:uiPriority w:val="9"/>
     <w:qFormat/>
     <w:pPr>
@@ -4172,6 +4409,7 @@
   <w:style w:type="paragraph" w:styleId="Heading2">
     <w:name w:val="Heading 2"/>
     <w:basedOn w:val="Normal"/>
+    <w:next w:val="TextBody"/>
     <w:uiPriority w:val="9"/>
     <w:unhideWhenUsed/>
     <w:qFormat/>
@@ -4193,6 +4431,7 @@
   <w:style w:type="paragraph" w:styleId="Heading3">
     <w:name w:val="Heading 3"/>
     <w:basedOn w:val="Normal"/>
+    <w:next w:val="TextBody"/>
     <w:uiPriority w:val="9"/>
     <w:unhideWhenUsed/>
     <w:qFormat/>
@@ -4214,6 +4453,7 @@
   <w:style w:type="paragraph" w:styleId="Heading4">
     <w:name w:val="Heading 4"/>
     <w:basedOn w:val="Normal"/>
+    <w:next w:val="TextBody"/>
     <w:uiPriority w:val="9"/>
     <w:unhideWhenUsed/>
     <w:qFormat/>
@@ -4235,6 +4475,7 @@
   <w:style w:type="paragraph" w:styleId="Heading5">
     <w:name w:val="Heading 5"/>
     <w:basedOn w:val="Normal"/>
+    <w:next w:val="TextBody"/>
     <w:uiPriority w:val="9"/>
     <w:unhideWhenUsed/>
     <w:qFormat/>
@@ -4255,6 +4496,7 @@
   <w:style w:type="paragraph" w:styleId="Heading6">
     <w:name w:val="Heading 6"/>
     <w:basedOn w:val="Normal"/>
+    <w:next w:val="TextBody"/>
     <w:uiPriority w:val="9"/>
     <w:unhideWhenUsed/>
     <w:qFormat/>
@@ -4274,6 +4516,7 @@
   <w:style w:type="paragraph" w:styleId="Heading7">
     <w:name w:val="Heading 7"/>
     <w:basedOn w:val="Normal"/>
+    <w:next w:val="TextBody"/>
     <w:uiPriority w:val="9"/>
     <w:unhideWhenUsed/>
     <w:qFormat/>
@@ -4293,6 +4536,7 @@
   <w:style w:type="paragraph" w:styleId="Heading8">
     <w:name w:val="Heading 8"/>
     <w:basedOn w:val="Normal"/>
+    <w:next w:val="TextBody"/>
     <w:uiPriority w:val="9"/>
     <w:unhideWhenUsed/>
     <w:qFormat/>
@@ -4312,6 +4556,7 @@
   <w:style w:type="paragraph" w:styleId="Heading9">
     <w:name w:val="Heading 9"/>
     <w:basedOn w:val="Normal"/>
+    <w:next w:val="TextBody"/>
     <w:uiPriority w:val="9"/>
     <w:unhideWhenUsed/>
     <w:qFormat/>
@@ -4658,200 +4903,6 @@
     <w:qFormat/>
     <w:rPr/>
   </w:style>
-  <w:style w:type="character" w:styleId="ListLabel2">
-    <w:name w:val="ListLabel 2"/>
-    <w:qFormat/>
-    <w:rPr>
-      <w:rFonts w:cs="Symbol"/>
-    </w:rPr>
-  </w:style>
-  <w:style w:type="character" w:styleId="ListLabel3">
-    <w:name w:val="ListLabel 3"/>
-    <w:qFormat/>
-    <w:rPr>
-      <w:rFonts w:cs="Symbol"/>
-    </w:rPr>
-  </w:style>
-  <w:style w:type="character" w:styleId="ListLabel4">
-    <w:name w:val="ListLabel 4"/>
-    <w:qFormat/>
-    <w:rPr>
-      <w:rFonts w:cs="Symbol"/>
-    </w:rPr>
-  </w:style>
-  <w:style w:type="character" w:styleId="ListLabel5">
-    <w:name w:val="ListLabel 5"/>
-    <w:qFormat/>
-    <w:rPr>
-      <w:rFonts w:cs="Symbol"/>
-    </w:rPr>
-  </w:style>
-  <w:style w:type="character" w:styleId="ListLabel6">
-    <w:name w:val="ListLabel 6"/>
-    <w:qFormat/>
-    <w:rPr>
-      <w:rFonts w:cs="Symbol"/>
-    </w:rPr>
-  </w:style>
-  <w:style w:type="character" w:styleId="ListLabel7">
-    <w:name w:val="ListLabel 7"/>
-    <w:qFormat/>
-    <w:rPr>
-      <w:rFonts w:cs="Symbol"/>
-    </w:rPr>
-  </w:style>
-  <w:style w:type="character" w:styleId="ListLabel8">
-    <w:name w:val="ListLabel 8"/>
-    <w:qFormat/>
-    <w:rPr>
-      <w:rFonts w:cs="Symbol"/>
-    </w:rPr>
-  </w:style>
-  <w:style w:type="character" w:styleId="ListLabel9">
-    <w:name w:val="ListLabel 9"/>
-    <w:qFormat/>
-    <w:rPr>
-      <w:rFonts w:cs="Symbol"/>
-    </w:rPr>
-  </w:style>
-  <w:style w:type="character" w:styleId="ListLabel10">
-    <w:name w:val="ListLabel 10"/>
-    <w:qFormat/>
-    <w:rPr>
-      <w:rFonts w:cs="Symbol"/>
-    </w:rPr>
-  </w:style>
-  <w:style w:type="character" w:styleId="ListLabel11">
-    <w:name w:val="ListLabel 11"/>
-    <w:qFormat/>
-    <w:rPr>
-      <w:rFonts w:cs="Symbol"/>
-    </w:rPr>
-  </w:style>
-  <w:style w:type="character" w:styleId="ListLabel12">
-    <w:name w:val="ListLabel 12"/>
-    <w:qFormat/>
-    <w:rPr>
-      <w:rFonts w:cs="Symbol"/>
-    </w:rPr>
-  </w:style>
-  <w:style w:type="character" w:styleId="ListLabel13">
-    <w:name w:val="ListLabel 13"/>
-    <w:qFormat/>
-    <w:rPr>
-      <w:rFonts w:cs="Symbol"/>
-    </w:rPr>
-  </w:style>
-  <w:style w:type="character" w:styleId="ListLabel14">
-    <w:name w:val="ListLabel 14"/>
-    <w:qFormat/>
-    <w:rPr>
-      <w:rFonts w:cs="Symbol"/>
-    </w:rPr>
-  </w:style>
-  <w:style w:type="character" w:styleId="ListLabel15">
-    <w:name w:val="ListLabel 15"/>
-    <w:qFormat/>
-    <w:rPr>
-      <w:rFonts w:cs="Symbol"/>
-    </w:rPr>
-  </w:style>
-  <w:style w:type="character" w:styleId="ListLabel16">
-    <w:name w:val="ListLabel 16"/>
-    <w:qFormat/>
-    <w:rPr>
-      <w:rFonts w:cs="Symbol"/>
-    </w:rPr>
-  </w:style>
-  <w:style w:type="character" w:styleId="ListLabel17">
-    <w:name w:val="ListLabel 17"/>
-    <w:qFormat/>
-    <w:rPr>
-      <w:rFonts w:cs="Symbol"/>
-    </w:rPr>
-  </w:style>
-  <w:style w:type="character" w:styleId="ListLabel18">
-    <w:name w:val="ListLabel 18"/>
-    <w:qFormat/>
-    <w:rPr>
-      <w:rFonts w:cs="Symbol"/>
-    </w:rPr>
-  </w:style>
-  <w:style w:type="character" w:styleId="ListLabel19">
-    <w:name w:val="ListLabel 19"/>
-    <w:qFormat/>
-    <w:rPr>
-      <w:rFonts w:cs="Symbol"/>
-    </w:rPr>
-  </w:style>
-  <w:style w:type="character" w:styleId="ListLabel20">
-    <w:name w:val="ListLabel 20"/>
-    <w:qFormat/>
-    <w:rPr>
-      <w:rFonts w:cs="Symbol"/>
-    </w:rPr>
-  </w:style>
-  <w:style w:type="character" w:styleId="ListLabel21">
-    <w:name w:val="ListLabel 21"/>
-    <w:qFormat/>
-    <w:rPr>
-      <w:rFonts w:cs="Symbol"/>
-    </w:rPr>
-  </w:style>
-  <w:style w:type="character" w:styleId="ListLabel22">
-    <w:name w:val="ListLabel 22"/>
-    <w:qFormat/>
-    <w:rPr>
-      <w:rFonts w:cs="Symbol"/>
-    </w:rPr>
-  </w:style>
-  <w:style w:type="character" w:styleId="ListLabel23">
-    <w:name w:val="ListLabel 23"/>
-    <w:qFormat/>
-    <w:rPr>
-      <w:rFonts w:cs="Symbol"/>
-    </w:rPr>
-  </w:style>
-  <w:style w:type="character" w:styleId="ListLabel24">
-    <w:name w:val="ListLabel 24"/>
-    <w:qFormat/>
-    <w:rPr>
-      <w:rFonts w:cs="Symbol"/>
-    </w:rPr>
-  </w:style>
-  <w:style w:type="character" w:styleId="ListLabel25">
-    <w:name w:val="ListLabel 25"/>
-    <w:qFormat/>
-    <w:rPr>
-      <w:rFonts w:cs="Symbol"/>
-    </w:rPr>
-  </w:style>
-  <w:style w:type="character" w:styleId="ListLabel26">
-    <w:name w:val="ListLabel 26"/>
-    <w:qFormat/>
-    <w:rPr>
-      <w:rFonts w:cs="Symbol"/>
-    </w:rPr>
-  </w:style>
-  <w:style w:type="character" w:styleId="ListLabel27">
-    <w:name w:val="ListLabel 27"/>
-    <w:qFormat/>
-    <w:rPr>
-      <w:rFonts w:cs="Symbol"/>
-    </w:rPr>
-  </w:style>
-  <w:style w:type="character" w:styleId="ListLabel28">
-    <w:name w:val="ListLabel 28"/>
-    <w:qFormat/>
-    <w:rPr>
-      <w:rFonts w:cs="Symbol"/>
-    </w:rPr>
-  </w:style>
-  <w:style w:type="character" w:styleId="ListLabel29">
-    <w:name w:val="ListLabel 29"/>
-    <w:qFormat/>
-    <w:rPr/>
-  </w:style>
   <w:style w:type="paragraph" w:styleId="Heading">
     <w:name w:val="Heading"/>
     <w:basedOn w:val="Normal"/>
@@ -4911,6 +4962,7 @@
   <w:style w:type="paragraph" w:styleId="FirstParagraph" w:customStyle="1">
     <w:name w:val="First Paragraph"/>
     <w:basedOn w:val="TextBody"/>
+    <w:next w:val="TextBody"/>
     <w:qFormat/>
     <w:pPr/>
     <w:rPr/>
@@ -4927,6 +4979,7 @@
   <w:style w:type="paragraph" w:styleId="Title">
     <w:name w:val="Title"/>
     <w:basedOn w:val="Normal"/>
+    <w:next w:val="TextBody"/>
     <w:qFormat/>
     <w:pPr>
       <w:keepNext w:val="true"/>
@@ -4946,6 +4999,7 @@
   <w:style w:type="paragraph" w:styleId="Subtitle">
     <w:name w:val="Subtitle"/>
     <w:basedOn w:val="Title"/>
+    <w:next w:val="TextBody"/>
     <w:qFormat/>
     <w:pPr>
       <w:keepNext w:val="true"/>
@@ -4960,6 +5014,7 @@
   </w:style>
   <w:style w:type="paragraph" w:styleId="Author" w:customStyle="1">
     <w:name w:val="Author"/>
+    <w:next w:val="TextBody"/>
     <w:qFormat/>
     <w:pPr>
       <w:keepNext w:val="true"/>
@@ -4979,6 +5034,7 @@
   </w:style>
   <w:style w:type="paragraph" w:styleId="Date">
     <w:name w:val="Date"/>
+    <w:next w:val="TextBody"/>
     <w:qFormat/>
     <w:pPr>
       <w:keepNext w:val="true"/>
@@ -4999,6 +5055,7 @@
   <w:style w:type="paragraph" w:styleId="Abstract" w:customStyle="1">
     <w:name w:val="Abstract"/>
     <w:basedOn w:val="Normal"/>
+    <w:next w:val="TextBody"/>
     <w:qFormat/>
     <w:pPr>
       <w:keepNext w:val="true"/>
@@ -5020,6 +5077,7 @@
   <w:style w:type="paragraph" w:styleId="BlockText">
     <w:name w:val="Block Text"/>
     <w:basedOn w:val="TextBody"/>
+    <w:next w:val="TextBody"/>
     <w:uiPriority w:val="9"/>
     <w:unhideWhenUsed/>
     <w:qFormat/>
@@ -5093,6 +5151,7 @@
   <w:style w:type="paragraph" w:styleId="TOCHeading">
     <w:name w:val="TOC Heading"/>
     <w:basedOn w:val="Heading1"/>
+    <w:next w:val="TextBody"/>
     <w:uiPriority w:val="39"/>
     <w:unhideWhenUsed/>
     <w:qFormat/>

</xml_diff>